<commit_message>
- The release 2.0 !
git-svn-id: https://svn.code.sf.net/p/fb01editor/code@35 48d7863b-f1c1-4a9b-9dfa-e6142b70e2fc
</commit_message>
<xml_diff>
--- a/help/user_manual.docx
+++ b/help/user_manual.docx
@@ -154,15 +154,15 @@
           <w:szCs w:val="28"/>
           <w:lang w:val="en-US"/>
         </w:rPr>
-        <w:t xml:space="preserve"> on 0</w:t>
-      </w:r>
-      <w:r>
-        <w:rPr>
-          <w:sz w:val="28"/>
-          <w:szCs w:val="28"/>
-          <w:lang w:val="en-US"/>
-        </w:rPr>
-        <w:t>9</w:t>
+        <w:t xml:space="preserve"> on </w:t>
+      </w:r>
+      <w:r>
+        <w:rPr>
+          <w:sz w:val="28"/>
+          <w:szCs w:val="28"/>
+          <w:lang w:val="en-US"/>
+        </w:rPr>
+        <w:t>15</w:t>
       </w:r>
       <w:r>
         <w:rPr>
@@ -614,7 +614,15 @@
           <w:szCs w:val="28"/>
           <w:lang w:val="en-US"/>
         </w:rPr>
-        <w:t>Exploring the automations</w:t>
+        <w:t xml:space="preserve">Meeting </w:t>
+      </w:r>
+      <w:r>
+        <w:rPr>
+          <w:sz w:val="28"/>
+          <w:szCs w:val="28"/>
+          <w:lang w:val="en-US"/>
+        </w:rPr>
+        <w:t>the automations</w:t>
       </w:r>
       <w:r>
         <w:rPr>
@@ -699,7 +707,32 @@
           <w:lang w:val="en-US"/>
         </w:rPr>
         <w:br/>
-        <w:t>A1</w:t>
+        <w:t>9)</w:t>
+      </w:r>
+      <w:r>
+        <w:rPr>
+          <w:sz w:val="28"/>
+          <w:szCs w:val="28"/>
+          <w:lang w:val="en-US"/>
+        </w:rPr>
+        <w:tab/>
+        <w:t>Copying, pasting and exchanging</w:t>
+      </w:r>
+      <w:r>
+        <w:rPr>
+          <w:sz w:val="28"/>
+          <w:szCs w:val="28"/>
+          <w:lang w:val="en-US"/>
+        </w:rPr>
+        <w:br/>
+      </w:r>
+      <w:r>
+        <w:rPr>
+          <w:sz w:val="28"/>
+          <w:szCs w:val="28"/>
+          <w:lang w:val="en-US"/>
+        </w:rPr>
+        <w:t>10</w:t>
       </w:r>
       <w:r>
         <w:rPr>
@@ -716,15 +749,7 @@
           <w:lang w:val="en-US"/>
         </w:rPr>
         <w:tab/>
-        <w:t>File formats</w:t>
-      </w:r>
-      <w:r>
-        <w:rPr>
-          <w:sz w:val="28"/>
-          <w:szCs w:val="28"/>
-          <w:lang w:val="en-US"/>
-        </w:rPr>
-        <w:br/>
+        <w:t>Developer’s notes</w:t>
       </w:r>
     </w:p>
     <w:p>
@@ -1795,48 +1820,6 @@
         </w:rPr>
         <w:t>the banks</w:t>
       </w:r>
-      <w:r>
-        <w:rPr>
-          <w:sz w:val="28"/>
-          <w:szCs w:val="28"/>
-          <w:lang w:val="en-US"/>
-        </w:rPr>
-        <w:br/>
-      </w:r>
-      <w:r>
-        <w:rPr>
-          <w:sz w:val="28"/>
-          <w:szCs w:val="28"/>
-          <w:lang w:val="en-US"/>
-        </w:rPr>
-        <w:br/>
-      </w:r>
-      <w:r>
-        <w:rPr>
-          <w:sz w:val="28"/>
-          <w:szCs w:val="28"/>
-          <w:lang w:val="en-US"/>
-        </w:rPr>
-        <w:t>4</w:t>
-      </w:r>
-      <w:proofErr w:type="gramStart"/>
-      <w:r>
-        <w:rPr>
-          <w:sz w:val="28"/>
-          <w:szCs w:val="28"/>
-          <w:lang w:val="en-US"/>
-        </w:rPr>
-        <w:t>)  Directing</w:t>
-      </w:r>
-      <w:proofErr w:type="gramEnd"/>
-      <w:r>
-        <w:rPr>
-          <w:sz w:val="28"/>
-          <w:szCs w:val="28"/>
-          <w:lang w:val="en-US"/>
-        </w:rPr>
-        <w:t xml:space="preserve"> the set</w:t>
-      </w:r>
     </w:p>
     <w:p>
       <w:pPr>
@@ -1853,211 +1836,7 @@
           <w:szCs w:val="28"/>
           <w:lang w:val="en-US"/>
         </w:rPr>
-        <w:lastRenderedPageBreak/>
-        <w:t>The FB01 set is a kind of mixing console</w:t>
-      </w:r>
-      <w:r>
-        <w:rPr>
-          <w:sz w:val="28"/>
-          <w:szCs w:val="28"/>
-          <w:lang w:val="en-US"/>
-        </w:rPr>
-        <w:t xml:space="preserve">. This console has up to eight channels </w:t>
-      </w:r>
-      <w:r>
-        <w:rPr>
-          <w:sz w:val="28"/>
-          <w:szCs w:val="28"/>
-          <w:lang w:val="en-US"/>
-        </w:rPr>
-        <w:t>each</w:t>
-      </w:r>
-      <w:r>
-        <w:rPr>
-          <w:sz w:val="28"/>
-          <w:szCs w:val="28"/>
-          <w:lang w:val="en-US"/>
-        </w:rPr>
-        <w:t xml:space="preserve"> </w:t>
-      </w:r>
-      <w:r>
-        <w:rPr>
-          <w:sz w:val="28"/>
-          <w:szCs w:val="28"/>
-          <w:lang w:val="en-US"/>
-        </w:rPr>
-        <w:t>one connected to a voice.</w:t>
-      </w:r>
-      <w:r>
-        <w:rPr>
-          <w:sz w:val="28"/>
-          <w:szCs w:val="28"/>
-          <w:lang w:val="en-US"/>
-        </w:rPr>
-        <w:t xml:space="preserve"> To go further and learn more about every set’s parameters meaning, you should read the A1 annex.</w:t>
-      </w:r>
-    </w:p>
-    <w:p>
-      <w:pPr>
-        <w:rPr>
-          <w:sz w:val="28"/>
-          <w:szCs w:val="28"/>
-          <w:lang w:val="en-US"/>
-        </w:rPr>
-      </w:pPr>
-      <w:r>
-        <w:rPr>
-          <w:sz w:val="28"/>
-          <w:szCs w:val="28"/>
-          <w:lang w:val="en-US"/>
-        </w:rPr>
-        <w:t>In the</w:t>
-      </w:r>
-      <w:r>
-        <w:rPr>
-          <w:i/>
-          <w:sz w:val="28"/>
-          <w:szCs w:val="28"/>
-          <w:lang w:val="en-US"/>
-        </w:rPr>
-        <w:t xml:space="preserve"> configuration</w:t>
-      </w:r>
-      <w:r>
-        <w:rPr>
-          <w:sz w:val="28"/>
-          <w:szCs w:val="28"/>
-          <w:lang w:val="en-US"/>
-        </w:rPr>
-        <w:t xml:space="preserve"> </w:t>
-      </w:r>
-      <w:r>
-        <w:rPr>
-          <w:sz w:val="28"/>
-          <w:szCs w:val="28"/>
-          <w:lang w:val="en-US"/>
-        </w:rPr>
-        <w:t>tab</w:t>
-      </w:r>
-      <w:r>
-        <w:rPr>
-          <w:sz w:val="28"/>
-          <w:szCs w:val="28"/>
-          <w:lang w:val="en-US"/>
-        </w:rPr>
-        <w:t>, the</w:t>
-      </w:r>
-      <w:r>
-        <w:rPr>
-          <w:sz w:val="28"/>
-          <w:szCs w:val="28"/>
-          <w:lang w:val="en-US"/>
-        </w:rPr>
-        <w:t>re are global parameters for the</w:t>
-      </w:r>
-      <w:r>
-        <w:rPr>
-          <w:sz w:val="28"/>
-          <w:szCs w:val="28"/>
-          <w:lang w:val="en-US"/>
-        </w:rPr>
-        <w:t xml:space="preserve"> set</w:t>
-      </w:r>
-      <w:r>
-        <w:rPr>
-          <w:sz w:val="28"/>
-          <w:szCs w:val="28"/>
-          <w:lang w:val="en-US"/>
-        </w:rPr>
-        <w:t xml:space="preserve">. They define the set </w:t>
-      </w:r>
-      <w:r>
-        <w:rPr>
-          <w:i/>
-          <w:sz w:val="28"/>
-          <w:szCs w:val="28"/>
-          <w:lang w:val="en-US"/>
-        </w:rPr>
-        <w:t>name</w:t>
-      </w:r>
-      <w:r>
-        <w:rPr>
-          <w:sz w:val="28"/>
-          <w:szCs w:val="28"/>
-          <w:lang w:val="en-US"/>
-        </w:rPr>
-        <w:t>, the way it</w:t>
-      </w:r>
-      <w:r>
-        <w:rPr>
-          <w:sz w:val="28"/>
-          <w:szCs w:val="28"/>
-          <w:lang w:val="en-US"/>
-        </w:rPr>
-        <w:t xml:space="preserve"> </w:t>
-      </w:r>
-      <w:r>
-        <w:rPr>
-          <w:sz w:val="28"/>
-          <w:szCs w:val="28"/>
-          <w:lang w:val="en-US"/>
-        </w:rPr>
-        <w:t>receive</w:t>
-      </w:r>
-      <w:r>
-        <w:rPr>
-          <w:sz w:val="28"/>
-          <w:szCs w:val="28"/>
-          <w:lang w:val="en-US"/>
-        </w:rPr>
-        <w:t xml:space="preserve">s MIDI </w:t>
-      </w:r>
-      <w:r>
-        <w:rPr>
-          <w:sz w:val="28"/>
-          <w:szCs w:val="28"/>
-          <w:lang w:val="en-US"/>
-        </w:rPr>
-        <w:t>notes</w:t>
-      </w:r>
-      <w:r>
-        <w:rPr>
-          <w:sz w:val="28"/>
-          <w:szCs w:val="28"/>
-          <w:lang w:val="en-US"/>
-        </w:rPr>
-        <w:t xml:space="preserve"> </w:t>
-      </w:r>
-      <w:r>
-        <w:rPr>
-          <w:sz w:val="28"/>
-          <w:szCs w:val="28"/>
-          <w:lang w:val="en-US"/>
-        </w:rPr>
-        <w:t xml:space="preserve">and the </w:t>
-      </w:r>
-      <w:r>
-        <w:rPr>
-          <w:sz w:val="28"/>
-          <w:szCs w:val="28"/>
-          <w:lang w:val="en-US"/>
-        </w:rPr>
-        <w:t xml:space="preserve">LFO </w:t>
-      </w:r>
-      <w:r>
-        <w:rPr>
-          <w:sz w:val="28"/>
-          <w:szCs w:val="28"/>
-          <w:lang w:val="en-US"/>
-        </w:rPr>
-        <w:t>configuration</w:t>
-      </w:r>
-      <w:r>
-        <w:rPr>
-          <w:sz w:val="28"/>
-          <w:szCs w:val="28"/>
-          <w:lang w:val="en-US"/>
-        </w:rPr>
-        <w:t>.</w:t>
+        <w:t>This section will be filled with information soon.</w:t>
       </w:r>
       <w:r>
         <w:rPr>
@@ -2066,1092 +1845,6 @@
           <w:lang w:val="en-US"/>
         </w:rPr>
         <w:br/>
-        <w:t xml:space="preserve">The </w:t>
-      </w:r>
-      <w:r>
-        <w:rPr>
-          <w:i/>
-          <w:sz w:val="28"/>
-          <w:szCs w:val="28"/>
-          <w:lang w:val="en-US"/>
-        </w:rPr>
-        <w:t>combine mode</w:t>
-      </w:r>
-      <w:r>
-        <w:rPr>
-          <w:sz w:val="28"/>
-          <w:szCs w:val="28"/>
-          <w:lang w:val="en-US"/>
-        </w:rPr>
-        <w:t xml:space="preserve"> button tells the sound module to take in account some particular parameters from the voice loaded rather than the same name parameters from the instrument. It works like a </w:t>
-      </w:r>
-      <w:r>
-        <w:rPr>
-          <w:sz w:val="28"/>
-          <w:szCs w:val="28"/>
-          <w:lang w:val="en-US"/>
-        </w:rPr>
-        <w:t xml:space="preserve">preference choice </w:t>
-      </w:r>
-      <w:r>
-        <w:rPr>
-          <w:sz w:val="28"/>
-          <w:szCs w:val="28"/>
-          <w:lang w:val="en-US"/>
-        </w:rPr>
-        <w:t>for the voice parameter</w:t>
-      </w:r>
-      <w:r>
-        <w:rPr>
-          <w:sz w:val="28"/>
-          <w:szCs w:val="28"/>
-          <w:lang w:val="en-US"/>
-        </w:rPr>
-        <w:t>s when it is activated and a preference</w:t>
-      </w:r>
-      <w:r>
-        <w:rPr>
-          <w:sz w:val="28"/>
-          <w:szCs w:val="28"/>
-          <w:lang w:val="en-US"/>
-        </w:rPr>
-        <w:t xml:space="preserve"> choice</w:t>
-      </w:r>
-      <w:r>
-        <w:rPr>
-          <w:sz w:val="28"/>
-          <w:szCs w:val="28"/>
-          <w:lang w:val="en-US"/>
-        </w:rPr>
-        <w:t xml:space="preserve"> for the instrument parameter when not. The parameters </w:t>
-      </w:r>
-      <w:r>
-        <w:rPr>
-          <w:sz w:val="28"/>
-          <w:szCs w:val="28"/>
-          <w:lang w:val="en-US"/>
-        </w:rPr>
-        <w:t>managed</w:t>
-      </w:r>
-      <w:r>
-        <w:rPr>
-          <w:sz w:val="28"/>
-          <w:szCs w:val="28"/>
-          <w:lang w:val="en-US"/>
-        </w:rPr>
-        <w:t xml:space="preserve"> by the </w:t>
-      </w:r>
-      <w:r>
-        <w:rPr>
-          <w:i/>
-          <w:sz w:val="28"/>
-          <w:szCs w:val="28"/>
-          <w:lang w:val="en-US"/>
-        </w:rPr>
-        <w:t>combine mode</w:t>
-      </w:r>
-      <w:r>
-        <w:rPr>
-          <w:sz w:val="28"/>
-          <w:szCs w:val="28"/>
-          <w:lang w:val="en-US"/>
-        </w:rPr>
-        <w:t xml:space="preserve"> are the </w:t>
-      </w:r>
-      <w:r>
-        <w:rPr>
-          <w:i/>
-          <w:sz w:val="28"/>
-          <w:szCs w:val="28"/>
-          <w:lang w:val="en-US"/>
-        </w:rPr>
-        <w:t>Mono / Poly</w:t>
-      </w:r>
-      <w:r>
-        <w:rPr>
-          <w:sz w:val="28"/>
-          <w:szCs w:val="28"/>
-          <w:lang w:val="en-US"/>
-        </w:rPr>
-        <w:t xml:space="preserve">, the </w:t>
-      </w:r>
-      <w:proofErr w:type="spellStart"/>
-      <w:r>
-        <w:rPr>
-          <w:i/>
-          <w:sz w:val="28"/>
-          <w:szCs w:val="28"/>
-          <w:lang w:val="en-US"/>
-        </w:rPr>
-        <w:t>porta</w:t>
-      </w:r>
-      <w:proofErr w:type="spellEnd"/>
-      <w:r>
-        <w:rPr>
-          <w:i/>
-          <w:sz w:val="28"/>
-          <w:szCs w:val="28"/>
-          <w:lang w:val="en-US"/>
-        </w:rPr>
-        <w:t xml:space="preserve">. </w:t>
-      </w:r>
-      <w:proofErr w:type="gramStart"/>
-      <w:r>
-        <w:rPr>
-          <w:i/>
-          <w:sz w:val="28"/>
-          <w:szCs w:val="28"/>
-          <w:lang w:val="en-US"/>
-        </w:rPr>
-        <w:t>time</w:t>
-      </w:r>
-      <w:proofErr w:type="gramEnd"/>
-      <w:r>
-        <w:rPr>
-          <w:sz w:val="28"/>
-          <w:szCs w:val="28"/>
-          <w:lang w:val="en-US"/>
-        </w:rPr>
-        <w:t xml:space="preserve">, the </w:t>
-      </w:r>
-      <w:r>
-        <w:rPr>
-          <w:i/>
-          <w:sz w:val="28"/>
-          <w:szCs w:val="28"/>
-          <w:lang w:val="en-US"/>
-        </w:rPr>
-        <w:t>pitch bender</w:t>
-      </w:r>
-      <w:r>
-        <w:rPr>
-          <w:sz w:val="28"/>
-          <w:szCs w:val="28"/>
-          <w:lang w:val="en-US"/>
-        </w:rPr>
-        <w:t xml:space="preserve"> and the </w:t>
-      </w:r>
-      <w:r>
-        <w:rPr>
-          <w:i/>
-          <w:sz w:val="28"/>
-          <w:szCs w:val="28"/>
-          <w:lang w:val="en-US"/>
-        </w:rPr>
-        <w:t>PMD control.</w:t>
-      </w:r>
-      <w:r>
-        <w:rPr>
-          <w:sz w:val="28"/>
-          <w:szCs w:val="28"/>
-          <w:lang w:val="en-US"/>
-        </w:rPr>
-        <w:t xml:space="preserve"> </w:t>
-      </w:r>
-      <w:proofErr w:type="gramStart"/>
-      <w:r>
-        <w:rPr>
-          <w:sz w:val="28"/>
-          <w:szCs w:val="28"/>
-          <w:lang w:val="en-US"/>
-        </w:rPr>
-        <w:t>parameters</w:t>
-      </w:r>
-      <w:proofErr w:type="gramEnd"/>
-      <w:r>
-        <w:rPr>
-          <w:i/>
-          <w:sz w:val="28"/>
-          <w:szCs w:val="28"/>
-          <w:lang w:val="en-US"/>
-        </w:rPr>
-        <w:t xml:space="preserve"> </w:t>
-      </w:r>
-      <w:r>
-        <w:rPr>
-          <w:sz w:val="28"/>
-          <w:szCs w:val="28"/>
-          <w:lang w:val="en-US"/>
-        </w:rPr>
-        <w:t>from</w:t>
-      </w:r>
-      <w:r>
-        <w:rPr>
-          <w:sz w:val="28"/>
-          <w:szCs w:val="28"/>
-          <w:lang w:val="en-US"/>
-        </w:rPr>
-        <w:t xml:space="preserve"> </w:t>
-      </w:r>
-      <w:r>
-        <w:rPr>
-          <w:sz w:val="28"/>
-          <w:szCs w:val="28"/>
-          <w:lang w:val="en-US"/>
-        </w:rPr>
-        <w:t>the voice</w:t>
-      </w:r>
-      <w:r>
-        <w:rPr>
-          <w:sz w:val="28"/>
-          <w:szCs w:val="28"/>
-          <w:lang w:val="en-US"/>
-        </w:rPr>
-        <w:t xml:space="preserve"> configuration</w:t>
-      </w:r>
-      <w:r>
-        <w:rPr>
-          <w:sz w:val="28"/>
-          <w:szCs w:val="28"/>
-          <w:lang w:val="en-US"/>
-        </w:rPr>
-        <w:t>.</w:t>
-      </w:r>
-    </w:p>
-    <w:p>
-      <w:pPr>
-        <w:rPr>
-          <w:sz w:val="28"/>
-          <w:szCs w:val="28"/>
-          <w:lang w:val="en-US"/>
-        </w:rPr>
-      </w:pPr>
-      <w:r>
-        <w:rPr>
-          <w:sz w:val="28"/>
-          <w:szCs w:val="28"/>
-          <w:lang w:val="en-US"/>
-        </w:rPr>
-        <w:t xml:space="preserve">The </w:t>
-      </w:r>
-      <w:r>
-        <w:rPr>
-          <w:i/>
-          <w:sz w:val="28"/>
-          <w:szCs w:val="28"/>
-          <w:lang w:val="en-US"/>
-        </w:rPr>
-        <w:t>reception</w:t>
-      </w:r>
-      <w:r>
-        <w:rPr>
-          <w:i/>
-          <w:sz w:val="28"/>
-          <w:szCs w:val="28"/>
-          <w:lang w:val="en-US"/>
-        </w:rPr>
-        <w:t xml:space="preserve"> </w:t>
-      </w:r>
-      <w:r>
-        <w:rPr>
-          <w:i/>
-          <w:sz w:val="28"/>
-          <w:szCs w:val="28"/>
-          <w:lang w:val="en-US"/>
-        </w:rPr>
-        <w:t>mode</w:t>
-      </w:r>
-      <w:r>
-        <w:rPr>
-          <w:sz w:val="28"/>
-          <w:szCs w:val="28"/>
-          <w:lang w:val="en-US"/>
-        </w:rPr>
-        <w:t xml:space="preserve"> tells the sound module which MIDI notes it has to play. This feature allows you to easily double the polyphony if you own two FB01 sound modules. In that case one module should have this parameter set to odd, the over to even and they should share the same system channel. On normal operation, this parameter should be set to all.</w:t>
-      </w:r>
-    </w:p>
-    <w:p>
-      <w:pPr>
-        <w:rPr>
-          <w:sz w:val="28"/>
-          <w:szCs w:val="28"/>
-          <w:lang w:val="en-US"/>
-        </w:rPr>
-      </w:pPr>
-      <w:r>
-        <w:rPr>
-          <w:sz w:val="28"/>
-          <w:szCs w:val="28"/>
-          <w:lang w:val="en-US"/>
-        </w:rPr>
-        <w:t xml:space="preserve">The </w:t>
-      </w:r>
-      <w:r>
-        <w:rPr>
-          <w:i/>
-          <w:sz w:val="28"/>
-          <w:szCs w:val="28"/>
-          <w:lang w:val="en-US"/>
-        </w:rPr>
-        <w:t>LFO speed</w:t>
-      </w:r>
-      <w:r>
-        <w:rPr>
-          <w:sz w:val="28"/>
-          <w:szCs w:val="28"/>
-          <w:lang w:val="en-US"/>
-        </w:rPr>
-        <w:t xml:space="preserve"> represent</w:t>
-      </w:r>
-      <w:r>
-        <w:rPr>
-          <w:sz w:val="28"/>
-          <w:szCs w:val="28"/>
-          <w:lang w:val="en-US"/>
-        </w:rPr>
-        <w:t>s</w:t>
-      </w:r>
-      <w:r>
-        <w:rPr>
-          <w:sz w:val="28"/>
-          <w:szCs w:val="28"/>
-          <w:lang w:val="en-US"/>
-        </w:rPr>
-        <w:t xml:space="preserve"> the frequency of the LFO and the </w:t>
-      </w:r>
-      <w:r>
-        <w:rPr>
-          <w:i/>
-          <w:sz w:val="28"/>
-          <w:szCs w:val="28"/>
-          <w:lang w:val="en-US"/>
-        </w:rPr>
-        <w:t>LFO waveform</w:t>
-      </w:r>
-      <w:r>
-        <w:rPr>
-          <w:i/>
-          <w:sz w:val="28"/>
-          <w:szCs w:val="28"/>
-          <w:lang w:val="en-US"/>
-        </w:rPr>
-        <w:t xml:space="preserve"> </w:t>
-      </w:r>
-      <w:r>
-        <w:rPr>
-          <w:sz w:val="28"/>
-          <w:szCs w:val="28"/>
-          <w:lang w:val="en-US"/>
-        </w:rPr>
-        <w:t>the</w:t>
-      </w:r>
-      <w:r>
-        <w:rPr>
-          <w:sz w:val="28"/>
-          <w:szCs w:val="28"/>
-          <w:lang w:val="en-US"/>
-        </w:rPr>
-        <w:t xml:space="preserve"> curb of the LFO output signal. </w:t>
-      </w:r>
-      <w:r>
-        <w:rPr>
-          <w:i/>
-          <w:sz w:val="28"/>
-          <w:szCs w:val="28"/>
-          <w:lang w:val="en-US"/>
-        </w:rPr>
-        <w:t>AMD</w:t>
-      </w:r>
-      <w:r>
-        <w:rPr>
-          <w:sz w:val="28"/>
-          <w:szCs w:val="28"/>
-          <w:lang w:val="en-US"/>
-        </w:rPr>
-        <w:t xml:space="preserve"> parameter stands for Amplitude Modulation Depth and </w:t>
-      </w:r>
-      <w:r>
-        <w:rPr>
-          <w:i/>
-          <w:sz w:val="28"/>
-          <w:szCs w:val="28"/>
-          <w:lang w:val="en-US"/>
-        </w:rPr>
-        <w:t>PMD</w:t>
-      </w:r>
-      <w:r>
-        <w:rPr>
-          <w:sz w:val="28"/>
-          <w:szCs w:val="28"/>
-          <w:lang w:val="en-US"/>
-        </w:rPr>
-        <w:t xml:space="preserve"> parameter for Pitch Modulation Depth. These two values set how deeply the LFO </w:t>
-      </w:r>
-      <w:r>
-        <w:rPr>
-          <w:sz w:val="28"/>
-          <w:szCs w:val="28"/>
-          <w:lang w:val="en-US"/>
-        </w:rPr>
-        <w:t>influences</w:t>
-      </w:r>
-      <w:r>
-        <w:rPr>
-          <w:sz w:val="28"/>
-          <w:szCs w:val="28"/>
-          <w:lang w:val="en-US"/>
-        </w:rPr>
-        <w:t xml:space="preserve"> the amplitude and the pitch of </w:t>
-      </w:r>
-      <w:r>
-        <w:rPr>
-          <w:sz w:val="28"/>
-          <w:szCs w:val="28"/>
-          <w:lang w:val="en-US"/>
-        </w:rPr>
-        <w:t xml:space="preserve">the instrument sounds if their respective </w:t>
-      </w:r>
-      <w:r>
-        <w:rPr>
-          <w:i/>
-          <w:sz w:val="28"/>
-          <w:szCs w:val="28"/>
-          <w:lang w:val="en-US"/>
-        </w:rPr>
-        <w:t>LFO enable</w:t>
-      </w:r>
-      <w:r>
-        <w:rPr>
-          <w:sz w:val="28"/>
-          <w:szCs w:val="28"/>
-          <w:lang w:val="en-US"/>
-        </w:rPr>
-        <w:t xml:space="preserve"> are activated</w:t>
-      </w:r>
-      <w:r>
-        <w:rPr>
-          <w:sz w:val="28"/>
-          <w:szCs w:val="28"/>
-          <w:lang w:val="en-US"/>
-        </w:rPr>
-        <w:t>.</w:t>
-      </w:r>
-    </w:p>
-    <w:p>
-      <w:pPr>
-        <w:rPr>
-          <w:sz w:val="28"/>
-          <w:szCs w:val="28"/>
-          <w:lang w:val="en-US"/>
-        </w:rPr>
-      </w:pPr>
-      <w:r>
-        <w:rPr>
-          <w:sz w:val="28"/>
-          <w:szCs w:val="28"/>
-          <w:lang w:val="en-US"/>
-        </w:rPr>
-        <w:t xml:space="preserve"> </w:t>
-      </w:r>
-      <w:r>
-        <w:rPr>
-          <w:sz w:val="28"/>
-          <w:szCs w:val="28"/>
-          <w:lang w:val="en-US"/>
-        </w:rPr>
-        <w:t xml:space="preserve">In the </w:t>
-      </w:r>
-      <w:r>
-        <w:rPr>
-          <w:i/>
-          <w:sz w:val="28"/>
-          <w:szCs w:val="28"/>
-          <w:lang w:val="en-US"/>
-        </w:rPr>
-        <w:t>current set</w:t>
-      </w:r>
-      <w:r>
-        <w:rPr>
-          <w:sz w:val="28"/>
-          <w:szCs w:val="28"/>
-          <w:lang w:val="en-US"/>
-        </w:rPr>
-        <w:t xml:space="preserve"> section you find your virtual mixing console. A console part is called an instrument. Each instrument can reserve from one to eight </w:t>
-      </w:r>
-      <w:r>
-        <w:rPr>
-          <w:sz w:val="28"/>
-          <w:szCs w:val="28"/>
-          <w:lang w:val="en-US"/>
-        </w:rPr>
-        <w:t>notes</w:t>
-      </w:r>
-      <w:r>
-        <w:rPr>
-          <w:sz w:val="28"/>
-          <w:szCs w:val="28"/>
-          <w:lang w:val="en-US"/>
-        </w:rPr>
-        <w:t xml:space="preserve"> considering one rule, the sum of the number of </w:t>
-      </w:r>
-      <w:r>
-        <w:rPr>
-          <w:sz w:val="28"/>
-          <w:szCs w:val="28"/>
-          <w:lang w:val="en-US"/>
-        </w:rPr>
-        <w:t xml:space="preserve">notes </w:t>
-      </w:r>
-      <w:r>
-        <w:rPr>
-          <w:sz w:val="28"/>
-          <w:szCs w:val="28"/>
-          <w:lang w:val="en-US"/>
-        </w:rPr>
-        <w:t>reserved by</w:t>
-      </w:r>
-      <w:r>
-        <w:rPr>
-          <w:sz w:val="28"/>
-          <w:szCs w:val="28"/>
-          <w:lang w:val="en-US"/>
-        </w:rPr>
-        <w:t xml:space="preserve"> all</w:t>
-      </w:r>
-      <w:r>
-        <w:rPr>
-          <w:sz w:val="28"/>
-          <w:szCs w:val="28"/>
-          <w:lang w:val="en-US"/>
-        </w:rPr>
-        <w:t xml:space="preserve"> the instruments must not exceed the eight </w:t>
-      </w:r>
-      <w:r>
-        <w:rPr>
-          <w:sz w:val="28"/>
-          <w:szCs w:val="28"/>
-          <w:lang w:val="en-US"/>
-        </w:rPr>
-        <w:t>notes</w:t>
-      </w:r>
-      <w:r>
-        <w:rPr>
-          <w:sz w:val="28"/>
-          <w:szCs w:val="28"/>
-          <w:lang w:val="en-US"/>
-        </w:rPr>
-        <w:t xml:space="preserve"> limit.</w:t>
-      </w:r>
-      <w:r>
-        <w:rPr>
-          <w:sz w:val="28"/>
-          <w:szCs w:val="28"/>
-          <w:lang w:val="en-US"/>
-        </w:rPr>
-        <w:t xml:space="preserve"> You can reserve the notes with the </w:t>
-      </w:r>
-      <w:r>
-        <w:rPr>
-          <w:i/>
-          <w:sz w:val="28"/>
-          <w:szCs w:val="28"/>
-          <w:lang w:val="en-US"/>
-        </w:rPr>
-        <w:t>num</w:t>
-      </w:r>
-      <w:r>
-        <w:rPr>
-          <w:i/>
-          <w:sz w:val="28"/>
-          <w:szCs w:val="28"/>
-          <w:lang w:val="en-US"/>
-        </w:rPr>
-        <w:t>.</w:t>
-      </w:r>
-      <w:r>
-        <w:rPr>
-          <w:i/>
-          <w:sz w:val="28"/>
-          <w:szCs w:val="28"/>
-          <w:lang w:val="en-US"/>
-        </w:rPr>
-        <w:t xml:space="preserve"> of notes</w:t>
-      </w:r>
-      <w:r>
-        <w:rPr>
-          <w:sz w:val="28"/>
-          <w:szCs w:val="28"/>
-          <w:lang w:val="en-US"/>
-        </w:rPr>
-        <w:t xml:space="preserve"> button. Each instrument responds to one </w:t>
-      </w:r>
-      <w:r>
-        <w:rPr>
-          <w:i/>
-          <w:sz w:val="28"/>
-          <w:szCs w:val="28"/>
-          <w:lang w:val="en-US"/>
-        </w:rPr>
-        <w:t>MIDI channel</w:t>
-      </w:r>
-      <w:r>
-        <w:rPr>
-          <w:i/>
-          <w:sz w:val="28"/>
-          <w:szCs w:val="28"/>
-          <w:lang w:val="en-US"/>
-        </w:rPr>
-        <w:t>.</w:t>
-      </w:r>
-      <w:r>
-        <w:rPr>
-          <w:sz w:val="28"/>
-          <w:szCs w:val="28"/>
-          <w:lang w:val="en-US"/>
-        </w:rPr>
-        <w:t xml:space="preserve"> To place different voices on a keyboard scale you can configure the </w:t>
-      </w:r>
-      <w:r>
-        <w:rPr>
-          <w:i/>
-          <w:sz w:val="28"/>
-          <w:szCs w:val="28"/>
-          <w:lang w:val="en-US"/>
-        </w:rPr>
-        <w:t>Upper limit</w:t>
-      </w:r>
-      <w:r>
-        <w:rPr>
-          <w:sz w:val="28"/>
-          <w:szCs w:val="28"/>
-          <w:lang w:val="en-US"/>
-        </w:rPr>
-        <w:t xml:space="preserve"> value and the </w:t>
-      </w:r>
-      <w:r>
-        <w:rPr>
-          <w:i/>
-          <w:sz w:val="28"/>
-          <w:szCs w:val="28"/>
-          <w:lang w:val="en-US"/>
-        </w:rPr>
-        <w:t xml:space="preserve">Lower limit </w:t>
-      </w:r>
-      <w:r>
-        <w:rPr>
-          <w:sz w:val="28"/>
-          <w:szCs w:val="28"/>
-          <w:lang w:val="en-US"/>
-        </w:rPr>
-        <w:t xml:space="preserve">value. Only the notes received inside this interval will be played by the instrument. The </w:t>
-      </w:r>
-      <w:r>
-        <w:rPr>
-          <w:i/>
-          <w:sz w:val="28"/>
-          <w:szCs w:val="28"/>
-          <w:lang w:val="en-US"/>
-        </w:rPr>
-        <w:t>bank</w:t>
-      </w:r>
-      <w:r>
-        <w:rPr>
-          <w:sz w:val="28"/>
-          <w:szCs w:val="28"/>
-          <w:lang w:val="en-US"/>
-        </w:rPr>
-        <w:t xml:space="preserve"> and </w:t>
-      </w:r>
-      <w:r>
-        <w:rPr>
-          <w:i/>
-          <w:sz w:val="28"/>
-          <w:szCs w:val="28"/>
-          <w:lang w:val="en-US"/>
-        </w:rPr>
-        <w:t>voice</w:t>
-      </w:r>
-      <w:r>
-        <w:rPr>
-          <w:sz w:val="28"/>
-          <w:szCs w:val="28"/>
-          <w:lang w:val="en-US"/>
-        </w:rPr>
-        <w:t xml:space="preserve"> parameters set together the voice associated with the instrument. To retrieve a particular voice and its position inside memory, you might use either the bank manager or the front panel of the sound module.</w:t>
-      </w:r>
-      <w:r>
-        <w:rPr>
-          <w:sz w:val="28"/>
-          <w:szCs w:val="28"/>
-          <w:lang w:val="en-US"/>
-        </w:rPr>
-        <w:t xml:space="preserve"> The </w:t>
-      </w:r>
-      <w:r>
-        <w:rPr>
-          <w:i/>
-          <w:sz w:val="28"/>
-          <w:szCs w:val="28"/>
-          <w:lang w:val="en-US"/>
-        </w:rPr>
-        <w:t>transpose</w:t>
-      </w:r>
-      <w:r>
-        <w:rPr>
-          <w:i/>
-          <w:sz w:val="28"/>
-          <w:szCs w:val="28"/>
-          <w:lang w:val="en-US"/>
-        </w:rPr>
-        <w:t xml:space="preserve"> </w:t>
-      </w:r>
-      <w:r>
-        <w:rPr>
-          <w:sz w:val="28"/>
-          <w:szCs w:val="28"/>
-          <w:lang w:val="en-US"/>
-        </w:rPr>
-        <w:t xml:space="preserve">parameter sets the degree of </w:t>
-      </w:r>
-      <w:r>
-        <w:rPr>
-          <w:sz w:val="28"/>
-          <w:szCs w:val="28"/>
-          <w:lang w:val="en-US"/>
-        </w:rPr>
-        <w:lastRenderedPageBreak/>
-        <w:t xml:space="preserve">transposition in octaves and the </w:t>
-      </w:r>
-      <w:r>
-        <w:rPr>
-          <w:i/>
-          <w:sz w:val="28"/>
-          <w:szCs w:val="28"/>
-          <w:lang w:val="en-US"/>
-        </w:rPr>
-        <w:t>detune</w:t>
-      </w:r>
-      <w:r>
-        <w:rPr>
-          <w:sz w:val="28"/>
-          <w:szCs w:val="28"/>
-          <w:lang w:val="en-US"/>
-        </w:rPr>
-        <w:t xml:space="preserve"> parameter sets the fine tuning of the instrument. The </w:t>
-      </w:r>
-      <w:r>
-        <w:rPr>
-          <w:i/>
-          <w:sz w:val="28"/>
-          <w:szCs w:val="28"/>
-          <w:lang w:val="en-US"/>
-        </w:rPr>
-        <w:t>enable LFO</w:t>
-      </w:r>
-      <w:r>
-        <w:rPr>
-          <w:i/>
-          <w:sz w:val="28"/>
-          <w:szCs w:val="28"/>
-          <w:lang w:val="en-US"/>
-        </w:rPr>
-        <w:t xml:space="preserve"> </w:t>
-      </w:r>
-      <w:r>
-        <w:rPr>
-          <w:sz w:val="28"/>
-          <w:szCs w:val="28"/>
-          <w:lang w:val="en-US"/>
-        </w:rPr>
-        <w:t>button</w:t>
-      </w:r>
-      <w:r>
-        <w:rPr>
-          <w:sz w:val="28"/>
-          <w:szCs w:val="28"/>
-          <w:lang w:val="en-US"/>
-        </w:rPr>
-        <w:t xml:space="preserve"> allows </w:t>
-      </w:r>
-      <w:r>
-        <w:rPr>
-          <w:sz w:val="28"/>
-          <w:szCs w:val="28"/>
-          <w:lang w:val="en-US"/>
-        </w:rPr>
-        <w:t xml:space="preserve">the LFO to modulate the pitch and the amplitude of the instrument sound. The </w:t>
-      </w:r>
-      <w:r>
-        <w:rPr>
-          <w:i/>
-          <w:sz w:val="28"/>
-          <w:szCs w:val="28"/>
-          <w:lang w:val="en-US"/>
-        </w:rPr>
-        <w:t>Mono</w:t>
-      </w:r>
-      <w:r>
-        <w:rPr>
-          <w:i/>
-          <w:sz w:val="28"/>
-          <w:szCs w:val="28"/>
-          <w:lang w:val="en-US"/>
-        </w:rPr>
-        <w:t xml:space="preserve"> </w:t>
-      </w:r>
-      <w:r>
-        <w:rPr>
-          <w:i/>
-          <w:sz w:val="28"/>
-          <w:szCs w:val="28"/>
-          <w:lang w:val="en-US"/>
-        </w:rPr>
-        <w:t>/</w:t>
-      </w:r>
-      <w:r>
-        <w:rPr>
-          <w:i/>
-          <w:sz w:val="28"/>
-          <w:szCs w:val="28"/>
-          <w:lang w:val="en-US"/>
-        </w:rPr>
-        <w:t xml:space="preserve"> </w:t>
-      </w:r>
-      <w:r>
-        <w:rPr>
-          <w:i/>
-          <w:sz w:val="28"/>
-          <w:szCs w:val="28"/>
-          <w:lang w:val="en-US"/>
-        </w:rPr>
-        <w:t>Poly</w:t>
-      </w:r>
-      <w:r>
-        <w:rPr>
-          <w:i/>
-          <w:sz w:val="28"/>
-          <w:szCs w:val="28"/>
-          <w:lang w:val="en-US"/>
-        </w:rPr>
-        <w:t xml:space="preserve"> </w:t>
-      </w:r>
-      <w:r>
-        <w:rPr>
-          <w:sz w:val="28"/>
-          <w:szCs w:val="28"/>
-          <w:lang w:val="en-US"/>
-        </w:rPr>
-        <w:t>button</w:t>
-      </w:r>
-      <w:r>
-        <w:rPr>
-          <w:i/>
-          <w:sz w:val="28"/>
-          <w:szCs w:val="28"/>
-          <w:lang w:val="en-US"/>
-        </w:rPr>
-        <w:t xml:space="preserve"> </w:t>
-      </w:r>
-      <w:r>
-        <w:rPr>
-          <w:sz w:val="28"/>
-          <w:szCs w:val="28"/>
-          <w:lang w:val="en-US"/>
-        </w:rPr>
-        <w:t xml:space="preserve">determines the </w:t>
-      </w:r>
-      <w:r>
-        <w:rPr>
-          <w:sz w:val="28"/>
-          <w:szCs w:val="28"/>
-          <w:lang w:val="en-US"/>
-        </w:rPr>
-        <w:t xml:space="preserve">instrument response to a multiple notes play. </w:t>
-      </w:r>
-      <w:proofErr w:type="gramStart"/>
-      <w:r>
-        <w:rPr>
-          <w:sz w:val="28"/>
-          <w:szCs w:val="28"/>
-          <w:lang w:val="en-US"/>
-        </w:rPr>
-        <w:t xml:space="preserve">The </w:t>
-      </w:r>
-      <w:proofErr w:type="spellStart"/>
-      <w:r>
-        <w:rPr>
-          <w:i/>
-          <w:sz w:val="28"/>
-          <w:szCs w:val="28"/>
-          <w:lang w:val="en-US"/>
-        </w:rPr>
-        <w:t>Porta</w:t>
-      </w:r>
-      <w:proofErr w:type="spellEnd"/>
-      <w:r>
-        <w:rPr>
-          <w:i/>
-          <w:sz w:val="28"/>
-          <w:szCs w:val="28"/>
-          <w:lang w:val="en-US"/>
-        </w:rPr>
-        <w:t>.</w:t>
-      </w:r>
-      <w:proofErr w:type="gramEnd"/>
-      <w:r>
-        <w:rPr>
-          <w:i/>
-          <w:sz w:val="28"/>
-          <w:szCs w:val="28"/>
-          <w:lang w:val="en-US"/>
-        </w:rPr>
-        <w:t xml:space="preserve"> </w:t>
-      </w:r>
-      <w:proofErr w:type="gramStart"/>
-      <w:r>
-        <w:rPr>
-          <w:i/>
-          <w:sz w:val="28"/>
-          <w:szCs w:val="28"/>
-          <w:lang w:val="en-US"/>
-        </w:rPr>
-        <w:t>time</w:t>
-      </w:r>
-      <w:proofErr w:type="gramEnd"/>
-      <w:r>
-        <w:rPr>
-          <w:sz w:val="28"/>
-          <w:szCs w:val="28"/>
-          <w:lang w:val="en-US"/>
-        </w:rPr>
-        <w:t xml:space="preserve"> value represents the duration of the pitch glide between the first note held to the next pressed simultaneously. To set the amplitude in semitone of the pitch controller, also called the </w:t>
-      </w:r>
-      <w:r>
-        <w:rPr>
-          <w:i/>
-          <w:sz w:val="28"/>
-          <w:szCs w:val="28"/>
-          <w:lang w:val="en-US"/>
-        </w:rPr>
-        <w:t xml:space="preserve">PMD </w:t>
-      </w:r>
-      <w:proofErr w:type="gramStart"/>
-      <w:r>
-        <w:rPr>
-          <w:i/>
-          <w:sz w:val="28"/>
-          <w:szCs w:val="28"/>
-          <w:lang w:val="en-US"/>
-        </w:rPr>
-        <w:t>control</w:t>
-      </w:r>
-      <w:r>
-        <w:rPr>
-          <w:i/>
-          <w:sz w:val="28"/>
-          <w:szCs w:val="28"/>
-          <w:lang w:val="en-US"/>
-        </w:rPr>
-        <w:t>.,</w:t>
-      </w:r>
-      <w:proofErr w:type="gramEnd"/>
-      <w:r>
-        <w:rPr>
-          <w:sz w:val="28"/>
-          <w:szCs w:val="28"/>
-          <w:lang w:val="en-US"/>
-        </w:rPr>
-        <w:t xml:space="preserve"> you have to edit the </w:t>
-      </w:r>
-      <w:r>
-        <w:rPr>
-          <w:i/>
-          <w:sz w:val="28"/>
-          <w:szCs w:val="28"/>
-          <w:lang w:val="en-US"/>
-        </w:rPr>
-        <w:t>pitch bender</w:t>
-      </w:r>
-      <w:r>
-        <w:rPr>
-          <w:sz w:val="28"/>
-          <w:szCs w:val="28"/>
-          <w:lang w:val="en-US"/>
-        </w:rPr>
-        <w:t xml:space="preserve"> parameter . The two last buttons </w:t>
-      </w:r>
-      <w:r>
-        <w:rPr>
-          <w:i/>
-          <w:sz w:val="28"/>
-          <w:szCs w:val="28"/>
-          <w:lang w:val="en-US"/>
-        </w:rPr>
-        <w:t>volume</w:t>
-      </w:r>
-      <w:r>
-        <w:rPr>
-          <w:sz w:val="28"/>
-          <w:szCs w:val="28"/>
-          <w:lang w:val="en-US"/>
-        </w:rPr>
-        <w:t xml:space="preserve"> and </w:t>
-      </w:r>
-      <w:r>
-        <w:rPr>
-          <w:i/>
-          <w:sz w:val="28"/>
-          <w:szCs w:val="28"/>
-          <w:lang w:val="en-US"/>
-        </w:rPr>
-        <w:t>pan</w:t>
-      </w:r>
-      <w:r>
-        <w:rPr>
-          <w:i/>
-          <w:sz w:val="28"/>
-          <w:szCs w:val="28"/>
-          <w:lang w:val="en-US"/>
-        </w:rPr>
-        <w:t xml:space="preserve"> </w:t>
-      </w:r>
-      <w:r>
-        <w:rPr>
-          <w:sz w:val="28"/>
-          <w:szCs w:val="28"/>
-          <w:lang w:val="en-US"/>
-        </w:rPr>
-        <w:t>are</w:t>
-      </w:r>
-      <w:r>
-        <w:rPr>
-          <w:sz w:val="28"/>
-          <w:szCs w:val="28"/>
-          <w:lang w:val="en-US"/>
-        </w:rPr>
-        <w:t xml:space="preserve"> the instrument</w:t>
-      </w:r>
-      <w:r>
-        <w:rPr>
-          <w:sz w:val="28"/>
-          <w:szCs w:val="28"/>
-          <w:lang w:val="en-US"/>
-        </w:rPr>
-        <w:t>’s</w:t>
-      </w:r>
-      <w:r>
-        <w:rPr>
-          <w:sz w:val="28"/>
-          <w:szCs w:val="28"/>
-          <w:lang w:val="en-US"/>
-        </w:rPr>
-        <w:t xml:space="preserve"> volume and p</w:t>
-      </w:r>
-      <w:r>
-        <w:rPr>
-          <w:sz w:val="28"/>
-          <w:szCs w:val="28"/>
-          <w:lang w:val="en-US"/>
-        </w:rPr>
-        <w:t>osition in stereophony</w:t>
-      </w:r>
-      <w:r>
-        <w:rPr>
-          <w:sz w:val="28"/>
-          <w:szCs w:val="28"/>
-          <w:lang w:val="en-US"/>
-        </w:rPr>
-        <w:t>.</w:t>
       </w:r>
       <w:r>
         <w:rPr>
@@ -3167,47 +1860,15 @@
           <w:szCs w:val="28"/>
           <w:lang w:val="en-US"/>
         </w:rPr>
-        <w:br/>
-      </w:r>
-      <w:r>
-        <w:rPr>
-          <w:sz w:val="28"/>
-          <w:szCs w:val="28"/>
-          <w:lang w:val="en-US"/>
-        </w:rPr>
-        <w:t>5</w:t>
-      </w:r>
-      <w:r>
-        <w:rPr>
-          <w:sz w:val="28"/>
-          <w:szCs w:val="28"/>
-          <w:lang w:val="en-US"/>
-        </w:rPr>
-        <w:t xml:space="preserve">)  </w:t>
-      </w:r>
-      <w:r>
-        <w:rPr>
-          <w:sz w:val="28"/>
-          <w:szCs w:val="28"/>
-          <w:lang w:val="en-US"/>
-        </w:rPr>
-        <w:t xml:space="preserve">Tweaking and creating </w:t>
-      </w:r>
-      <w:r>
-        <w:rPr>
-          <w:sz w:val="28"/>
-          <w:szCs w:val="28"/>
-          <w:lang w:val="en-US"/>
-        </w:rPr>
-        <w:t xml:space="preserve">new </w:t>
-      </w:r>
-      <w:r>
-        <w:rPr>
-          <w:sz w:val="28"/>
-          <w:szCs w:val="28"/>
-          <w:lang w:val="en-US"/>
-        </w:rPr>
-        <w:t>voices</w:t>
+        <w:t>4)  Directing</w:t>
+      </w:r>
+      <w:r>
+        <w:rPr>
+          <w:sz w:val="28"/>
+          <w:szCs w:val="28"/>
+          <w:lang w:val="en-US"/>
+        </w:rPr>
+        <w:t xml:space="preserve"> the set</w:t>
       </w:r>
     </w:p>
     <w:p>
@@ -3225,6 +1886,1378 @@
           <w:szCs w:val="28"/>
           <w:lang w:val="en-US"/>
         </w:rPr>
+        <w:lastRenderedPageBreak/>
+        <w:t>The FB01 set is a kind of mixing console</w:t>
+      </w:r>
+      <w:r>
+        <w:rPr>
+          <w:sz w:val="28"/>
+          <w:szCs w:val="28"/>
+          <w:lang w:val="en-US"/>
+        </w:rPr>
+        <w:t xml:space="preserve">. This console has up to eight channels </w:t>
+      </w:r>
+      <w:r>
+        <w:rPr>
+          <w:sz w:val="28"/>
+          <w:szCs w:val="28"/>
+          <w:lang w:val="en-US"/>
+        </w:rPr>
+        <w:t>each</w:t>
+      </w:r>
+      <w:r>
+        <w:rPr>
+          <w:sz w:val="28"/>
+          <w:szCs w:val="28"/>
+          <w:lang w:val="en-US"/>
+        </w:rPr>
+        <w:t xml:space="preserve"> </w:t>
+      </w:r>
+      <w:r>
+        <w:rPr>
+          <w:sz w:val="28"/>
+          <w:szCs w:val="28"/>
+          <w:lang w:val="en-US"/>
+        </w:rPr>
+        <w:t>one connected to a voice.</w:t>
+      </w:r>
+      <w:r>
+        <w:rPr>
+          <w:sz w:val="28"/>
+          <w:szCs w:val="28"/>
+          <w:lang w:val="en-US"/>
+        </w:rPr>
+        <w:t xml:space="preserve"> To go further and learn more about every set’s parameters meaning, you should read the A1 annex.</w:t>
+      </w:r>
+    </w:p>
+    <w:p>
+      <w:pPr>
+        <w:rPr>
+          <w:sz w:val="28"/>
+          <w:szCs w:val="28"/>
+          <w:lang w:val="en-US"/>
+        </w:rPr>
+      </w:pPr>
+      <w:r>
+        <w:rPr>
+          <w:sz w:val="28"/>
+          <w:szCs w:val="28"/>
+          <w:lang w:val="en-US"/>
+        </w:rPr>
+        <w:t>In the</w:t>
+      </w:r>
+      <w:r>
+        <w:rPr>
+          <w:i/>
+          <w:sz w:val="28"/>
+          <w:szCs w:val="28"/>
+          <w:lang w:val="en-US"/>
+        </w:rPr>
+        <w:t xml:space="preserve"> configuration</w:t>
+      </w:r>
+      <w:r>
+        <w:rPr>
+          <w:sz w:val="28"/>
+          <w:szCs w:val="28"/>
+          <w:lang w:val="en-US"/>
+        </w:rPr>
+        <w:t xml:space="preserve"> </w:t>
+      </w:r>
+      <w:r>
+        <w:rPr>
+          <w:sz w:val="28"/>
+          <w:szCs w:val="28"/>
+          <w:lang w:val="en-US"/>
+        </w:rPr>
+        <w:t>tab</w:t>
+      </w:r>
+      <w:r>
+        <w:rPr>
+          <w:sz w:val="28"/>
+          <w:szCs w:val="28"/>
+          <w:lang w:val="en-US"/>
+        </w:rPr>
+        <w:t>, the</w:t>
+      </w:r>
+      <w:r>
+        <w:rPr>
+          <w:sz w:val="28"/>
+          <w:szCs w:val="28"/>
+          <w:lang w:val="en-US"/>
+        </w:rPr>
+        <w:t>re are global parameters for the</w:t>
+      </w:r>
+      <w:r>
+        <w:rPr>
+          <w:sz w:val="28"/>
+          <w:szCs w:val="28"/>
+          <w:lang w:val="en-US"/>
+        </w:rPr>
+        <w:t xml:space="preserve"> set</w:t>
+      </w:r>
+      <w:r>
+        <w:rPr>
+          <w:sz w:val="28"/>
+          <w:szCs w:val="28"/>
+          <w:lang w:val="en-US"/>
+        </w:rPr>
+        <w:t xml:space="preserve">. They define the set </w:t>
+      </w:r>
+      <w:r>
+        <w:rPr>
+          <w:i/>
+          <w:sz w:val="28"/>
+          <w:szCs w:val="28"/>
+          <w:lang w:val="en-US"/>
+        </w:rPr>
+        <w:t>name</w:t>
+      </w:r>
+      <w:r>
+        <w:rPr>
+          <w:sz w:val="28"/>
+          <w:szCs w:val="28"/>
+          <w:lang w:val="en-US"/>
+        </w:rPr>
+        <w:t>, the way it</w:t>
+      </w:r>
+      <w:r>
+        <w:rPr>
+          <w:sz w:val="28"/>
+          <w:szCs w:val="28"/>
+          <w:lang w:val="en-US"/>
+        </w:rPr>
+        <w:t xml:space="preserve"> </w:t>
+      </w:r>
+      <w:r>
+        <w:rPr>
+          <w:sz w:val="28"/>
+          <w:szCs w:val="28"/>
+          <w:lang w:val="en-US"/>
+        </w:rPr>
+        <w:t>receive</w:t>
+      </w:r>
+      <w:r>
+        <w:rPr>
+          <w:sz w:val="28"/>
+          <w:szCs w:val="28"/>
+          <w:lang w:val="en-US"/>
+        </w:rPr>
+        <w:t xml:space="preserve">s MIDI </w:t>
+      </w:r>
+      <w:r>
+        <w:rPr>
+          <w:sz w:val="28"/>
+          <w:szCs w:val="28"/>
+          <w:lang w:val="en-US"/>
+        </w:rPr>
+        <w:t>notes</w:t>
+      </w:r>
+      <w:r>
+        <w:rPr>
+          <w:sz w:val="28"/>
+          <w:szCs w:val="28"/>
+          <w:lang w:val="en-US"/>
+        </w:rPr>
+        <w:t xml:space="preserve"> </w:t>
+      </w:r>
+      <w:r>
+        <w:rPr>
+          <w:sz w:val="28"/>
+          <w:szCs w:val="28"/>
+          <w:lang w:val="en-US"/>
+        </w:rPr>
+        <w:t xml:space="preserve">and the </w:t>
+      </w:r>
+      <w:r>
+        <w:rPr>
+          <w:sz w:val="28"/>
+          <w:szCs w:val="28"/>
+          <w:lang w:val="en-US"/>
+        </w:rPr>
+        <w:t xml:space="preserve">LFO </w:t>
+      </w:r>
+      <w:r>
+        <w:rPr>
+          <w:sz w:val="28"/>
+          <w:szCs w:val="28"/>
+          <w:lang w:val="en-US"/>
+        </w:rPr>
+        <w:t>configuration</w:t>
+      </w:r>
+      <w:r>
+        <w:rPr>
+          <w:sz w:val="28"/>
+          <w:szCs w:val="28"/>
+          <w:lang w:val="en-US"/>
+        </w:rPr>
+        <w:t>.</w:t>
+      </w:r>
+      <w:r>
+        <w:rPr>
+          <w:sz w:val="28"/>
+          <w:szCs w:val="28"/>
+          <w:lang w:val="en-US"/>
+        </w:rPr>
+        <w:br/>
+        <w:t xml:space="preserve">The </w:t>
+      </w:r>
+      <w:r>
+        <w:rPr>
+          <w:i/>
+          <w:sz w:val="28"/>
+          <w:szCs w:val="28"/>
+          <w:lang w:val="en-US"/>
+        </w:rPr>
+        <w:t>combine mode</w:t>
+      </w:r>
+      <w:r>
+        <w:rPr>
+          <w:sz w:val="28"/>
+          <w:szCs w:val="28"/>
+          <w:lang w:val="en-US"/>
+        </w:rPr>
+        <w:t xml:space="preserve"> button tells the sound module to take in account some particular parameters from the voice loaded rather than the same name parameters from the instrument. It works like a </w:t>
+      </w:r>
+      <w:r>
+        <w:rPr>
+          <w:sz w:val="28"/>
+          <w:szCs w:val="28"/>
+          <w:lang w:val="en-US"/>
+        </w:rPr>
+        <w:t xml:space="preserve">preference choice </w:t>
+      </w:r>
+      <w:r>
+        <w:rPr>
+          <w:sz w:val="28"/>
+          <w:szCs w:val="28"/>
+          <w:lang w:val="en-US"/>
+        </w:rPr>
+        <w:t>for the voice parameter</w:t>
+      </w:r>
+      <w:r>
+        <w:rPr>
+          <w:sz w:val="28"/>
+          <w:szCs w:val="28"/>
+          <w:lang w:val="en-US"/>
+        </w:rPr>
+        <w:t>s when it is activated and a preference</w:t>
+      </w:r>
+      <w:r>
+        <w:rPr>
+          <w:sz w:val="28"/>
+          <w:szCs w:val="28"/>
+          <w:lang w:val="en-US"/>
+        </w:rPr>
+        <w:t xml:space="preserve"> choice</w:t>
+      </w:r>
+      <w:r>
+        <w:rPr>
+          <w:sz w:val="28"/>
+          <w:szCs w:val="28"/>
+          <w:lang w:val="en-US"/>
+        </w:rPr>
+        <w:t xml:space="preserve"> for the instrument parameter when not. The parameters </w:t>
+      </w:r>
+      <w:r>
+        <w:rPr>
+          <w:sz w:val="28"/>
+          <w:szCs w:val="28"/>
+          <w:lang w:val="en-US"/>
+        </w:rPr>
+        <w:t>managed</w:t>
+      </w:r>
+      <w:r>
+        <w:rPr>
+          <w:sz w:val="28"/>
+          <w:szCs w:val="28"/>
+          <w:lang w:val="en-US"/>
+        </w:rPr>
+        <w:t xml:space="preserve"> by the </w:t>
+      </w:r>
+      <w:r>
+        <w:rPr>
+          <w:i/>
+          <w:sz w:val="28"/>
+          <w:szCs w:val="28"/>
+          <w:lang w:val="en-US"/>
+        </w:rPr>
+        <w:t>combine mode</w:t>
+      </w:r>
+      <w:r>
+        <w:rPr>
+          <w:sz w:val="28"/>
+          <w:szCs w:val="28"/>
+          <w:lang w:val="en-US"/>
+        </w:rPr>
+        <w:t xml:space="preserve"> are the </w:t>
+      </w:r>
+      <w:r>
+        <w:rPr>
+          <w:i/>
+          <w:sz w:val="28"/>
+          <w:szCs w:val="28"/>
+          <w:lang w:val="en-US"/>
+        </w:rPr>
+        <w:t>Mono / Poly</w:t>
+      </w:r>
+      <w:r>
+        <w:rPr>
+          <w:sz w:val="28"/>
+          <w:szCs w:val="28"/>
+          <w:lang w:val="en-US"/>
+        </w:rPr>
+        <w:t xml:space="preserve">, the </w:t>
+      </w:r>
+      <w:proofErr w:type="spellStart"/>
+      <w:r>
+        <w:rPr>
+          <w:i/>
+          <w:sz w:val="28"/>
+          <w:szCs w:val="28"/>
+          <w:lang w:val="en-US"/>
+        </w:rPr>
+        <w:t>porta</w:t>
+      </w:r>
+      <w:proofErr w:type="spellEnd"/>
+      <w:r>
+        <w:rPr>
+          <w:i/>
+          <w:sz w:val="28"/>
+          <w:szCs w:val="28"/>
+          <w:lang w:val="en-US"/>
+        </w:rPr>
+        <w:t xml:space="preserve">. </w:t>
+      </w:r>
+      <w:proofErr w:type="gramStart"/>
+      <w:r>
+        <w:rPr>
+          <w:i/>
+          <w:sz w:val="28"/>
+          <w:szCs w:val="28"/>
+          <w:lang w:val="en-US"/>
+        </w:rPr>
+        <w:t>time</w:t>
+      </w:r>
+      <w:proofErr w:type="gramEnd"/>
+      <w:r>
+        <w:rPr>
+          <w:sz w:val="28"/>
+          <w:szCs w:val="28"/>
+          <w:lang w:val="en-US"/>
+        </w:rPr>
+        <w:t xml:space="preserve">, the </w:t>
+      </w:r>
+      <w:r>
+        <w:rPr>
+          <w:i/>
+          <w:sz w:val="28"/>
+          <w:szCs w:val="28"/>
+          <w:lang w:val="en-US"/>
+        </w:rPr>
+        <w:t>pitch bender</w:t>
+      </w:r>
+      <w:r>
+        <w:rPr>
+          <w:sz w:val="28"/>
+          <w:szCs w:val="28"/>
+          <w:lang w:val="en-US"/>
+        </w:rPr>
+        <w:t xml:space="preserve"> and the </w:t>
+      </w:r>
+      <w:r>
+        <w:rPr>
+          <w:i/>
+          <w:sz w:val="28"/>
+          <w:szCs w:val="28"/>
+          <w:lang w:val="en-US"/>
+        </w:rPr>
+        <w:t>PMD control.</w:t>
+      </w:r>
+      <w:r>
+        <w:rPr>
+          <w:sz w:val="28"/>
+          <w:szCs w:val="28"/>
+          <w:lang w:val="en-US"/>
+        </w:rPr>
+        <w:t xml:space="preserve"> </w:t>
+      </w:r>
+      <w:proofErr w:type="gramStart"/>
+      <w:r>
+        <w:rPr>
+          <w:sz w:val="28"/>
+          <w:szCs w:val="28"/>
+          <w:lang w:val="en-US"/>
+        </w:rPr>
+        <w:t>parameters</w:t>
+      </w:r>
+      <w:proofErr w:type="gramEnd"/>
+      <w:r>
+        <w:rPr>
+          <w:i/>
+          <w:sz w:val="28"/>
+          <w:szCs w:val="28"/>
+          <w:lang w:val="en-US"/>
+        </w:rPr>
+        <w:t xml:space="preserve"> </w:t>
+      </w:r>
+      <w:r>
+        <w:rPr>
+          <w:sz w:val="28"/>
+          <w:szCs w:val="28"/>
+          <w:lang w:val="en-US"/>
+        </w:rPr>
+        <w:t>from</w:t>
+      </w:r>
+      <w:r>
+        <w:rPr>
+          <w:sz w:val="28"/>
+          <w:szCs w:val="28"/>
+          <w:lang w:val="en-US"/>
+        </w:rPr>
+        <w:t xml:space="preserve"> </w:t>
+      </w:r>
+      <w:r>
+        <w:rPr>
+          <w:sz w:val="28"/>
+          <w:szCs w:val="28"/>
+          <w:lang w:val="en-US"/>
+        </w:rPr>
+        <w:t>the voice</w:t>
+      </w:r>
+      <w:r>
+        <w:rPr>
+          <w:sz w:val="28"/>
+          <w:szCs w:val="28"/>
+          <w:lang w:val="en-US"/>
+        </w:rPr>
+        <w:t xml:space="preserve"> configuration</w:t>
+      </w:r>
+      <w:r>
+        <w:rPr>
+          <w:sz w:val="28"/>
+          <w:szCs w:val="28"/>
+          <w:lang w:val="en-US"/>
+        </w:rPr>
+        <w:t>.</w:t>
+      </w:r>
+    </w:p>
+    <w:p>
+      <w:pPr>
+        <w:rPr>
+          <w:sz w:val="28"/>
+          <w:szCs w:val="28"/>
+          <w:lang w:val="en-US"/>
+        </w:rPr>
+      </w:pPr>
+      <w:r>
+        <w:rPr>
+          <w:sz w:val="28"/>
+          <w:szCs w:val="28"/>
+          <w:lang w:val="en-US"/>
+        </w:rPr>
+        <w:t xml:space="preserve">The </w:t>
+      </w:r>
+      <w:r>
+        <w:rPr>
+          <w:i/>
+          <w:sz w:val="28"/>
+          <w:szCs w:val="28"/>
+          <w:lang w:val="en-US"/>
+        </w:rPr>
+        <w:t>reception</w:t>
+      </w:r>
+      <w:r>
+        <w:rPr>
+          <w:i/>
+          <w:sz w:val="28"/>
+          <w:szCs w:val="28"/>
+          <w:lang w:val="en-US"/>
+        </w:rPr>
+        <w:t xml:space="preserve"> </w:t>
+      </w:r>
+      <w:r>
+        <w:rPr>
+          <w:i/>
+          <w:sz w:val="28"/>
+          <w:szCs w:val="28"/>
+          <w:lang w:val="en-US"/>
+        </w:rPr>
+        <w:t>mode</w:t>
+      </w:r>
+      <w:r>
+        <w:rPr>
+          <w:sz w:val="28"/>
+          <w:szCs w:val="28"/>
+          <w:lang w:val="en-US"/>
+        </w:rPr>
+        <w:t xml:space="preserve"> tells the sound module which MIDI notes it has to play. This feature allows you to easily double the polyphony if you own two FB01 sound modules. In that case one module should have this parameter set to odd, the over to even and they should share the same system channel. On normal operation, this parameter should be set to all.</w:t>
+      </w:r>
+    </w:p>
+    <w:p>
+      <w:pPr>
+        <w:rPr>
+          <w:sz w:val="28"/>
+          <w:szCs w:val="28"/>
+          <w:lang w:val="en-US"/>
+        </w:rPr>
+      </w:pPr>
+      <w:r>
+        <w:rPr>
+          <w:sz w:val="28"/>
+          <w:szCs w:val="28"/>
+          <w:lang w:val="en-US"/>
+        </w:rPr>
+        <w:t xml:space="preserve">The </w:t>
+      </w:r>
+      <w:r>
+        <w:rPr>
+          <w:i/>
+          <w:sz w:val="28"/>
+          <w:szCs w:val="28"/>
+          <w:lang w:val="en-US"/>
+        </w:rPr>
+        <w:t>LFO speed</w:t>
+      </w:r>
+      <w:r>
+        <w:rPr>
+          <w:sz w:val="28"/>
+          <w:szCs w:val="28"/>
+          <w:lang w:val="en-US"/>
+        </w:rPr>
+        <w:t xml:space="preserve"> represent</w:t>
+      </w:r>
+      <w:r>
+        <w:rPr>
+          <w:sz w:val="28"/>
+          <w:szCs w:val="28"/>
+          <w:lang w:val="en-US"/>
+        </w:rPr>
+        <w:t>s</w:t>
+      </w:r>
+      <w:r>
+        <w:rPr>
+          <w:sz w:val="28"/>
+          <w:szCs w:val="28"/>
+          <w:lang w:val="en-US"/>
+        </w:rPr>
+        <w:t xml:space="preserve"> the frequency of the LFO and the </w:t>
+      </w:r>
+      <w:r>
+        <w:rPr>
+          <w:i/>
+          <w:sz w:val="28"/>
+          <w:szCs w:val="28"/>
+          <w:lang w:val="en-US"/>
+        </w:rPr>
+        <w:t>LFO waveform</w:t>
+      </w:r>
+      <w:r>
+        <w:rPr>
+          <w:i/>
+          <w:sz w:val="28"/>
+          <w:szCs w:val="28"/>
+          <w:lang w:val="en-US"/>
+        </w:rPr>
+        <w:t xml:space="preserve"> </w:t>
+      </w:r>
+      <w:r>
+        <w:rPr>
+          <w:sz w:val="28"/>
+          <w:szCs w:val="28"/>
+          <w:lang w:val="en-US"/>
+        </w:rPr>
+        <w:t>the</w:t>
+      </w:r>
+      <w:r>
+        <w:rPr>
+          <w:sz w:val="28"/>
+          <w:szCs w:val="28"/>
+          <w:lang w:val="en-US"/>
+        </w:rPr>
+        <w:t xml:space="preserve"> curb of the LFO output signal. </w:t>
+      </w:r>
+      <w:r>
+        <w:rPr>
+          <w:i/>
+          <w:sz w:val="28"/>
+          <w:szCs w:val="28"/>
+          <w:lang w:val="en-US"/>
+        </w:rPr>
+        <w:t>AMD</w:t>
+      </w:r>
+      <w:r>
+        <w:rPr>
+          <w:sz w:val="28"/>
+          <w:szCs w:val="28"/>
+          <w:lang w:val="en-US"/>
+        </w:rPr>
+        <w:t xml:space="preserve"> parameter stands for Amplitude Modulation Depth and </w:t>
+      </w:r>
+      <w:r>
+        <w:rPr>
+          <w:i/>
+          <w:sz w:val="28"/>
+          <w:szCs w:val="28"/>
+          <w:lang w:val="en-US"/>
+        </w:rPr>
+        <w:t>PMD</w:t>
+      </w:r>
+      <w:r>
+        <w:rPr>
+          <w:sz w:val="28"/>
+          <w:szCs w:val="28"/>
+          <w:lang w:val="en-US"/>
+        </w:rPr>
+        <w:t xml:space="preserve"> parameter for Pitch Modulation Depth. These two values set how deeply the LFO </w:t>
+      </w:r>
+      <w:r>
+        <w:rPr>
+          <w:sz w:val="28"/>
+          <w:szCs w:val="28"/>
+          <w:lang w:val="en-US"/>
+        </w:rPr>
+        <w:t>influences</w:t>
+      </w:r>
+      <w:r>
+        <w:rPr>
+          <w:sz w:val="28"/>
+          <w:szCs w:val="28"/>
+          <w:lang w:val="en-US"/>
+        </w:rPr>
+        <w:t xml:space="preserve"> the amplitude and the pitch of </w:t>
+      </w:r>
+      <w:r>
+        <w:rPr>
+          <w:sz w:val="28"/>
+          <w:szCs w:val="28"/>
+          <w:lang w:val="en-US"/>
+        </w:rPr>
+        <w:t xml:space="preserve">the instrument sounds if their respective </w:t>
+      </w:r>
+      <w:r>
+        <w:rPr>
+          <w:i/>
+          <w:sz w:val="28"/>
+          <w:szCs w:val="28"/>
+          <w:lang w:val="en-US"/>
+        </w:rPr>
+        <w:t>LFO enable</w:t>
+      </w:r>
+      <w:r>
+        <w:rPr>
+          <w:sz w:val="28"/>
+          <w:szCs w:val="28"/>
+          <w:lang w:val="en-US"/>
+        </w:rPr>
+        <w:t xml:space="preserve"> are activated</w:t>
+      </w:r>
+      <w:r>
+        <w:rPr>
+          <w:sz w:val="28"/>
+          <w:szCs w:val="28"/>
+          <w:lang w:val="en-US"/>
+        </w:rPr>
+        <w:t>.</w:t>
+      </w:r>
+    </w:p>
+    <w:p>
+      <w:pPr>
+        <w:rPr>
+          <w:sz w:val="28"/>
+          <w:szCs w:val="28"/>
+          <w:lang w:val="en-US"/>
+        </w:rPr>
+      </w:pPr>
+      <w:r>
+        <w:rPr>
+          <w:sz w:val="28"/>
+          <w:szCs w:val="28"/>
+          <w:lang w:val="en-US"/>
+        </w:rPr>
+        <w:t xml:space="preserve"> </w:t>
+      </w:r>
+      <w:r>
+        <w:rPr>
+          <w:sz w:val="28"/>
+          <w:szCs w:val="28"/>
+          <w:lang w:val="en-US"/>
+        </w:rPr>
+        <w:t xml:space="preserve">In the </w:t>
+      </w:r>
+      <w:r>
+        <w:rPr>
+          <w:i/>
+          <w:sz w:val="28"/>
+          <w:szCs w:val="28"/>
+          <w:lang w:val="en-US"/>
+        </w:rPr>
+        <w:t>current set</w:t>
+      </w:r>
+      <w:r>
+        <w:rPr>
+          <w:sz w:val="28"/>
+          <w:szCs w:val="28"/>
+          <w:lang w:val="en-US"/>
+        </w:rPr>
+        <w:t xml:space="preserve"> section you find your virtual mixing console. A console part is called an instrument. Each instrument can reserve from one to eight </w:t>
+      </w:r>
+      <w:r>
+        <w:rPr>
+          <w:sz w:val="28"/>
+          <w:szCs w:val="28"/>
+          <w:lang w:val="en-US"/>
+        </w:rPr>
+        <w:t>notes</w:t>
+      </w:r>
+      <w:r>
+        <w:rPr>
+          <w:sz w:val="28"/>
+          <w:szCs w:val="28"/>
+          <w:lang w:val="en-US"/>
+        </w:rPr>
+        <w:t xml:space="preserve"> considering one rule, the sum of the number of </w:t>
+      </w:r>
+      <w:r>
+        <w:rPr>
+          <w:sz w:val="28"/>
+          <w:szCs w:val="28"/>
+          <w:lang w:val="en-US"/>
+        </w:rPr>
+        <w:t xml:space="preserve">notes </w:t>
+      </w:r>
+      <w:r>
+        <w:rPr>
+          <w:sz w:val="28"/>
+          <w:szCs w:val="28"/>
+          <w:lang w:val="en-US"/>
+        </w:rPr>
+        <w:t>reserved by</w:t>
+      </w:r>
+      <w:r>
+        <w:rPr>
+          <w:sz w:val="28"/>
+          <w:szCs w:val="28"/>
+          <w:lang w:val="en-US"/>
+        </w:rPr>
+        <w:t xml:space="preserve"> all</w:t>
+      </w:r>
+      <w:r>
+        <w:rPr>
+          <w:sz w:val="28"/>
+          <w:szCs w:val="28"/>
+          <w:lang w:val="en-US"/>
+        </w:rPr>
+        <w:t xml:space="preserve"> the instruments must not exceed the eight </w:t>
+      </w:r>
+      <w:r>
+        <w:rPr>
+          <w:sz w:val="28"/>
+          <w:szCs w:val="28"/>
+          <w:lang w:val="en-US"/>
+        </w:rPr>
+        <w:t>notes</w:t>
+      </w:r>
+      <w:r>
+        <w:rPr>
+          <w:sz w:val="28"/>
+          <w:szCs w:val="28"/>
+          <w:lang w:val="en-US"/>
+        </w:rPr>
+        <w:t xml:space="preserve"> limit.</w:t>
+      </w:r>
+      <w:r>
+        <w:rPr>
+          <w:sz w:val="28"/>
+          <w:szCs w:val="28"/>
+          <w:lang w:val="en-US"/>
+        </w:rPr>
+        <w:t xml:space="preserve"> You can reserve the notes with the </w:t>
+      </w:r>
+      <w:r>
+        <w:rPr>
+          <w:i/>
+          <w:sz w:val="28"/>
+          <w:szCs w:val="28"/>
+          <w:lang w:val="en-US"/>
+        </w:rPr>
+        <w:t>num</w:t>
+      </w:r>
+      <w:r>
+        <w:rPr>
+          <w:i/>
+          <w:sz w:val="28"/>
+          <w:szCs w:val="28"/>
+          <w:lang w:val="en-US"/>
+        </w:rPr>
+        <w:t>.</w:t>
+      </w:r>
+      <w:r>
+        <w:rPr>
+          <w:i/>
+          <w:sz w:val="28"/>
+          <w:szCs w:val="28"/>
+          <w:lang w:val="en-US"/>
+        </w:rPr>
+        <w:t xml:space="preserve"> of notes</w:t>
+      </w:r>
+      <w:r>
+        <w:rPr>
+          <w:sz w:val="28"/>
+          <w:szCs w:val="28"/>
+          <w:lang w:val="en-US"/>
+        </w:rPr>
+        <w:t xml:space="preserve"> button. Each instrument responds to one </w:t>
+      </w:r>
+      <w:r>
+        <w:rPr>
+          <w:i/>
+          <w:sz w:val="28"/>
+          <w:szCs w:val="28"/>
+          <w:lang w:val="en-US"/>
+        </w:rPr>
+        <w:t>MIDI channel</w:t>
+      </w:r>
+      <w:r>
+        <w:rPr>
+          <w:i/>
+          <w:sz w:val="28"/>
+          <w:szCs w:val="28"/>
+          <w:lang w:val="en-US"/>
+        </w:rPr>
+        <w:t>.</w:t>
+      </w:r>
+      <w:r>
+        <w:rPr>
+          <w:sz w:val="28"/>
+          <w:szCs w:val="28"/>
+          <w:lang w:val="en-US"/>
+        </w:rPr>
+        <w:t xml:space="preserve"> To place different voices on a keyboard scale you can configure the </w:t>
+      </w:r>
+      <w:r>
+        <w:rPr>
+          <w:i/>
+          <w:sz w:val="28"/>
+          <w:szCs w:val="28"/>
+          <w:lang w:val="en-US"/>
+        </w:rPr>
+        <w:t>Upper limit</w:t>
+      </w:r>
+      <w:r>
+        <w:rPr>
+          <w:sz w:val="28"/>
+          <w:szCs w:val="28"/>
+          <w:lang w:val="en-US"/>
+        </w:rPr>
+        <w:t xml:space="preserve"> value and the </w:t>
+      </w:r>
+      <w:r>
+        <w:rPr>
+          <w:i/>
+          <w:sz w:val="28"/>
+          <w:szCs w:val="28"/>
+          <w:lang w:val="en-US"/>
+        </w:rPr>
+        <w:t xml:space="preserve">Lower limit </w:t>
+      </w:r>
+      <w:r>
+        <w:rPr>
+          <w:sz w:val="28"/>
+          <w:szCs w:val="28"/>
+          <w:lang w:val="en-US"/>
+        </w:rPr>
+        <w:t xml:space="preserve">value. Only the notes received inside this interval will be played by the instrument. The </w:t>
+      </w:r>
+      <w:r>
+        <w:rPr>
+          <w:i/>
+          <w:sz w:val="28"/>
+          <w:szCs w:val="28"/>
+          <w:lang w:val="en-US"/>
+        </w:rPr>
+        <w:t>bank</w:t>
+      </w:r>
+      <w:r>
+        <w:rPr>
+          <w:sz w:val="28"/>
+          <w:szCs w:val="28"/>
+          <w:lang w:val="en-US"/>
+        </w:rPr>
+        <w:t xml:space="preserve"> and </w:t>
+      </w:r>
+      <w:r>
+        <w:rPr>
+          <w:i/>
+          <w:sz w:val="28"/>
+          <w:szCs w:val="28"/>
+          <w:lang w:val="en-US"/>
+        </w:rPr>
+        <w:t>voice</w:t>
+      </w:r>
+      <w:r>
+        <w:rPr>
+          <w:sz w:val="28"/>
+          <w:szCs w:val="28"/>
+          <w:lang w:val="en-US"/>
+        </w:rPr>
+        <w:t xml:space="preserve"> parameters set together the voice associated with the instrument. To retrieve a particular voice and its position inside memory, you might use either the bank manager or the front panel of the sound module.</w:t>
+      </w:r>
+      <w:r>
+        <w:rPr>
+          <w:sz w:val="28"/>
+          <w:szCs w:val="28"/>
+          <w:lang w:val="en-US"/>
+        </w:rPr>
+        <w:t xml:space="preserve"> The </w:t>
+      </w:r>
+      <w:r>
+        <w:rPr>
+          <w:i/>
+          <w:sz w:val="28"/>
+          <w:szCs w:val="28"/>
+          <w:lang w:val="en-US"/>
+        </w:rPr>
+        <w:t>transpose</w:t>
+      </w:r>
+      <w:r>
+        <w:rPr>
+          <w:i/>
+          <w:sz w:val="28"/>
+          <w:szCs w:val="28"/>
+          <w:lang w:val="en-US"/>
+        </w:rPr>
+        <w:t xml:space="preserve"> </w:t>
+      </w:r>
+      <w:r>
+        <w:rPr>
+          <w:sz w:val="28"/>
+          <w:szCs w:val="28"/>
+          <w:lang w:val="en-US"/>
+        </w:rPr>
+        <w:t xml:space="preserve">parameter sets the degree of </w:t>
+      </w:r>
+      <w:r>
+        <w:rPr>
+          <w:sz w:val="28"/>
+          <w:szCs w:val="28"/>
+          <w:lang w:val="en-US"/>
+        </w:rPr>
+        <w:lastRenderedPageBreak/>
+        <w:t xml:space="preserve">transposition in octaves and the </w:t>
+      </w:r>
+      <w:r>
+        <w:rPr>
+          <w:i/>
+          <w:sz w:val="28"/>
+          <w:szCs w:val="28"/>
+          <w:lang w:val="en-US"/>
+        </w:rPr>
+        <w:t>detune</w:t>
+      </w:r>
+      <w:r>
+        <w:rPr>
+          <w:sz w:val="28"/>
+          <w:szCs w:val="28"/>
+          <w:lang w:val="en-US"/>
+        </w:rPr>
+        <w:t xml:space="preserve"> parameter sets the fine tuning of the instrument. The </w:t>
+      </w:r>
+      <w:r>
+        <w:rPr>
+          <w:i/>
+          <w:sz w:val="28"/>
+          <w:szCs w:val="28"/>
+          <w:lang w:val="en-US"/>
+        </w:rPr>
+        <w:t>enable LFO</w:t>
+      </w:r>
+      <w:r>
+        <w:rPr>
+          <w:i/>
+          <w:sz w:val="28"/>
+          <w:szCs w:val="28"/>
+          <w:lang w:val="en-US"/>
+        </w:rPr>
+        <w:t xml:space="preserve"> </w:t>
+      </w:r>
+      <w:r>
+        <w:rPr>
+          <w:sz w:val="28"/>
+          <w:szCs w:val="28"/>
+          <w:lang w:val="en-US"/>
+        </w:rPr>
+        <w:t>button</w:t>
+      </w:r>
+      <w:r>
+        <w:rPr>
+          <w:sz w:val="28"/>
+          <w:szCs w:val="28"/>
+          <w:lang w:val="en-US"/>
+        </w:rPr>
+        <w:t xml:space="preserve"> allows </w:t>
+      </w:r>
+      <w:r>
+        <w:rPr>
+          <w:sz w:val="28"/>
+          <w:szCs w:val="28"/>
+          <w:lang w:val="en-US"/>
+        </w:rPr>
+        <w:t xml:space="preserve">the LFO to modulate the pitch and the amplitude of the instrument sound. The </w:t>
+      </w:r>
+      <w:r>
+        <w:rPr>
+          <w:i/>
+          <w:sz w:val="28"/>
+          <w:szCs w:val="28"/>
+          <w:lang w:val="en-US"/>
+        </w:rPr>
+        <w:t>Mono</w:t>
+      </w:r>
+      <w:r>
+        <w:rPr>
+          <w:i/>
+          <w:sz w:val="28"/>
+          <w:szCs w:val="28"/>
+          <w:lang w:val="en-US"/>
+        </w:rPr>
+        <w:t xml:space="preserve"> </w:t>
+      </w:r>
+      <w:r>
+        <w:rPr>
+          <w:i/>
+          <w:sz w:val="28"/>
+          <w:szCs w:val="28"/>
+          <w:lang w:val="en-US"/>
+        </w:rPr>
+        <w:t>/</w:t>
+      </w:r>
+      <w:r>
+        <w:rPr>
+          <w:i/>
+          <w:sz w:val="28"/>
+          <w:szCs w:val="28"/>
+          <w:lang w:val="en-US"/>
+        </w:rPr>
+        <w:t xml:space="preserve"> </w:t>
+      </w:r>
+      <w:r>
+        <w:rPr>
+          <w:i/>
+          <w:sz w:val="28"/>
+          <w:szCs w:val="28"/>
+          <w:lang w:val="en-US"/>
+        </w:rPr>
+        <w:t>Poly</w:t>
+      </w:r>
+      <w:r>
+        <w:rPr>
+          <w:i/>
+          <w:sz w:val="28"/>
+          <w:szCs w:val="28"/>
+          <w:lang w:val="en-US"/>
+        </w:rPr>
+        <w:t xml:space="preserve"> </w:t>
+      </w:r>
+      <w:r>
+        <w:rPr>
+          <w:sz w:val="28"/>
+          <w:szCs w:val="28"/>
+          <w:lang w:val="en-US"/>
+        </w:rPr>
+        <w:t>button</w:t>
+      </w:r>
+      <w:r>
+        <w:rPr>
+          <w:i/>
+          <w:sz w:val="28"/>
+          <w:szCs w:val="28"/>
+          <w:lang w:val="en-US"/>
+        </w:rPr>
+        <w:t xml:space="preserve"> </w:t>
+      </w:r>
+      <w:r>
+        <w:rPr>
+          <w:sz w:val="28"/>
+          <w:szCs w:val="28"/>
+          <w:lang w:val="en-US"/>
+        </w:rPr>
+        <w:t xml:space="preserve">determines the </w:t>
+      </w:r>
+      <w:r>
+        <w:rPr>
+          <w:sz w:val="28"/>
+          <w:szCs w:val="28"/>
+          <w:lang w:val="en-US"/>
+        </w:rPr>
+        <w:t xml:space="preserve">instrument response to a multiple notes play. </w:t>
+      </w:r>
+      <w:proofErr w:type="gramStart"/>
+      <w:r>
+        <w:rPr>
+          <w:sz w:val="28"/>
+          <w:szCs w:val="28"/>
+          <w:lang w:val="en-US"/>
+        </w:rPr>
+        <w:t xml:space="preserve">The </w:t>
+      </w:r>
+      <w:proofErr w:type="spellStart"/>
+      <w:r>
+        <w:rPr>
+          <w:i/>
+          <w:sz w:val="28"/>
+          <w:szCs w:val="28"/>
+          <w:lang w:val="en-US"/>
+        </w:rPr>
+        <w:t>Porta</w:t>
+      </w:r>
+      <w:proofErr w:type="spellEnd"/>
+      <w:r>
+        <w:rPr>
+          <w:i/>
+          <w:sz w:val="28"/>
+          <w:szCs w:val="28"/>
+          <w:lang w:val="en-US"/>
+        </w:rPr>
+        <w:t>.</w:t>
+      </w:r>
+      <w:proofErr w:type="gramEnd"/>
+      <w:r>
+        <w:rPr>
+          <w:i/>
+          <w:sz w:val="28"/>
+          <w:szCs w:val="28"/>
+          <w:lang w:val="en-US"/>
+        </w:rPr>
+        <w:t xml:space="preserve"> </w:t>
+      </w:r>
+      <w:proofErr w:type="gramStart"/>
+      <w:r>
+        <w:rPr>
+          <w:i/>
+          <w:sz w:val="28"/>
+          <w:szCs w:val="28"/>
+          <w:lang w:val="en-US"/>
+        </w:rPr>
+        <w:t>time</w:t>
+      </w:r>
+      <w:proofErr w:type="gramEnd"/>
+      <w:r>
+        <w:rPr>
+          <w:sz w:val="28"/>
+          <w:szCs w:val="28"/>
+          <w:lang w:val="en-US"/>
+        </w:rPr>
+        <w:t xml:space="preserve"> value represents the duration of the pitch glide between the first note held to the next pressed simultaneously. To set the amplitude in semitone of the pitch controller, also called the </w:t>
+      </w:r>
+      <w:r>
+        <w:rPr>
+          <w:i/>
+          <w:sz w:val="28"/>
+          <w:szCs w:val="28"/>
+          <w:lang w:val="en-US"/>
+        </w:rPr>
+        <w:t xml:space="preserve">PMD </w:t>
+      </w:r>
+      <w:proofErr w:type="gramStart"/>
+      <w:r>
+        <w:rPr>
+          <w:i/>
+          <w:sz w:val="28"/>
+          <w:szCs w:val="28"/>
+          <w:lang w:val="en-US"/>
+        </w:rPr>
+        <w:t>control</w:t>
+      </w:r>
+      <w:r>
+        <w:rPr>
+          <w:i/>
+          <w:sz w:val="28"/>
+          <w:szCs w:val="28"/>
+          <w:lang w:val="en-US"/>
+        </w:rPr>
+        <w:t>.,</w:t>
+      </w:r>
+      <w:proofErr w:type="gramEnd"/>
+      <w:r>
+        <w:rPr>
+          <w:sz w:val="28"/>
+          <w:szCs w:val="28"/>
+          <w:lang w:val="en-US"/>
+        </w:rPr>
+        <w:t xml:space="preserve"> you have to edit the </w:t>
+      </w:r>
+      <w:r>
+        <w:rPr>
+          <w:i/>
+          <w:sz w:val="28"/>
+          <w:szCs w:val="28"/>
+          <w:lang w:val="en-US"/>
+        </w:rPr>
+        <w:t>pitch bender</w:t>
+      </w:r>
+      <w:r>
+        <w:rPr>
+          <w:sz w:val="28"/>
+          <w:szCs w:val="28"/>
+          <w:lang w:val="en-US"/>
+        </w:rPr>
+        <w:t xml:space="preserve"> parameter . The two last buttons </w:t>
+      </w:r>
+      <w:r>
+        <w:rPr>
+          <w:i/>
+          <w:sz w:val="28"/>
+          <w:szCs w:val="28"/>
+          <w:lang w:val="en-US"/>
+        </w:rPr>
+        <w:t>volume</w:t>
+      </w:r>
+      <w:r>
+        <w:rPr>
+          <w:sz w:val="28"/>
+          <w:szCs w:val="28"/>
+          <w:lang w:val="en-US"/>
+        </w:rPr>
+        <w:t xml:space="preserve"> and </w:t>
+      </w:r>
+      <w:r>
+        <w:rPr>
+          <w:i/>
+          <w:sz w:val="28"/>
+          <w:szCs w:val="28"/>
+          <w:lang w:val="en-US"/>
+        </w:rPr>
+        <w:t>pan</w:t>
+      </w:r>
+      <w:r>
+        <w:rPr>
+          <w:i/>
+          <w:sz w:val="28"/>
+          <w:szCs w:val="28"/>
+          <w:lang w:val="en-US"/>
+        </w:rPr>
+        <w:t xml:space="preserve"> </w:t>
+      </w:r>
+      <w:r>
+        <w:rPr>
+          <w:sz w:val="28"/>
+          <w:szCs w:val="28"/>
+          <w:lang w:val="en-US"/>
+        </w:rPr>
+        <w:t>are</w:t>
+      </w:r>
+      <w:r>
+        <w:rPr>
+          <w:sz w:val="28"/>
+          <w:szCs w:val="28"/>
+          <w:lang w:val="en-US"/>
+        </w:rPr>
+        <w:t xml:space="preserve"> the instrument</w:t>
+      </w:r>
+      <w:r>
+        <w:rPr>
+          <w:sz w:val="28"/>
+          <w:szCs w:val="28"/>
+          <w:lang w:val="en-US"/>
+        </w:rPr>
+        <w:t>’s</w:t>
+      </w:r>
+      <w:r>
+        <w:rPr>
+          <w:sz w:val="28"/>
+          <w:szCs w:val="28"/>
+          <w:lang w:val="en-US"/>
+        </w:rPr>
+        <w:t xml:space="preserve"> volume and p</w:t>
+      </w:r>
+      <w:r>
+        <w:rPr>
+          <w:sz w:val="28"/>
+          <w:szCs w:val="28"/>
+          <w:lang w:val="en-US"/>
+        </w:rPr>
+        <w:t>osition in stereophony</w:t>
+      </w:r>
+      <w:r>
+        <w:rPr>
+          <w:sz w:val="28"/>
+          <w:szCs w:val="28"/>
+          <w:lang w:val="en-US"/>
+        </w:rPr>
+        <w:t>.</w:t>
+      </w:r>
+      <w:r>
+        <w:rPr>
+          <w:sz w:val="28"/>
+          <w:szCs w:val="28"/>
+          <w:lang w:val="en-US"/>
+        </w:rPr>
+        <w:br/>
+      </w:r>
+      <w:r>
+        <w:rPr>
+          <w:sz w:val="28"/>
+          <w:szCs w:val="28"/>
+          <w:lang w:val="en-US"/>
+        </w:rPr>
+        <w:br/>
+      </w:r>
+      <w:r>
+        <w:rPr>
+          <w:sz w:val="28"/>
+          <w:szCs w:val="28"/>
+          <w:lang w:val="en-US"/>
+        </w:rPr>
+        <w:t>5</w:t>
+      </w:r>
+      <w:r>
+        <w:rPr>
+          <w:sz w:val="28"/>
+          <w:szCs w:val="28"/>
+          <w:lang w:val="en-US"/>
+        </w:rPr>
+        <w:t xml:space="preserve">)  </w:t>
+      </w:r>
+      <w:r>
+        <w:rPr>
+          <w:sz w:val="28"/>
+          <w:szCs w:val="28"/>
+          <w:lang w:val="en-US"/>
+        </w:rPr>
+        <w:t xml:space="preserve">Tweaking and creating </w:t>
+      </w:r>
+      <w:r>
+        <w:rPr>
+          <w:sz w:val="28"/>
+          <w:szCs w:val="28"/>
+          <w:lang w:val="en-US"/>
+        </w:rPr>
+        <w:t xml:space="preserve">new </w:t>
+      </w:r>
+      <w:r>
+        <w:rPr>
+          <w:sz w:val="28"/>
+          <w:szCs w:val="28"/>
+          <w:lang w:val="en-US"/>
+        </w:rPr>
+        <w:t>voices</w:t>
+      </w:r>
+    </w:p>
+    <w:p>
+      <w:pPr>
+        <w:ind w:firstLine="708"/>
+        <w:rPr>
+          <w:sz w:val="28"/>
+          <w:szCs w:val="28"/>
+          <w:lang w:val="en-US"/>
+        </w:rPr>
+      </w:pPr>
+      <w:r>
+        <w:rPr>
+          <w:sz w:val="28"/>
+          <w:szCs w:val="28"/>
+          <w:lang w:val="en-US"/>
+        </w:rPr>
         <w:t xml:space="preserve">This is funniest and the most interesting part of the FM synthesis process, sadly, it is also the most difficult part to understand. One advice, keep it simple </w:t>
       </w:r>
       <w:r>
@@ -5678,7 +5711,15 @@
           <w:szCs w:val="28"/>
           <w:lang w:val="en-US"/>
         </w:rPr>
-        <w:t>Exploring the automations</w:t>
+        <w:t>Meeting</w:t>
+      </w:r>
+      <w:r>
+        <w:rPr>
+          <w:sz w:val="28"/>
+          <w:szCs w:val="28"/>
+          <w:lang w:val="en-US"/>
+        </w:rPr>
+        <w:t xml:space="preserve"> the automations</w:t>
       </w:r>
     </w:p>
     <w:p>
@@ -5696,15 +5737,103 @@
           <w:szCs w:val="28"/>
           <w:lang w:val="en-US"/>
         </w:rPr>
-        <w:t xml:space="preserve">The automation </w:t>
-      </w:r>
-      <w:r>
-        <w:rPr>
-          <w:sz w:val="28"/>
-          <w:szCs w:val="28"/>
-          <w:lang w:val="en-US"/>
-        </w:rPr>
-        <w:t xml:space="preserve">feature completely unleashes the user from the original editing constraints allowing him to change nearly any FM parameter available, in real-time, with the help of any MIDI compatible </w:t>
+        <w:t xml:space="preserve">The </w:t>
+      </w:r>
+      <w:r>
+        <w:rPr>
+          <w:sz w:val="28"/>
+          <w:szCs w:val="28"/>
+          <w:lang w:val="en-US"/>
+        </w:rPr>
+        <w:t xml:space="preserve">new </w:t>
+      </w:r>
+      <w:r>
+        <w:rPr>
+          <w:sz w:val="28"/>
+          <w:szCs w:val="28"/>
+          <w:lang w:val="en-US"/>
+        </w:rPr>
+        <w:t xml:space="preserve">automation </w:t>
+      </w:r>
+      <w:r>
+        <w:rPr>
+          <w:sz w:val="28"/>
+          <w:szCs w:val="28"/>
+          <w:lang w:val="en-US"/>
+        </w:rPr>
+        <w:t>feature totally transforms the old fashion FB01 sound module</w:t>
+      </w:r>
+      <w:r>
+        <w:rPr>
+          <w:sz w:val="28"/>
+          <w:szCs w:val="28"/>
+          <w:lang w:val="en-US"/>
+        </w:rPr>
+        <w:t xml:space="preserve"> </w:t>
+      </w:r>
+      <w:r>
+        <w:rPr>
+          <w:sz w:val="28"/>
+          <w:szCs w:val="28"/>
+          <w:lang w:val="en-US"/>
+        </w:rPr>
+        <w:t xml:space="preserve">into a modern synthesizer by revealing its true synthesis possibilities. It also </w:t>
+      </w:r>
+      <w:r>
+        <w:rPr>
+          <w:sz w:val="28"/>
+          <w:szCs w:val="28"/>
+          <w:lang w:val="en-US"/>
+        </w:rPr>
+        <w:t xml:space="preserve">unleashes the user from the original editing constraints </w:t>
+      </w:r>
+      <w:r>
+        <w:rPr>
+          <w:sz w:val="28"/>
+          <w:szCs w:val="28"/>
+          <w:lang w:val="en-US"/>
+        </w:rPr>
+        <w:t xml:space="preserve">by </w:t>
+      </w:r>
+      <w:r>
+        <w:rPr>
+          <w:sz w:val="28"/>
+          <w:szCs w:val="28"/>
+          <w:lang w:val="en-US"/>
+        </w:rPr>
+        <w:t xml:space="preserve">allowing him to change </w:t>
+      </w:r>
+      <w:r>
+        <w:rPr>
+          <w:sz w:val="28"/>
+          <w:szCs w:val="28"/>
+          <w:lang w:val="en-US"/>
+        </w:rPr>
+        <w:t>any FM parameter while hearing the sound evolving</w:t>
+      </w:r>
+      <w:r>
+        <w:rPr>
+          <w:sz w:val="28"/>
+          <w:szCs w:val="28"/>
+          <w:lang w:val="en-US"/>
+        </w:rPr>
+        <w:t xml:space="preserve"> in real-time, </w:t>
+      </w:r>
+      <w:r>
+        <w:rPr>
+          <w:sz w:val="28"/>
+          <w:szCs w:val="28"/>
+          <w:lang w:val="en-US"/>
+        </w:rPr>
+        <w:t>providing</w:t>
+      </w:r>
+      <w:r>
+        <w:rPr>
+          <w:sz w:val="28"/>
+          <w:szCs w:val="28"/>
+          <w:lang w:val="en-US"/>
+        </w:rPr>
+        <w:t xml:space="preserve"> the help of any MIDI </w:t>
       </w:r>
       <w:r>
         <w:rPr>
@@ -5713,6 +5842,634 @@
           <w:lang w:val="en-US"/>
         </w:rPr>
         <w:t>controller.</w:t>
+      </w:r>
+      <w:r>
+        <w:rPr>
+          <w:sz w:val="28"/>
+          <w:szCs w:val="28"/>
+          <w:lang w:val="en-US"/>
+        </w:rPr>
+        <w:t xml:space="preserve"> </w:t>
+      </w:r>
+    </w:p>
+    <w:p>
+      <w:pPr>
+        <w:rPr>
+          <w:i/>
+          <w:sz w:val="28"/>
+          <w:szCs w:val="28"/>
+          <w:lang w:val="en-US"/>
+        </w:rPr>
+      </w:pPr>
+      <w:r>
+        <w:rPr>
+          <w:sz w:val="28"/>
+          <w:szCs w:val="28"/>
+          <w:lang w:val="en-US"/>
+        </w:rPr>
+        <w:t xml:space="preserve">Before playing and having fun with the automations, you must set up a MIDI compatible controller able to send MIDI control changes to the editor and possibly MIDI notes. In order to install this kind of peripheral properly, please read the </w:t>
+      </w:r>
+      <w:r>
+        <w:rPr>
+          <w:i/>
+          <w:sz w:val="28"/>
+          <w:szCs w:val="28"/>
+          <w:lang w:val="en-US"/>
+        </w:rPr>
+        <w:t>configuration section</w:t>
+      </w:r>
+      <w:r>
+        <w:rPr>
+          <w:i/>
+          <w:sz w:val="28"/>
+          <w:szCs w:val="28"/>
+          <w:lang w:val="en-US"/>
+        </w:rPr>
+        <w:t xml:space="preserve"> </w:t>
+      </w:r>
+      <w:r>
+        <w:rPr>
+          <w:sz w:val="28"/>
+          <w:szCs w:val="28"/>
+          <w:lang w:val="en-US"/>
+        </w:rPr>
+        <w:t>of th</w:t>
+      </w:r>
+      <w:r>
+        <w:rPr>
+          <w:sz w:val="28"/>
+          <w:szCs w:val="28"/>
+          <w:lang w:val="en-US"/>
+        </w:rPr>
+        <w:t>is manual</w:t>
+      </w:r>
+      <w:r>
+        <w:rPr>
+          <w:i/>
+          <w:sz w:val="28"/>
+          <w:szCs w:val="28"/>
+          <w:lang w:val="en-US"/>
+        </w:rPr>
+        <w:t>.</w:t>
+      </w:r>
+    </w:p>
+    <w:p>
+      <w:pPr>
+        <w:rPr>
+          <w:sz w:val="28"/>
+          <w:szCs w:val="28"/>
+          <w:lang w:val="en-US"/>
+        </w:rPr>
+      </w:pPr>
+      <w:r>
+        <w:rPr>
+          <w:sz w:val="28"/>
+          <w:szCs w:val="28"/>
+          <w:lang w:val="en-US"/>
+        </w:rPr>
+        <w:t>Once you have</w:t>
+      </w:r>
+      <w:r>
+        <w:rPr>
+          <w:sz w:val="28"/>
+          <w:szCs w:val="28"/>
+          <w:lang w:val="en-US"/>
+        </w:rPr>
+        <w:t xml:space="preserve"> configured </w:t>
+      </w:r>
+      <w:r>
+        <w:rPr>
+          <w:sz w:val="28"/>
+          <w:szCs w:val="28"/>
+          <w:lang w:val="en-US"/>
+        </w:rPr>
+        <w:t xml:space="preserve">correctly </w:t>
+      </w:r>
+      <w:r>
+        <w:rPr>
+          <w:sz w:val="28"/>
+          <w:szCs w:val="28"/>
+          <w:lang w:val="en-US"/>
+        </w:rPr>
+        <w:t>you</w:t>
+      </w:r>
+      <w:r>
+        <w:rPr>
+          <w:sz w:val="28"/>
+          <w:szCs w:val="28"/>
+          <w:lang w:val="en-US"/>
+        </w:rPr>
+        <w:t>r MIDI</w:t>
+      </w:r>
+      <w:r>
+        <w:rPr>
+          <w:sz w:val="28"/>
+          <w:szCs w:val="28"/>
+          <w:lang w:val="en-US"/>
+        </w:rPr>
+        <w:t xml:space="preserve"> controller</w:t>
+      </w:r>
+      <w:r>
+        <w:rPr>
+          <w:sz w:val="28"/>
+          <w:szCs w:val="28"/>
+          <w:lang w:val="en-US"/>
+        </w:rPr>
+        <w:t xml:space="preserve">, you should be able to see the messages it sends to the editor, in the </w:t>
+      </w:r>
+      <w:r>
+        <w:rPr>
+          <w:i/>
+          <w:sz w:val="28"/>
+          <w:szCs w:val="28"/>
+          <w:lang w:val="en-US"/>
+        </w:rPr>
+        <w:t>automation</w:t>
+      </w:r>
+      <w:r>
+        <w:rPr>
+          <w:sz w:val="28"/>
+          <w:szCs w:val="28"/>
+          <w:lang w:val="en-US"/>
+        </w:rPr>
+        <w:t xml:space="preserve"> tab. You will determine here which button or slider of your MIDI controller corresponds to which MIDI control change and the range of the values sent. This information is very important to configure your MIDI controller as there is no auto-learn feature included yet.</w:t>
+      </w:r>
+    </w:p>
+    <w:p>
+      <w:pPr>
+        <w:rPr>
+          <w:sz w:val="28"/>
+          <w:szCs w:val="28"/>
+          <w:lang w:val="en-US"/>
+        </w:rPr>
+      </w:pPr>
+      <w:r>
+        <w:rPr>
+          <w:sz w:val="28"/>
+          <w:szCs w:val="28"/>
+          <w:lang w:val="en-US"/>
+        </w:rPr>
+        <w:t xml:space="preserve">To create a new automation link, you have to select one control change from the first list, one editor parameter from the second list, </w:t>
+      </w:r>
+      <w:r>
+        <w:rPr>
+          <w:sz w:val="28"/>
+          <w:szCs w:val="28"/>
+          <w:lang w:val="en-US"/>
+        </w:rPr>
+        <w:t xml:space="preserve">set the value of both input and output ranges buttons and then validate your choice by pressing the add button. If no mistake was made, your new automation link should appear immediately in the third list as a recap entry. Whether you no longer need an automation link or if you want to replace it by a new one, choose it in the automation list and press the </w:t>
+      </w:r>
+      <w:r>
+        <w:rPr>
+          <w:i/>
+          <w:sz w:val="28"/>
+          <w:szCs w:val="28"/>
+          <w:lang w:val="en-US"/>
+        </w:rPr>
+        <w:t>delete</w:t>
+      </w:r>
+      <w:r>
+        <w:rPr>
+          <w:sz w:val="28"/>
+          <w:szCs w:val="28"/>
+          <w:lang w:val="en-US"/>
+        </w:rPr>
+        <w:t xml:space="preserve"> button.</w:t>
+      </w:r>
+      <w:r>
+        <w:rPr>
+          <w:sz w:val="28"/>
+          <w:szCs w:val="28"/>
+          <w:lang w:val="en-US"/>
+        </w:rPr>
+        <w:t xml:space="preserve"> You can also completely clear the automation list by pressing the </w:t>
+      </w:r>
+      <w:r>
+        <w:rPr>
+          <w:i/>
+          <w:sz w:val="28"/>
+          <w:szCs w:val="28"/>
+          <w:lang w:val="en-US"/>
+        </w:rPr>
+        <w:t xml:space="preserve">delete </w:t>
+      </w:r>
+      <w:r>
+        <w:rPr>
+          <w:i/>
+          <w:sz w:val="28"/>
+          <w:szCs w:val="28"/>
+          <w:lang w:val="en-US"/>
+        </w:rPr>
+        <w:t>all</w:t>
+      </w:r>
+      <w:r>
+        <w:rPr>
+          <w:sz w:val="28"/>
+          <w:szCs w:val="28"/>
+          <w:lang w:val="en-US"/>
+        </w:rPr>
+        <w:t xml:space="preserve"> </w:t>
+      </w:r>
+      <w:proofErr w:type="gramStart"/>
+      <w:r>
+        <w:rPr>
+          <w:sz w:val="28"/>
+          <w:szCs w:val="28"/>
+          <w:lang w:val="en-US"/>
+        </w:rPr>
+        <w:t>button</w:t>
+      </w:r>
+      <w:proofErr w:type="gramEnd"/>
+      <w:r>
+        <w:rPr>
+          <w:sz w:val="28"/>
+          <w:szCs w:val="28"/>
+          <w:lang w:val="en-US"/>
+        </w:rPr>
+        <w:t>.</w:t>
+      </w:r>
+    </w:p>
+    <w:p>
+      <w:pPr>
+        <w:rPr>
+          <w:sz w:val="28"/>
+          <w:szCs w:val="28"/>
+          <w:lang w:val="en-US"/>
+        </w:rPr>
+      </w:pPr>
+      <w:r>
+        <w:rPr>
+          <w:sz w:val="28"/>
+          <w:szCs w:val="28"/>
+          <w:lang w:val="en-US"/>
+        </w:rPr>
+        <w:t xml:space="preserve">When your first automations will be configured and ready to use, you may want to see the editor parameters moving while you are turning your controller knobs. By default, this feature is disabled because it consumes some </w:t>
+      </w:r>
+      <w:proofErr w:type="spellStart"/>
+      <w:proofErr w:type="gramStart"/>
+      <w:r>
+        <w:rPr>
+          <w:sz w:val="28"/>
+          <w:szCs w:val="28"/>
+          <w:lang w:val="en-US"/>
+        </w:rPr>
+        <w:t>cpu</w:t>
+      </w:r>
+      <w:proofErr w:type="spellEnd"/>
+      <w:proofErr w:type="gramEnd"/>
+      <w:r>
+        <w:rPr>
+          <w:sz w:val="28"/>
+          <w:szCs w:val="28"/>
+          <w:lang w:val="en-US"/>
+        </w:rPr>
+        <w:t xml:space="preserve"> time to refresh the user interface. If you want to toggle it on, just activate the </w:t>
+      </w:r>
+      <w:r>
+        <w:rPr>
+          <w:i/>
+          <w:sz w:val="28"/>
+          <w:szCs w:val="28"/>
+          <w:lang w:val="en-US"/>
+        </w:rPr>
+        <w:t>auto refresh</w:t>
+      </w:r>
+      <w:r>
+        <w:rPr>
+          <w:sz w:val="28"/>
+          <w:szCs w:val="28"/>
+          <w:lang w:val="en-US"/>
+        </w:rPr>
+        <w:t xml:space="preserve"> button. Remember that the automation function</w:t>
+      </w:r>
+      <w:r>
+        <w:rPr>
+          <w:sz w:val="28"/>
+          <w:szCs w:val="28"/>
+          <w:lang w:val="en-US"/>
+        </w:rPr>
+        <w:t xml:space="preserve"> </w:t>
+      </w:r>
+      <w:r>
+        <w:rPr>
+          <w:sz w:val="28"/>
+          <w:szCs w:val="28"/>
+          <w:lang w:val="en-US"/>
+        </w:rPr>
+        <w:t>is always working, even if the button is not activated. In auto refreshing mode, you will notice that the editor parameters need some time to be updated but do not worry about this lagging, the sound module</w:t>
+      </w:r>
+      <w:r>
+        <w:rPr>
+          <w:sz w:val="28"/>
+          <w:szCs w:val="28"/>
+          <w:lang w:val="en-US"/>
+        </w:rPr>
+        <w:t xml:space="preserve"> itself </w:t>
+      </w:r>
+      <w:r>
+        <w:rPr>
+          <w:sz w:val="28"/>
+          <w:szCs w:val="28"/>
+          <w:lang w:val="en-US"/>
+        </w:rPr>
+        <w:t>is updated in real time.</w:t>
+      </w:r>
+    </w:p>
+    <w:p>
+      <w:pPr>
+        <w:rPr>
+          <w:sz w:val="28"/>
+          <w:szCs w:val="28"/>
+          <w:lang w:val="en-US"/>
+        </w:rPr>
+      </w:pPr>
+      <w:r>
+        <w:rPr>
+          <w:sz w:val="28"/>
+          <w:szCs w:val="28"/>
+          <w:lang w:val="en-US"/>
+        </w:rPr>
+        <w:lastRenderedPageBreak/>
+        <w:t xml:space="preserve"> </w:t>
+      </w:r>
+      <w:r>
+        <w:rPr>
+          <w:sz w:val="28"/>
+          <w:szCs w:val="28"/>
+          <w:lang w:val="en-US"/>
+        </w:rPr>
+        <w:t xml:space="preserve">The input and output </w:t>
+      </w:r>
+      <w:r>
+        <w:rPr>
+          <w:sz w:val="28"/>
+          <w:szCs w:val="28"/>
+          <w:lang w:val="en-US"/>
+        </w:rPr>
+        <w:t>ranges</w:t>
+      </w:r>
+      <w:r>
+        <w:rPr>
+          <w:sz w:val="28"/>
+          <w:szCs w:val="28"/>
+          <w:lang w:val="en-US"/>
+        </w:rPr>
+        <w:t xml:space="preserve"> allow you to control </w:t>
+      </w:r>
+      <w:r>
+        <w:rPr>
+          <w:sz w:val="28"/>
+          <w:szCs w:val="28"/>
+          <w:lang w:val="en-US"/>
+        </w:rPr>
+        <w:t xml:space="preserve">each </w:t>
+      </w:r>
+      <w:r>
+        <w:rPr>
+          <w:sz w:val="28"/>
+          <w:szCs w:val="28"/>
+          <w:lang w:val="en-US"/>
+        </w:rPr>
+        <w:t xml:space="preserve">editor parameter precisely. </w:t>
+      </w:r>
+      <w:r>
+        <w:rPr>
+          <w:sz w:val="28"/>
+          <w:szCs w:val="28"/>
+          <w:lang w:val="en-US"/>
+        </w:rPr>
+        <w:t>By default</w:t>
+      </w:r>
+      <w:r>
+        <w:rPr>
+          <w:sz w:val="28"/>
+          <w:szCs w:val="28"/>
+          <w:lang w:val="en-US"/>
+        </w:rPr>
+        <w:t xml:space="preserve">, the </w:t>
+      </w:r>
+      <w:r>
+        <w:rPr>
+          <w:sz w:val="28"/>
+          <w:szCs w:val="28"/>
+          <w:lang w:val="en-US"/>
+        </w:rPr>
+        <w:t xml:space="preserve">both </w:t>
+      </w:r>
+      <w:r>
+        <w:rPr>
+          <w:sz w:val="28"/>
+          <w:szCs w:val="28"/>
+          <w:lang w:val="en-US"/>
+        </w:rPr>
+        <w:t xml:space="preserve">input </w:t>
+      </w:r>
+      <w:r>
+        <w:rPr>
+          <w:sz w:val="28"/>
+          <w:szCs w:val="28"/>
+          <w:lang w:val="en-US"/>
+        </w:rPr>
+        <w:t>and output ranges</w:t>
+      </w:r>
+      <w:r>
+        <w:rPr>
+          <w:sz w:val="28"/>
+          <w:szCs w:val="28"/>
+          <w:lang w:val="en-US"/>
+        </w:rPr>
+        <w:t xml:space="preserve"> are </w:t>
+      </w:r>
+      <w:r>
+        <w:rPr>
+          <w:sz w:val="28"/>
+          <w:szCs w:val="28"/>
+          <w:lang w:val="en-US"/>
+        </w:rPr>
+        <w:t xml:space="preserve">set to </w:t>
+      </w:r>
+      <w:r>
+        <w:rPr>
+          <w:sz w:val="28"/>
+          <w:szCs w:val="28"/>
+          <w:lang w:val="en-US"/>
+        </w:rPr>
+        <w:t>0 to 127</w:t>
+      </w:r>
+      <w:r>
+        <w:rPr>
+          <w:sz w:val="28"/>
+          <w:szCs w:val="28"/>
+          <w:lang w:val="en-US"/>
+        </w:rPr>
+        <w:t xml:space="preserve">, </w:t>
+      </w:r>
+      <w:r>
+        <w:rPr>
+          <w:sz w:val="28"/>
+          <w:szCs w:val="28"/>
+          <w:lang w:val="en-US"/>
+        </w:rPr>
+        <w:t>which means</w:t>
+      </w:r>
+      <w:r>
+        <w:rPr>
+          <w:sz w:val="28"/>
+          <w:szCs w:val="28"/>
+          <w:lang w:val="en-US"/>
+        </w:rPr>
+        <w:t xml:space="preserve"> the MIDI controller knob emitting the corresponding MIDI control changes directly drives the editor parameter chosen</w:t>
+      </w:r>
+      <w:r>
+        <w:rPr>
+          <w:sz w:val="28"/>
+          <w:szCs w:val="28"/>
+          <w:lang w:val="en-US"/>
+        </w:rPr>
+        <w:t>.</w:t>
+      </w:r>
+      <w:r>
+        <w:rPr>
+          <w:sz w:val="28"/>
+          <w:szCs w:val="28"/>
+          <w:lang w:val="en-US"/>
+        </w:rPr>
+        <w:t xml:space="preserve"> Normally, it should be great but sometimes you will be bored of </w:t>
+      </w:r>
+      <w:r>
+        <w:rPr>
+          <w:sz w:val="28"/>
+          <w:szCs w:val="28"/>
+          <w:lang w:val="en-US"/>
+        </w:rPr>
+        <w:t>hav</w:t>
+      </w:r>
+      <w:r>
+        <w:rPr>
+          <w:sz w:val="28"/>
+          <w:szCs w:val="28"/>
+          <w:lang w:val="en-US"/>
+        </w:rPr>
+        <w:t>ing your button</w:t>
+      </w:r>
+      <w:r>
+        <w:rPr>
+          <w:sz w:val="28"/>
+          <w:szCs w:val="28"/>
+          <w:lang w:val="en-US"/>
+        </w:rPr>
+        <w:t>s</w:t>
+      </w:r>
+      <w:r>
+        <w:rPr>
+          <w:sz w:val="28"/>
+          <w:szCs w:val="28"/>
+          <w:lang w:val="en-US"/>
+        </w:rPr>
+        <w:t xml:space="preserve"> a 360’ turn</w:t>
+      </w:r>
+      <w:r>
+        <w:rPr>
+          <w:sz w:val="28"/>
+          <w:szCs w:val="28"/>
+          <w:lang w:val="en-US"/>
+        </w:rPr>
+        <w:t xml:space="preserve"> to change the values from 0 to full</w:t>
+      </w:r>
+      <w:r>
+        <w:rPr>
+          <w:sz w:val="28"/>
+          <w:szCs w:val="28"/>
+          <w:lang w:val="en-US"/>
+        </w:rPr>
+        <w:t xml:space="preserve">, when </w:t>
+      </w:r>
+      <w:r>
+        <w:rPr>
+          <w:sz w:val="28"/>
+          <w:szCs w:val="28"/>
+          <w:lang w:val="en-US"/>
+        </w:rPr>
+        <w:t xml:space="preserve">precision is not required and </w:t>
+      </w:r>
+      <w:r>
+        <w:rPr>
+          <w:sz w:val="28"/>
+          <w:szCs w:val="28"/>
+          <w:lang w:val="en-US"/>
+        </w:rPr>
+        <w:t xml:space="preserve">just a quarter </w:t>
+      </w:r>
+      <w:r>
+        <w:rPr>
+          <w:sz w:val="28"/>
+          <w:szCs w:val="28"/>
+          <w:lang w:val="en-US"/>
+        </w:rPr>
+        <w:t xml:space="preserve">of turn would be enough. At the opposite for example, you may need to set one operator volume very precisely, and you just want to control the volume close to a specific value. </w:t>
+      </w:r>
+    </w:p>
+    <w:p>
+      <w:pPr>
+        <w:rPr>
+          <w:lang w:val="en-US"/>
+        </w:rPr>
+      </w:pPr>
+      <w:r>
+        <w:rPr>
+          <w:sz w:val="28"/>
+          <w:szCs w:val="28"/>
+          <w:lang w:val="en-US"/>
+        </w:rPr>
+        <w:t>The way the input and output ranges work is the following one: every value coming from the MIDI controller which lies inside the input range is scaled to fit the output range. If the input value is lower than the input range, the output value will be the lower bound</w:t>
+      </w:r>
+      <w:r>
+        <w:rPr>
+          <w:sz w:val="28"/>
+          <w:szCs w:val="28"/>
+          <w:lang w:val="en-US"/>
+        </w:rPr>
+        <w:t>ary</w:t>
+      </w:r>
+      <w:r>
+        <w:rPr>
+          <w:sz w:val="28"/>
+          <w:szCs w:val="28"/>
+          <w:lang w:val="en-US"/>
+        </w:rPr>
+        <w:t xml:space="preserve"> of the output range whereas if the input value is higher than the input range, the output value will be the higher bound</w:t>
+      </w:r>
+      <w:r>
+        <w:rPr>
+          <w:sz w:val="28"/>
+          <w:szCs w:val="28"/>
+          <w:lang w:val="en-US"/>
+        </w:rPr>
+        <w:t>ary</w:t>
+      </w:r>
+      <w:r>
+        <w:rPr>
+          <w:sz w:val="28"/>
+          <w:szCs w:val="28"/>
+          <w:lang w:val="en-US"/>
+        </w:rPr>
+        <w:t xml:space="preserve">. It works like a </w:t>
+      </w:r>
+      <w:r>
+        <w:rPr>
+          <w:sz w:val="28"/>
+          <w:szCs w:val="28"/>
+          <w:lang w:val="en-US"/>
+        </w:rPr>
+        <w:t>magnifying glass</w:t>
+      </w:r>
+      <w:r>
+        <w:rPr>
+          <w:sz w:val="28"/>
+          <w:szCs w:val="28"/>
+          <w:lang w:val="en-US"/>
+        </w:rPr>
+        <w:t>.</w:t>
       </w:r>
       <w:r>
         <w:rPr>
@@ -5824,7 +6581,50 @@
           <w:lang w:val="en-US"/>
         </w:rPr>
         <w:br/>
-        <w:t xml:space="preserve">When pressing send or get bank, the bank concerned is the bank selected with the </w:t>
+        <w:t xml:space="preserve">When pressing </w:t>
+      </w:r>
+      <w:r>
+        <w:rPr>
+          <w:i/>
+          <w:sz w:val="28"/>
+          <w:szCs w:val="28"/>
+          <w:lang w:val="en-US"/>
+        </w:rPr>
+        <w:t>send</w:t>
+      </w:r>
+      <w:r>
+        <w:rPr>
+          <w:i/>
+          <w:sz w:val="28"/>
+          <w:szCs w:val="28"/>
+          <w:lang w:val="en-US"/>
+        </w:rPr>
+        <w:t xml:space="preserve"> bank</w:t>
+      </w:r>
+      <w:r>
+        <w:rPr>
+          <w:sz w:val="28"/>
+          <w:szCs w:val="28"/>
+          <w:lang w:val="en-US"/>
+        </w:rPr>
+        <w:t xml:space="preserve"> or </w:t>
+      </w:r>
+      <w:r>
+        <w:rPr>
+          <w:i/>
+          <w:sz w:val="28"/>
+          <w:szCs w:val="28"/>
+          <w:lang w:val="en-US"/>
+        </w:rPr>
+        <w:t>get bank</w:t>
+      </w:r>
+      <w:r>
+        <w:rPr>
+          <w:sz w:val="28"/>
+          <w:szCs w:val="28"/>
+          <w:lang w:val="en-US"/>
+        </w:rPr>
+        <w:t xml:space="preserve">, the bank concerned is the bank selected with the </w:t>
       </w:r>
       <w:r>
         <w:rPr>
@@ -5841,7 +6641,63 @@
           <w:szCs w:val="28"/>
           <w:lang w:val="en-US"/>
         </w:rPr>
-        <w:t xml:space="preserve"> button. For the voices, the exactly same principle is used. The voice concerned is always the voice associated with the </w:t>
+        <w:t xml:space="preserve"> button. For </w:t>
+      </w:r>
+      <w:r>
+        <w:rPr>
+          <w:sz w:val="28"/>
+          <w:szCs w:val="28"/>
+          <w:lang w:val="en-US"/>
+        </w:rPr>
+        <w:t>voices</w:t>
+      </w:r>
+      <w:r>
+        <w:rPr>
+          <w:sz w:val="28"/>
+          <w:szCs w:val="28"/>
+          <w:lang w:val="en-US"/>
+        </w:rPr>
+        <w:t xml:space="preserve"> and sets</w:t>
+      </w:r>
+      <w:r>
+        <w:rPr>
+          <w:sz w:val="28"/>
+          <w:szCs w:val="28"/>
+          <w:lang w:val="en-US"/>
+        </w:rPr>
+        <w:t xml:space="preserve">, the exactly same principle is used. The voice </w:t>
+      </w:r>
+      <w:r>
+        <w:rPr>
+          <w:sz w:val="28"/>
+          <w:szCs w:val="28"/>
+          <w:lang w:val="en-US"/>
+        </w:rPr>
+        <w:t>and instrument concerned are</w:t>
+      </w:r>
+      <w:r>
+        <w:rPr>
+          <w:sz w:val="28"/>
+          <w:szCs w:val="28"/>
+          <w:lang w:val="en-US"/>
+        </w:rPr>
+        <w:t xml:space="preserve"> always the </w:t>
+      </w:r>
+      <w:r>
+        <w:rPr>
+          <w:sz w:val="28"/>
+          <w:szCs w:val="28"/>
+          <w:lang w:val="en-US"/>
+        </w:rPr>
+        <w:t>ones</w:t>
+      </w:r>
+      <w:r>
+        <w:rPr>
+          <w:sz w:val="28"/>
+          <w:szCs w:val="28"/>
+          <w:lang w:val="en-US"/>
+        </w:rPr>
+        <w:t xml:space="preserve"> associated with the </w:t>
       </w:r>
       <w:r>
         <w:rPr>
@@ -5858,7 +6714,15 @@
           <w:szCs w:val="28"/>
           <w:lang w:val="en-US"/>
         </w:rPr>
-        <w:t>instrument selected.</w:t>
+        <w:t xml:space="preserve">button </w:t>
+      </w:r>
+      <w:r>
+        <w:rPr>
+          <w:sz w:val="28"/>
+          <w:szCs w:val="28"/>
+          <w:lang w:val="en-US"/>
+        </w:rPr>
+        <w:t>selected.</w:t>
       </w:r>
     </w:p>
     <w:p>
@@ -5877,15 +6741,22 @@
         </w:rPr>
         <w:t>As you can notice, there is no way to receive the global configuration of the sound module. This is due to limits in the MIDI implementation of the FB01.</w:t>
       </w:r>
-    </w:p>
-    <w:p>
-      <w:pPr>
-        <w:rPr>
-          <w:sz w:val="28"/>
-          <w:szCs w:val="28"/>
-          <w:lang w:val="en-US"/>
-        </w:rPr>
-      </w:pPr>
+      <w:r>
+        <w:rPr>
+          <w:sz w:val="28"/>
+          <w:szCs w:val="28"/>
+          <w:lang w:val="en-US"/>
+        </w:rPr>
+        <w:br/>
+      </w:r>
+      <w:r>
+        <w:rPr>
+          <w:sz w:val="28"/>
+          <w:szCs w:val="28"/>
+          <w:lang w:val="en-US"/>
+        </w:rPr>
+        <w:br/>
+      </w:r>
       <w:r>
         <w:rPr>
           <w:sz w:val="28"/>
@@ -5938,23 +6809,13 @@
         </w:rPr>
         <w:t xml:space="preserve"> </w:t>
       </w:r>
-      <w:proofErr w:type="gramStart"/>
-      <w:r>
-        <w:rPr>
-          <w:sz w:val="28"/>
-          <w:szCs w:val="28"/>
-          <w:lang w:val="en-US"/>
-        </w:rPr>
-        <w:t>banks,</w:t>
-      </w:r>
-      <w:proofErr w:type="gramEnd"/>
-      <w:r>
-        <w:rPr>
-          <w:sz w:val="28"/>
-          <w:szCs w:val="28"/>
-          <w:lang w:val="en-US"/>
-        </w:rPr>
-        <w:t xml:space="preserve"> set</w:t>
+      <w:r>
+        <w:rPr>
+          <w:sz w:val="28"/>
+          <w:szCs w:val="28"/>
+          <w:lang w:val="en-US"/>
+        </w:rPr>
+        <w:t>set</w:t>
       </w:r>
       <w:r>
         <w:rPr>
@@ -5986,7 +6847,23 @@
           <w:szCs w:val="28"/>
           <w:lang w:val="en-US"/>
         </w:rPr>
-        <w:t xml:space="preserve"> configuration (like the author and comments fields for the voices, more</w:t>
+        <w:t xml:space="preserve"> </w:t>
+      </w:r>
+      <w:r>
+        <w:rPr>
+          <w:sz w:val="28"/>
+          <w:szCs w:val="28"/>
+          <w:lang w:val="en-US"/>
+        </w:rPr>
+        <w:t>parameters</w:t>
+      </w:r>
+      <w:r>
+        <w:rPr>
+          <w:sz w:val="28"/>
+          <w:szCs w:val="28"/>
+          <w:lang w:val="en-US"/>
+        </w:rPr>
+        <w:t xml:space="preserve"> (like the author and comments fields for the voices, more</w:t>
       </w:r>
       <w:r>
         <w:rPr>
@@ -6002,7 +6879,31 @@
           <w:szCs w:val="28"/>
           <w:lang w:val="en-US"/>
         </w:rPr>
-        <w:t xml:space="preserve">will come). </w:t>
+        <w:t>will come</w:t>
+      </w:r>
+      <w:r>
+        <w:rPr>
+          <w:sz w:val="28"/>
+          <w:szCs w:val="28"/>
+          <w:lang w:val="en-US"/>
+        </w:rPr>
+        <w:t xml:space="preserve"> in future</w:t>
+      </w:r>
+      <w:r>
+        <w:rPr>
+          <w:sz w:val="28"/>
+          <w:szCs w:val="28"/>
+          <w:lang w:val="en-US"/>
+        </w:rPr>
+        <w:t>).</w:t>
+      </w:r>
+      <w:r>
+        <w:rPr>
+          <w:sz w:val="28"/>
+          <w:szCs w:val="28"/>
+          <w:lang w:val="en-US"/>
+        </w:rPr>
+        <w:t xml:space="preserve"> </w:t>
       </w:r>
       <w:r>
         <w:rPr>
@@ -6028,42 +6929,23 @@
           <w:szCs w:val="28"/>
           <w:lang w:val="en-US"/>
         </w:rPr>
-        <w:t xml:space="preserve"> format is provided for compatibility with other MIDI tools.</w:t>
-      </w:r>
-    </w:p>
-    <w:p>
-      <w:pPr>
-        <w:rPr>
-          <w:sz w:val="28"/>
-          <w:szCs w:val="28"/>
-          <w:lang w:val="en-US"/>
-        </w:rPr>
-      </w:pPr>
-      <w:r>
-        <w:rPr>
-          <w:sz w:val="28"/>
-          <w:szCs w:val="28"/>
-          <w:lang w:val="en-US"/>
-        </w:rPr>
-        <w:t>A1</w:t>
-      </w:r>
-      <w:proofErr w:type="gramStart"/>
-      <w:r>
-        <w:rPr>
-          <w:sz w:val="28"/>
-          <w:szCs w:val="28"/>
-          <w:lang w:val="en-US"/>
-        </w:rPr>
-        <w:t>)  The</w:t>
-      </w:r>
-      <w:proofErr w:type="gramEnd"/>
-      <w:r>
-        <w:rPr>
-          <w:sz w:val="28"/>
-          <w:szCs w:val="28"/>
-          <w:lang w:val="en-US"/>
-        </w:rPr>
-        <w:t xml:space="preserve"> set parameters reference</w:t>
+        <w:t xml:space="preserve"> format is provided for </w:t>
+      </w:r>
+      <w:r>
+        <w:rPr>
+          <w:sz w:val="28"/>
+          <w:szCs w:val="28"/>
+          <w:lang w:val="en-US"/>
+        </w:rPr>
+        <w:t xml:space="preserve">bank backups and for </w:t>
+      </w:r>
+      <w:r>
+        <w:rPr>
+          <w:sz w:val="28"/>
+          <w:szCs w:val="28"/>
+          <w:lang w:val="en-US"/>
+        </w:rPr>
+        <w:t>compatibility with other MIDI tools.</w:t>
       </w:r>
       <w:r>
         <w:rPr>
@@ -6079,43 +6961,9 @@
           <w:szCs w:val="28"/>
           <w:lang w:val="en-US"/>
         </w:rPr>
+        <w:lastRenderedPageBreak/>
         <w:br/>
-        <w:t>A2)  The voice parameters reference</w:t>
-      </w:r>
-      <w:r>
-        <w:rPr>
-          <w:sz w:val="28"/>
-          <w:szCs w:val="28"/>
-          <w:lang w:val="en-US"/>
-        </w:rPr>
-        <w:br/>
-      </w:r>
-      <w:r>
-        <w:rPr>
-          <w:sz w:val="28"/>
-          <w:szCs w:val="28"/>
-          <w:lang w:val="en-US"/>
-        </w:rPr>
-        <w:br/>
-        <w:t>A3)  File formats</w:t>
-      </w:r>
-    </w:p>
-    <w:p>
-      <w:pPr>
-        <w:rPr>
-          <w:sz w:val="28"/>
-          <w:szCs w:val="28"/>
-          <w:lang w:val="en-US"/>
-        </w:rPr>
-      </w:pPr>
-      <w:r>
-        <w:rPr>
-          <w:sz w:val="28"/>
-          <w:szCs w:val="28"/>
-          <w:lang w:val="en-US"/>
-        </w:rPr>
-        <w:tab/>
-        <w:t>The editor files format changed slightly since the last release but the compatibility with the previous version is maintained. This information is addressed to other MIDI tool developers in order to support these files. Remember these formats are subject to changes and this data arrangement is not guaranteed.</w:t>
+        <w:t>9)  Copying, pasting and exchanging</w:t>
       </w:r>
     </w:p>
     <w:p>
@@ -6133,18 +6981,313 @@
           <w:szCs w:val="28"/>
           <w:lang w:val="en-US"/>
         </w:rPr>
-        <w:t xml:space="preserve">a) FBB </w:t>
-      </w:r>
-      <w:proofErr w:type="gramStart"/>
-      <w:r>
-        <w:rPr>
-          <w:sz w:val="28"/>
-          <w:szCs w:val="28"/>
-          <w:lang w:val="en-US"/>
-        </w:rPr>
-        <w:t>files :</w:t>
-      </w:r>
-      <w:proofErr w:type="gramEnd"/>
+        <w:t xml:space="preserve">The purpose of this section is to clarify the original copy/paste/exchange concept and expose its limits. First, you can only copy, paste and exchange in the bank, set and operator tabs and you can only use local parameters. Do not think in opening several FB01 editors and copy parameters from one editor interface to the other one. You even cannot copy one operator from a voice, then load a new voice and paste the operator you saved before. The copy/past/exchange mechanism is definitely local. </w:t>
+      </w:r>
+    </w:p>
+    <w:p>
+      <w:pPr>
+        <w:rPr>
+          <w:sz w:val="28"/>
+          <w:szCs w:val="28"/>
+          <w:lang w:val="en-US"/>
+        </w:rPr>
+      </w:pPr>
+      <w:r>
+        <w:rPr>
+          <w:sz w:val="28"/>
+          <w:szCs w:val="28"/>
+          <w:lang w:val="en-US"/>
+        </w:rPr>
+        <w:t>To understand how to use the exchange feature</w:t>
+      </w:r>
+      <w:r>
+        <w:rPr>
+          <w:sz w:val="28"/>
+          <w:szCs w:val="28"/>
+          <w:lang w:val="en-US"/>
+        </w:rPr>
+        <w:t>,</w:t>
+      </w:r>
+      <w:r>
+        <w:rPr>
+          <w:sz w:val="28"/>
+          <w:szCs w:val="28"/>
+          <w:lang w:val="en-US"/>
+        </w:rPr>
+        <w:t xml:space="preserve"> think of what the copy and paste functionality</w:t>
+      </w:r>
+      <w:r>
+        <w:rPr>
+          <w:sz w:val="28"/>
+          <w:szCs w:val="28"/>
+          <w:lang w:val="en-US"/>
+        </w:rPr>
+        <w:t xml:space="preserve"> does</w:t>
+      </w:r>
+      <w:r>
+        <w:rPr>
+          <w:sz w:val="28"/>
+          <w:szCs w:val="28"/>
+          <w:lang w:val="en-US"/>
+        </w:rPr>
+        <w:t xml:space="preserve">. It stores parameters in a temporary buffer when copying and then it loads it back when pasting. The exchange feature swaps the buffer content with the parameters selected to be exchanged. For example, if you need to exchange the parameters of two operators, first </w:t>
+      </w:r>
+      <w:r>
+        <w:rPr>
+          <w:i/>
+          <w:sz w:val="28"/>
+          <w:szCs w:val="28"/>
+          <w:lang w:val="en-US"/>
+        </w:rPr>
+        <w:t>copy</w:t>
+      </w:r>
+      <w:r>
+        <w:rPr>
+          <w:sz w:val="28"/>
+          <w:szCs w:val="28"/>
+          <w:lang w:val="en-US"/>
+        </w:rPr>
+        <w:t xml:space="preserve"> one operator </w:t>
+      </w:r>
+      <w:r>
+        <w:rPr>
+          <w:sz w:val="28"/>
+          <w:szCs w:val="28"/>
+          <w:lang w:val="en-US"/>
+        </w:rPr>
+        <w:t xml:space="preserve">parameters </w:t>
+      </w:r>
+      <w:r>
+        <w:rPr>
+          <w:sz w:val="28"/>
+          <w:szCs w:val="28"/>
+          <w:lang w:val="en-US"/>
+        </w:rPr>
+        <w:t xml:space="preserve">then </w:t>
+      </w:r>
+      <w:r>
+        <w:rPr>
+          <w:i/>
+          <w:sz w:val="28"/>
+          <w:szCs w:val="28"/>
+          <w:lang w:val="en-US"/>
+        </w:rPr>
+        <w:t>exchange</w:t>
+      </w:r>
+      <w:r>
+        <w:rPr>
+          <w:i/>
+          <w:sz w:val="28"/>
+          <w:szCs w:val="28"/>
+          <w:lang w:val="en-US"/>
+        </w:rPr>
+        <w:t xml:space="preserve"> </w:t>
+      </w:r>
+      <w:r>
+        <w:rPr>
+          <w:sz w:val="28"/>
+          <w:szCs w:val="28"/>
+          <w:lang w:val="en-US"/>
+        </w:rPr>
+        <w:t>them</w:t>
+      </w:r>
+      <w:r>
+        <w:rPr>
+          <w:i/>
+          <w:sz w:val="28"/>
+          <w:szCs w:val="28"/>
+          <w:lang w:val="en-US"/>
+        </w:rPr>
+        <w:t xml:space="preserve"> </w:t>
+      </w:r>
+      <w:r>
+        <w:rPr>
+          <w:sz w:val="28"/>
+          <w:szCs w:val="28"/>
+          <w:lang w:val="en-US"/>
+        </w:rPr>
+        <w:t>with</w:t>
+      </w:r>
+      <w:r>
+        <w:rPr>
+          <w:sz w:val="28"/>
+          <w:szCs w:val="28"/>
+          <w:lang w:val="en-US"/>
+        </w:rPr>
+        <w:t xml:space="preserve"> the other one and finally </w:t>
+      </w:r>
+      <w:r>
+        <w:rPr>
+          <w:i/>
+          <w:sz w:val="28"/>
+          <w:szCs w:val="28"/>
+          <w:lang w:val="en-US"/>
+        </w:rPr>
+        <w:t>paste</w:t>
+      </w:r>
+      <w:r>
+        <w:rPr>
+          <w:sz w:val="28"/>
+          <w:szCs w:val="28"/>
+          <w:lang w:val="en-US"/>
+        </w:rPr>
+        <w:t xml:space="preserve"> the parameters exchanged on the first operator you copied from.</w:t>
+      </w:r>
+      <w:r>
+        <w:rPr>
+          <w:sz w:val="28"/>
+          <w:szCs w:val="28"/>
+          <w:lang w:val="en-US"/>
+        </w:rPr>
+        <w:br/>
+      </w:r>
+      <w:r>
+        <w:rPr>
+          <w:sz w:val="28"/>
+          <w:szCs w:val="28"/>
+          <w:lang w:val="en-US"/>
+        </w:rPr>
+        <w:br/>
+        <w:t>10)  Developer’s notes</w:t>
+      </w:r>
+    </w:p>
+    <w:p>
+      <w:pPr>
+        <w:rPr>
+          <w:sz w:val="28"/>
+          <w:szCs w:val="28"/>
+          <w:lang w:val="en-US"/>
+        </w:rPr>
+      </w:pPr>
+      <w:r>
+        <w:rPr>
+          <w:sz w:val="28"/>
+          <w:szCs w:val="28"/>
+          <w:lang w:val="en-US"/>
+        </w:rPr>
+        <w:tab/>
+        <w:t>The editor files format</w:t>
+      </w:r>
+      <w:r>
+        <w:rPr>
+          <w:sz w:val="28"/>
+          <w:szCs w:val="28"/>
+          <w:lang w:val="en-US"/>
+        </w:rPr>
+        <w:t xml:space="preserve"> changed slightly since the first</w:t>
+      </w:r>
+      <w:r>
+        <w:rPr>
+          <w:sz w:val="28"/>
+          <w:szCs w:val="28"/>
+          <w:lang w:val="en-US"/>
+        </w:rPr>
+        <w:t xml:space="preserve"> release </w:t>
+      </w:r>
+      <w:r>
+        <w:rPr>
+          <w:sz w:val="28"/>
+          <w:szCs w:val="28"/>
+          <w:lang w:val="en-US"/>
+        </w:rPr>
+        <w:t xml:space="preserve">because of some </w:t>
+      </w:r>
+      <w:r>
+        <w:rPr>
+          <w:sz w:val="28"/>
+          <w:szCs w:val="28"/>
+          <w:lang w:val="en-US"/>
+        </w:rPr>
+        <w:t>oversights</w:t>
+      </w:r>
+      <w:r>
+        <w:rPr>
+          <w:sz w:val="28"/>
+          <w:szCs w:val="28"/>
+          <w:lang w:val="en-US"/>
+        </w:rPr>
+        <w:t xml:space="preserve"> and</w:t>
+      </w:r>
+      <w:r>
+        <w:rPr>
+          <w:sz w:val="28"/>
+          <w:szCs w:val="28"/>
+          <w:lang w:val="en-US"/>
+        </w:rPr>
+        <w:t xml:space="preserve"> </w:t>
+      </w:r>
+      <w:r>
+        <w:rPr>
+          <w:sz w:val="28"/>
+          <w:szCs w:val="28"/>
+          <w:lang w:val="en-US"/>
+        </w:rPr>
+        <w:t xml:space="preserve">therefore </w:t>
+      </w:r>
+      <w:r>
+        <w:rPr>
+          <w:sz w:val="28"/>
+          <w:szCs w:val="28"/>
+          <w:lang w:val="en-US"/>
+        </w:rPr>
+        <w:t xml:space="preserve">the compatibility with the </w:t>
+      </w:r>
+      <w:r>
+        <w:rPr>
+          <w:sz w:val="28"/>
+          <w:szCs w:val="28"/>
+          <w:lang w:val="en-US"/>
+        </w:rPr>
+        <w:t>older</w:t>
+      </w:r>
+      <w:r>
+        <w:rPr>
+          <w:sz w:val="28"/>
+          <w:szCs w:val="28"/>
+          <w:lang w:val="en-US"/>
+        </w:rPr>
+        <w:t xml:space="preserve"> version</w:t>
+      </w:r>
+      <w:r>
+        <w:rPr>
+          <w:sz w:val="28"/>
+          <w:szCs w:val="28"/>
+          <w:lang w:val="en-US"/>
+        </w:rPr>
+        <w:t xml:space="preserve"> files</w:t>
+      </w:r>
+      <w:r>
+        <w:rPr>
+          <w:sz w:val="28"/>
+          <w:szCs w:val="28"/>
+          <w:lang w:val="en-US"/>
+        </w:rPr>
+        <w:t xml:space="preserve"> is </w:t>
+      </w:r>
+      <w:r>
+        <w:rPr>
+          <w:sz w:val="28"/>
+          <w:szCs w:val="28"/>
+          <w:lang w:val="en-US"/>
+        </w:rPr>
+        <w:t>not supported yet</w:t>
+      </w:r>
+      <w:r>
+        <w:rPr>
+          <w:sz w:val="28"/>
+          <w:szCs w:val="28"/>
+          <w:lang w:val="en-US"/>
+        </w:rPr>
+        <w:t>.</w:t>
+      </w:r>
+      <w:r>
+        <w:rPr>
+          <w:sz w:val="28"/>
+          <w:szCs w:val="28"/>
+          <w:lang w:val="en-US"/>
+        </w:rPr>
+        <w:t xml:space="preserve"> I will try to do something if some people really need it.</w:t>
+      </w:r>
     </w:p>
     <w:p>
       <w:pPr>
@@ -6161,18 +7304,40 @@
           <w:szCs w:val="28"/>
           <w:lang w:val="en-US"/>
         </w:rPr>
-        <w:t xml:space="preserve">b) FBS </w:t>
-      </w:r>
-      <w:proofErr w:type="gramStart"/>
-      <w:r>
-        <w:rPr>
-          <w:sz w:val="28"/>
-          <w:szCs w:val="28"/>
-          <w:lang w:val="en-US"/>
-        </w:rPr>
-        <w:t>files :</w:t>
-      </w:r>
-      <w:proofErr w:type="gramEnd"/>
+        <w:t xml:space="preserve">If you find some imprecise, inaccurate information or even </w:t>
+      </w:r>
+      <w:r>
+        <w:rPr>
+          <w:sz w:val="28"/>
+          <w:szCs w:val="28"/>
+          <w:lang w:val="en-US"/>
+        </w:rPr>
+        <w:t xml:space="preserve">bad </w:t>
+      </w:r>
+      <w:r>
+        <w:rPr>
+          <w:sz w:val="28"/>
+          <w:szCs w:val="28"/>
+          <w:lang w:val="en-US"/>
+        </w:rPr>
+        <w:t>English mistakes</w:t>
+      </w:r>
+      <w:r>
+        <w:rPr>
+          <w:sz w:val="28"/>
+          <w:szCs w:val="28"/>
+          <w:lang w:val="en-US"/>
+        </w:rPr>
+        <w:t xml:space="preserve"> (I hope you will forgive me)</w:t>
+      </w:r>
+      <w:r>
+        <w:rPr>
+          <w:sz w:val="28"/>
+          <w:szCs w:val="28"/>
+          <w:lang w:val="en-US"/>
+        </w:rPr>
+        <w:t xml:space="preserve"> in this manual please contact me so I can update it quickly. If you have any question regarding this user manual, the software or the synthesis process in general, feel free to contact me by email at:</w:t>
+      </w:r>
     </w:p>
     <w:p>
       <w:pPr>
@@ -6180,80 +7345,21 @@
         <w:rPr>
           <w:sz w:val="28"/>
           <w:szCs w:val="28"/>
-          <w:lang w:val="en-US"/>
         </w:rPr>
       </w:pPr>
       <w:r>
         <w:rPr>
           <w:sz w:val="28"/>
           <w:szCs w:val="28"/>
-          <w:lang w:val="en-US"/>
-        </w:rPr>
-        <w:lastRenderedPageBreak/>
-        <w:t xml:space="preserve">c) FBV </w:t>
-      </w:r>
-      <w:proofErr w:type="gramStart"/>
-      <w:r>
-        <w:rPr>
-          <w:sz w:val="28"/>
-          <w:szCs w:val="28"/>
-          <w:lang w:val="en-US"/>
-        </w:rPr>
-        <w:t>files :</w:t>
-      </w:r>
-      <w:proofErr w:type="gramEnd"/>
-      <w:r>
-        <w:rPr>
-          <w:sz w:val="28"/>
-          <w:szCs w:val="28"/>
-          <w:lang w:val="en-US"/>
-        </w:rPr>
-        <w:br/>
+        </w:rPr>
+        <w:t xml:space="preserve">fredericmeslin@hotmail.com </w:t>
       </w:r>
     </w:p>
     <w:p>
       <w:pPr>
-        <w:ind w:firstLine="708"/>
-        <w:rPr>
-          <w:sz w:val="28"/>
-          <w:szCs w:val="28"/>
-          <w:lang w:val="en-US"/>
-        </w:rPr>
-      </w:pPr>
-      <w:r>
-        <w:rPr>
-          <w:sz w:val="28"/>
-          <w:szCs w:val="28"/>
-          <w:lang w:val="en-US"/>
-        </w:rPr>
-        <w:t>If you find some imprecise, inaccurate information or even English mistakes in this manual please contact me soon so I can update it quickly. If you have any question regarding this user manual, the software or the synthesis process in general, feel free to contact me by email at:</w:t>
-      </w:r>
-    </w:p>
-    <w:p>
-      <w:pPr>
-        <w:ind w:firstLine="708"/>
-        <w:rPr>
-          <w:sz w:val="28"/>
-          <w:szCs w:val="28"/>
-          <w:lang w:val="en-US"/>
-        </w:rPr>
-      </w:pPr>
-      <w:r>
-        <w:rPr>
-          <w:sz w:val="28"/>
-          <w:szCs w:val="28"/>
-          <w:lang w:val="en-US"/>
-        </w:rPr>
-        <w:t xml:space="preserve">fredericmeslin@hotmail.com </w:t>
-      </w:r>
-    </w:p>
-    <w:p>
-      <w:pPr>
-        <w:ind w:firstLine="708"/>
-        <w:rPr>
-          <w:sz w:val="28"/>
-          <w:szCs w:val="28"/>
-          <w:lang w:val="en-US"/>
+        <w:rPr>
+          <w:sz w:val="28"/>
+          <w:szCs w:val="28"/>
         </w:rPr>
       </w:pPr>
     </w:p>
@@ -6263,58 +7369,42 @@
         <w:rPr>
           <w:sz w:val="28"/>
           <w:szCs w:val="28"/>
-          <w:lang w:val="en-US"/>
         </w:rPr>
       </w:pPr>
       <w:r>
         <w:rPr>
           <w:sz w:val="28"/>
           <w:szCs w:val="28"/>
-          <w:lang w:val="en-US"/>
         </w:rPr>
         <w:t xml:space="preserve">© </w:t>
       </w:r>
+      <w:r>
+        <w:rPr>
+          <w:sz w:val="28"/>
+          <w:szCs w:val="28"/>
+        </w:rPr>
+        <w:t xml:space="preserve">Frédéric </w:t>
+      </w:r>
       <w:proofErr w:type="spellStart"/>
       <w:r>
         <w:rPr>
           <w:sz w:val="28"/>
           <w:szCs w:val="28"/>
-          <w:lang w:val="en-US"/>
-        </w:rPr>
-        <w:t>Frédéric</w:t>
+        </w:rPr>
+        <w:t>Meslin</w:t>
       </w:r>
       <w:proofErr w:type="spellEnd"/>
       <w:r>
         <w:rPr>
           <w:sz w:val="28"/>
           <w:szCs w:val="28"/>
-          <w:lang w:val="en-US"/>
         </w:rPr>
         <w:t xml:space="preserve"> </w:t>
       </w:r>
-      <w:proofErr w:type="spellStart"/>
-      <w:r>
-        <w:rPr>
-          <w:sz w:val="28"/>
-          <w:szCs w:val="28"/>
-          <w:lang w:val="en-US"/>
-        </w:rPr>
-        <w:t>Meslin</w:t>
-      </w:r>
-      <w:proofErr w:type="spellEnd"/>
-      <w:r>
-        <w:rPr>
-          <w:sz w:val="28"/>
-          <w:szCs w:val="28"/>
-          <w:lang w:val="en-US"/>
-        </w:rPr>
-        <w:t xml:space="preserve"> </w:t>
-      </w:r>
-      <w:r>
-        <w:rPr>
-          <w:sz w:val="28"/>
-          <w:szCs w:val="28"/>
-          <w:lang w:val="en-US"/>
+      <w:r>
+        <w:rPr>
+          <w:sz w:val="28"/>
+          <w:szCs w:val="28"/>
         </w:rPr>
         <w:t xml:space="preserve">2009 – </w:t>
       </w:r>
@@ -6322,7 +7412,6 @@
         <w:rPr>
           <w:sz w:val="28"/>
           <w:szCs w:val="28"/>
-          <w:lang w:val="en-US"/>
         </w:rPr>
         <w:t>2010</w:t>
       </w:r>
@@ -6360,14 +7449,6 @@
         </w:rPr>
         <w:t>__________</w:t>
       </w:r>
-    </w:p>
-    <w:p>
-      <w:pPr>
-        <w:ind w:firstLine="708"/>
-        <w:rPr>
-          <w:lang w:val="en-US"/>
-        </w:rPr>
-      </w:pPr>
     </w:p>
     <w:sectPr>
       <w:pgSz w:w="11906" w:h="16838"/>
@@ -7086,7 +8167,7 @@
 </file>
 
 <file path=customXml/itemProps1.xml><?xml version="1.0" encoding="utf-8"?>
-<ds:datastoreItem xmlns:ds="http://schemas.openxmlformats.org/officeDocument/2006/customXml" ds:itemID="{18B3B3A9-CE4B-4EB4-BDE5-52F0A1F1D599}">
+<ds:datastoreItem xmlns:ds="http://schemas.openxmlformats.org/officeDocument/2006/customXml" ds:itemID="{C12D4CAE-9FEA-4EBB-9D43-9B2FE34099E7}">
   <ds:schemaRefs>
     <ds:schemaRef ds:uri="http://schemas.openxmlformats.org/officeDocument/2006/bibliography"/>
   </ds:schemaRefs>

</xml_diff>

<commit_message>
- Few modifications to the interface - Correcting a very nasty exception bug - Now setting the set in global configuration refresh the editor set - Porting the midi code for linux - Porting the virtual keyboard for linux - Completing the manual - Finally a V2.1 release which works well on linux
git-svn-id: https://svn.code.sf.net/p/fb01editor/code@36 48d7863b-f1c1-4a9b-9dfa-e6142b70e2fc
</commit_message>
<xml_diff>
--- a/help/user_manual.docx
+++ b/help/user_manual.docx
@@ -26,7 +26,7 @@
           <w:szCs w:val="36"/>
           <w:lang w:val="en-US"/>
         </w:rPr>
-        <w:t>V2.0</w:t>
+        <w:t>V2.1</w:t>
       </w:r>
       <w:r>
         <w:rPr>
@@ -162,7 +162,7 @@
           <w:szCs w:val="28"/>
           <w:lang w:val="en-US"/>
         </w:rPr>
-        <w:t>15</w:t>
+        <w:t>20</w:t>
       </w:r>
       <w:r>
         <w:rPr>
@@ -725,14 +725,40 @@
           <w:lang w:val="en-US"/>
         </w:rPr>
         <w:br/>
-      </w:r>
-      <w:r>
-        <w:rPr>
-          <w:sz w:val="28"/>
-          <w:szCs w:val="28"/>
-          <w:lang w:val="en-US"/>
-        </w:rPr>
-        <w:t>10</w:t>
+        <w:t>10)</w:t>
+      </w:r>
+      <w:r>
+        <w:rPr>
+          <w:sz w:val="28"/>
+          <w:szCs w:val="28"/>
+          <w:lang w:val="en-US"/>
+        </w:rPr>
+        <w:tab/>
+        <w:t>Virtual keyboard layout</w:t>
+      </w:r>
+      <w:r>
+        <w:rPr>
+          <w:sz w:val="28"/>
+          <w:szCs w:val="28"/>
+          <w:lang w:val="en-US"/>
+        </w:rPr>
+        <w:br/>
+      </w:r>
+      <w:r>
+        <w:rPr>
+          <w:sz w:val="28"/>
+          <w:szCs w:val="28"/>
+          <w:lang w:val="en-US"/>
+        </w:rPr>
+        <w:t>1</w:t>
+      </w:r>
+      <w:r>
+        <w:rPr>
+          <w:sz w:val="28"/>
+          <w:szCs w:val="28"/>
+          <w:lang w:val="en-US"/>
+        </w:rPr>
+        <w:t>1</w:t>
       </w:r>
       <w:r>
         <w:rPr>
@@ -1028,7 +1054,16 @@
           <w:szCs w:val="28"/>
           <w:lang w:val="en-US"/>
         </w:rPr>
-        <w:t>compatible peripherals.</w:t>
+        <w:t xml:space="preserve">compatible </w:t>
+      </w:r>
+      <w:r>
+        <w:rPr>
+          <w:sz w:val="28"/>
+          <w:szCs w:val="28"/>
+          <w:lang w:val="en-US"/>
+        </w:rPr>
+        <w:lastRenderedPageBreak/>
+        <w:t>peripherals.</w:t>
       </w:r>
       <w:r>
         <w:rPr>
@@ -1095,7 +1130,6 @@
           <w:szCs w:val="28"/>
           <w:lang w:val="en-US"/>
         </w:rPr>
-        <w:lastRenderedPageBreak/>
         <w:t>MIDI OUT</w:t>
       </w:r>
       <w:r>
@@ -1836,39 +1870,659 @@
           <w:szCs w:val="28"/>
           <w:lang w:val="en-US"/>
         </w:rPr>
-        <w:t>This section will be filled with information soon.</w:t>
-      </w:r>
-      <w:r>
-        <w:rPr>
-          <w:sz w:val="28"/>
-          <w:szCs w:val="28"/>
-          <w:lang w:val="en-US"/>
-        </w:rPr>
-        <w:br/>
-      </w:r>
-      <w:r>
-        <w:rPr>
-          <w:sz w:val="28"/>
-          <w:szCs w:val="28"/>
-          <w:lang w:val="en-US"/>
-        </w:rPr>
-        <w:br/>
-      </w:r>
-      <w:r>
-        <w:rPr>
-          <w:sz w:val="28"/>
-          <w:szCs w:val="28"/>
-          <w:lang w:val="en-US"/>
-        </w:rPr>
-        <w:t>4)  Directing</w:t>
-      </w:r>
-      <w:r>
-        <w:rPr>
-          <w:sz w:val="28"/>
-          <w:szCs w:val="28"/>
-          <w:lang w:val="en-US"/>
-        </w:rPr>
-        <w:t xml:space="preserve"> the set</w:t>
+        <w:t xml:space="preserve">Before organizing the voices of any bank, you </w:t>
+      </w:r>
+      <w:r>
+        <w:rPr>
+          <w:sz w:val="28"/>
+          <w:szCs w:val="28"/>
+          <w:lang w:val="en-US"/>
+        </w:rPr>
+        <w:t>have to get some fresh</w:t>
+      </w:r>
+      <w:r>
+        <w:rPr>
+          <w:sz w:val="28"/>
+          <w:szCs w:val="28"/>
+          <w:lang w:val="en-US"/>
+        </w:rPr>
+        <w:t xml:space="preserve"> data from the sound module. You can get only one bank</w:t>
+      </w:r>
+      <w:r>
+        <w:rPr>
+          <w:sz w:val="28"/>
+          <w:szCs w:val="28"/>
+          <w:lang w:val="en-US"/>
+        </w:rPr>
+        <w:t xml:space="preserve"> </w:t>
+      </w:r>
+      <w:r>
+        <w:rPr>
+          <w:sz w:val="28"/>
+          <w:szCs w:val="28"/>
+          <w:lang w:val="en-US"/>
+        </w:rPr>
+        <w:t>by pressing the</w:t>
+      </w:r>
+      <w:r>
+        <w:rPr>
+          <w:sz w:val="28"/>
+          <w:szCs w:val="28"/>
+          <w:lang w:val="en-US"/>
+        </w:rPr>
+        <w:t xml:space="preserve"> bank </w:t>
+      </w:r>
+      <w:r>
+        <w:rPr>
+          <w:i/>
+          <w:sz w:val="28"/>
+          <w:szCs w:val="28"/>
+          <w:lang w:val="en-US"/>
+        </w:rPr>
+        <w:lastRenderedPageBreak/>
+        <w:t>current</w:t>
+      </w:r>
+      <w:r>
+        <w:rPr>
+          <w:sz w:val="28"/>
+          <w:szCs w:val="28"/>
+          <w:lang w:val="en-US"/>
+        </w:rPr>
+        <w:t xml:space="preserve"> button</w:t>
+      </w:r>
+      <w:r>
+        <w:rPr>
+          <w:sz w:val="28"/>
+          <w:szCs w:val="28"/>
+          <w:lang w:val="en-US"/>
+        </w:rPr>
+        <w:t xml:space="preserve"> and then loading it through the </w:t>
+      </w:r>
+      <w:r>
+        <w:rPr>
+          <w:i/>
+          <w:sz w:val="28"/>
+          <w:szCs w:val="28"/>
+          <w:lang w:val="en-US"/>
+        </w:rPr>
+        <w:t>FB01-&gt;Get</w:t>
+      </w:r>
+      <w:r>
+        <w:rPr>
+          <w:sz w:val="28"/>
+          <w:szCs w:val="28"/>
+          <w:lang w:val="en-US"/>
+        </w:rPr>
+        <w:t xml:space="preserve"> menu (or with the </w:t>
+      </w:r>
+      <w:r>
+        <w:rPr>
+          <w:i/>
+          <w:sz w:val="28"/>
+          <w:szCs w:val="28"/>
+          <w:lang w:val="en-US"/>
+        </w:rPr>
+        <w:t>load current</w:t>
+      </w:r>
+      <w:r>
+        <w:rPr>
+          <w:i/>
+          <w:sz w:val="28"/>
+          <w:szCs w:val="28"/>
+          <w:lang w:val="en-US"/>
+        </w:rPr>
+        <w:t xml:space="preserve"> </w:t>
+      </w:r>
+      <w:r>
+        <w:rPr>
+          <w:sz w:val="28"/>
+          <w:szCs w:val="28"/>
+          <w:lang w:val="en-US"/>
+        </w:rPr>
+        <w:t>shortcut</w:t>
+      </w:r>
+      <w:r>
+        <w:rPr>
+          <w:sz w:val="28"/>
+          <w:szCs w:val="28"/>
+          <w:lang w:val="en-US"/>
+        </w:rPr>
+        <w:t xml:space="preserve"> button). You can also load all the banks at once, but know that it takes quite a long time to do and the editor may seems to have crashed but he has not. Once you have received the banks you </w:t>
+      </w:r>
+      <w:r>
+        <w:rPr>
+          <w:sz w:val="28"/>
+          <w:szCs w:val="28"/>
+          <w:lang w:val="en-US"/>
+        </w:rPr>
+        <w:t>want</w:t>
+      </w:r>
+      <w:r>
+        <w:rPr>
+          <w:sz w:val="28"/>
+          <w:szCs w:val="28"/>
+          <w:lang w:val="en-US"/>
+        </w:rPr>
+        <w:t xml:space="preserve"> to edit</w:t>
+      </w:r>
+      <w:r>
+        <w:rPr>
+          <w:sz w:val="28"/>
+          <w:szCs w:val="28"/>
+          <w:lang w:val="en-US"/>
+        </w:rPr>
+        <w:t>, you will be able to select each</w:t>
+      </w:r>
+      <w:r>
+        <w:rPr>
+          <w:sz w:val="28"/>
+          <w:szCs w:val="28"/>
+          <w:lang w:val="en-US"/>
+        </w:rPr>
+        <w:t xml:space="preserve"> voice by </w:t>
+      </w:r>
+      <w:r>
+        <w:rPr>
+          <w:i/>
+          <w:sz w:val="28"/>
+          <w:szCs w:val="28"/>
+          <w:lang w:val="en-US"/>
+        </w:rPr>
+        <w:t>double clicking</w:t>
+      </w:r>
+      <w:r>
+        <w:rPr>
+          <w:i/>
+          <w:sz w:val="28"/>
+          <w:szCs w:val="28"/>
+          <w:lang w:val="en-US"/>
+        </w:rPr>
+        <w:t xml:space="preserve"> </w:t>
+      </w:r>
+      <w:r>
+        <w:rPr>
+          <w:i/>
+          <w:sz w:val="28"/>
+          <w:szCs w:val="28"/>
+          <w:lang w:val="en-US"/>
+        </w:rPr>
+        <w:t xml:space="preserve">it </w:t>
+      </w:r>
+      <w:r>
+        <w:rPr>
+          <w:sz w:val="28"/>
+          <w:szCs w:val="28"/>
+          <w:lang w:val="en-US"/>
+        </w:rPr>
+        <w:t xml:space="preserve">in the bank lists. </w:t>
+      </w:r>
+      <w:r>
+        <w:rPr>
+          <w:sz w:val="28"/>
+          <w:szCs w:val="28"/>
+          <w:lang w:val="en-US"/>
+        </w:rPr>
+        <w:t>You can now c</w:t>
+      </w:r>
+      <w:r>
+        <w:rPr>
+          <w:sz w:val="28"/>
+          <w:szCs w:val="28"/>
+          <w:lang w:val="en-US"/>
+        </w:rPr>
+        <w:t xml:space="preserve">hange </w:t>
+      </w:r>
+      <w:r>
+        <w:rPr>
+          <w:sz w:val="28"/>
+          <w:szCs w:val="28"/>
+          <w:lang w:val="en-US"/>
+        </w:rPr>
+        <w:t>their</w:t>
+      </w:r>
+      <w:r>
+        <w:rPr>
+          <w:sz w:val="28"/>
+          <w:szCs w:val="28"/>
+          <w:lang w:val="en-US"/>
+        </w:rPr>
+        <w:t xml:space="preserve"> name</w:t>
+      </w:r>
+      <w:r>
+        <w:rPr>
+          <w:sz w:val="28"/>
+          <w:szCs w:val="28"/>
+          <w:lang w:val="en-US"/>
+        </w:rPr>
+        <w:t>s</w:t>
+      </w:r>
+      <w:r>
+        <w:rPr>
+          <w:sz w:val="28"/>
+          <w:szCs w:val="28"/>
+          <w:lang w:val="en-US"/>
+        </w:rPr>
+        <w:t xml:space="preserve"> and style</w:t>
+      </w:r>
+      <w:r>
+        <w:rPr>
+          <w:sz w:val="28"/>
+          <w:szCs w:val="28"/>
+          <w:lang w:val="en-US"/>
+        </w:rPr>
+        <w:t>s</w:t>
+      </w:r>
+      <w:r>
+        <w:rPr>
+          <w:sz w:val="28"/>
+          <w:szCs w:val="28"/>
+          <w:lang w:val="en-US"/>
+        </w:rPr>
+        <w:t xml:space="preserve"> but keep in mind that the modifications are not sent in real time, you will have to send your </w:t>
+      </w:r>
+      <w:r>
+        <w:rPr>
+          <w:sz w:val="28"/>
+          <w:szCs w:val="28"/>
+          <w:lang w:val="en-US"/>
+        </w:rPr>
+        <w:t>updated</w:t>
+      </w:r>
+      <w:r>
+        <w:rPr>
+          <w:sz w:val="28"/>
+          <w:szCs w:val="28"/>
+          <w:lang w:val="en-US"/>
+        </w:rPr>
+        <w:t xml:space="preserve"> bank after.</w:t>
+      </w:r>
+      <w:r>
+        <w:rPr>
+          <w:sz w:val="28"/>
+          <w:szCs w:val="28"/>
+          <w:lang w:val="en-US"/>
+        </w:rPr>
+        <w:t xml:space="preserve"> To </w:t>
+      </w:r>
+      <w:r>
+        <w:rPr>
+          <w:i/>
+          <w:sz w:val="28"/>
+          <w:szCs w:val="28"/>
+          <w:lang w:val="en-US"/>
+        </w:rPr>
+        <w:t>copy</w:t>
+      </w:r>
+      <w:r>
+        <w:rPr>
+          <w:sz w:val="28"/>
+          <w:szCs w:val="28"/>
+          <w:lang w:val="en-US"/>
+        </w:rPr>
+        <w:t xml:space="preserve"> one voice </w:t>
+      </w:r>
+      <w:r>
+        <w:rPr>
+          <w:sz w:val="28"/>
+          <w:szCs w:val="28"/>
+          <w:lang w:val="en-US"/>
+        </w:rPr>
+        <w:t xml:space="preserve">from a bank </w:t>
+      </w:r>
+      <w:r>
+        <w:rPr>
+          <w:sz w:val="28"/>
+          <w:szCs w:val="28"/>
+          <w:lang w:val="en-US"/>
+        </w:rPr>
+        <w:t>to another bank, you should select the bank you copy from with the</w:t>
+      </w:r>
+      <w:r>
+        <w:rPr>
+          <w:sz w:val="28"/>
+          <w:szCs w:val="28"/>
+          <w:lang w:val="en-US"/>
+        </w:rPr>
+        <w:t xml:space="preserve"> associated</w:t>
+      </w:r>
+      <w:r>
+        <w:rPr>
+          <w:sz w:val="28"/>
+          <w:szCs w:val="28"/>
+          <w:lang w:val="en-US"/>
+        </w:rPr>
+        <w:t xml:space="preserve"> </w:t>
+      </w:r>
+      <w:r>
+        <w:rPr>
+          <w:i/>
+          <w:sz w:val="28"/>
+          <w:szCs w:val="28"/>
+          <w:lang w:val="en-US"/>
+        </w:rPr>
+        <w:t>current</w:t>
+      </w:r>
+      <w:r>
+        <w:rPr>
+          <w:i/>
+          <w:sz w:val="28"/>
+          <w:szCs w:val="28"/>
+          <w:lang w:val="en-US"/>
+        </w:rPr>
+        <w:t xml:space="preserve"> </w:t>
+      </w:r>
+      <w:r>
+        <w:rPr>
+          <w:sz w:val="28"/>
+          <w:szCs w:val="28"/>
+          <w:lang w:val="en-US"/>
+        </w:rPr>
+        <w:t xml:space="preserve">button, choose a voice by </w:t>
+      </w:r>
+      <w:r>
+        <w:rPr>
+          <w:i/>
+          <w:sz w:val="28"/>
+          <w:szCs w:val="28"/>
+          <w:lang w:val="en-US"/>
+        </w:rPr>
+        <w:t>double clicking</w:t>
+      </w:r>
+      <w:r>
+        <w:rPr>
+          <w:sz w:val="28"/>
+          <w:szCs w:val="28"/>
+          <w:lang w:val="en-US"/>
+        </w:rPr>
+        <w:t xml:space="preserve"> it, use the copy button from the </w:t>
+      </w:r>
+      <w:r>
+        <w:rPr>
+          <w:i/>
+          <w:sz w:val="28"/>
+          <w:szCs w:val="28"/>
+          <w:lang w:val="en-US"/>
+        </w:rPr>
+        <w:t>edit</w:t>
+      </w:r>
+      <w:r>
+        <w:rPr>
+          <w:sz w:val="28"/>
+          <w:szCs w:val="28"/>
+          <w:lang w:val="en-US"/>
+        </w:rPr>
+        <w:t xml:space="preserve"> menu (and not the copy button at the bottom) and then, select the destination bank with the </w:t>
+      </w:r>
+      <w:r>
+        <w:rPr>
+          <w:i/>
+          <w:sz w:val="28"/>
+          <w:szCs w:val="28"/>
+          <w:lang w:val="en-US"/>
+        </w:rPr>
+        <w:t>current</w:t>
+      </w:r>
+      <w:r>
+        <w:rPr>
+          <w:sz w:val="28"/>
+          <w:szCs w:val="28"/>
+          <w:lang w:val="en-US"/>
+        </w:rPr>
+        <w:t xml:space="preserve"> button, choose the voice you will replace by </w:t>
+      </w:r>
+      <w:r>
+        <w:rPr>
+          <w:i/>
+          <w:sz w:val="28"/>
+          <w:szCs w:val="28"/>
+          <w:lang w:val="en-US"/>
+        </w:rPr>
+        <w:t>double clicking</w:t>
+      </w:r>
+      <w:r>
+        <w:rPr>
+          <w:sz w:val="28"/>
+          <w:szCs w:val="28"/>
+          <w:lang w:val="en-US"/>
+        </w:rPr>
+        <w:t xml:space="preserve"> it and use the </w:t>
+      </w:r>
+      <w:r>
+        <w:rPr>
+          <w:i/>
+          <w:sz w:val="28"/>
+          <w:szCs w:val="28"/>
+          <w:lang w:val="en-US"/>
+        </w:rPr>
+        <w:t>paste</w:t>
+      </w:r>
+      <w:r>
+        <w:rPr>
+          <w:sz w:val="28"/>
+          <w:szCs w:val="28"/>
+          <w:lang w:val="en-US"/>
+        </w:rPr>
+        <w:t xml:space="preserve"> button from the menu. If you do not proceed in this order, it will not work at all. You have to use the same logic to exchange voices. The copy, paste and exchange buttons at the bottom are for the whole banks. They work in the same way the copy, paste and exchange buttons from the menu work for the instrument</w:t>
+      </w:r>
+      <w:r>
+        <w:rPr>
+          <w:sz w:val="28"/>
+          <w:szCs w:val="28"/>
+          <w:lang w:val="en-US"/>
+        </w:rPr>
+        <w:t>s</w:t>
+      </w:r>
+      <w:r>
+        <w:rPr>
+          <w:sz w:val="28"/>
+          <w:szCs w:val="28"/>
+          <w:lang w:val="en-US"/>
+        </w:rPr>
+        <w:t>.</w:t>
+      </w:r>
+    </w:p>
+    <w:p>
+      <w:pPr>
+        <w:rPr>
+          <w:sz w:val="28"/>
+          <w:szCs w:val="28"/>
+          <w:lang w:val="en-US"/>
+        </w:rPr>
+      </w:pPr>
+      <w:r>
+        <w:rPr>
+          <w:sz w:val="28"/>
+          <w:szCs w:val="28"/>
+          <w:lang w:val="en-US"/>
+        </w:rPr>
+        <w:t>Only</w:t>
+      </w:r>
+      <w:r>
+        <w:rPr>
+          <w:sz w:val="28"/>
+          <w:szCs w:val="28"/>
+          <w:lang w:val="en-US"/>
+        </w:rPr>
+        <w:t xml:space="preserve"> banks 1 and 2 can contain user presets and can be modified</w:t>
+      </w:r>
+      <w:r>
+        <w:rPr>
+          <w:sz w:val="28"/>
+          <w:szCs w:val="28"/>
+          <w:lang w:val="en-US"/>
+        </w:rPr>
+        <w:t xml:space="preserve">, </w:t>
+      </w:r>
+      <w:r>
+        <w:rPr>
+          <w:sz w:val="28"/>
+          <w:szCs w:val="28"/>
+          <w:lang w:val="en-US"/>
+        </w:rPr>
+        <w:t xml:space="preserve">if the </w:t>
+      </w:r>
+      <w:r>
+        <w:rPr>
+          <w:i/>
+          <w:sz w:val="28"/>
+          <w:szCs w:val="28"/>
+          <w:lang w:val="en-US"/>
+        </w:rPr>
+        <w:t>protect</w:t>
+      </w:r>
+      <w:r>
+        <w:rPr>
+          <w:sz w:val="28"/>
+          <w:szCs w:val="28"/>
+          <w:lang w:val="en-US"/>
+        </w:rPr>
+        <w:t xml:space="preserve"> mode is not enable (see the </w:t>
+      </w:r>
+      <w:r>
+        <w:rPr>
+          <w:i/>
+          <w:sz w:val="28"/>
+          <w:szCs w:val="28"/>
+          <w:lang w:val="en-US"/>
+        </w:rPr>
+        <w:t>global</w:t>
+      </w:r>
+      <w:r>
+        <w:rPr>
+          <w:sz w:val="28"/>
+          <w:szCs w:val="28"/>
+          <w:lang w:val="en-US"/>
+        </w:rPr>
+        <w:t xml:space="preserve"> </w:t>
+      </w:r>
+      <w:r>
+        <w:rPr>
+          <w:i/>
+          <w:sz w:val="28"/>
+          <w:szCs w:val="28"/>
+          <w:lang w:val="en-US"/>
+        </w:rPr>
+        <w:t>configuration</w:t>
+      </w:r>
+      <w:r>
+        <w:rPr>
+          <w:sz w:val="28"/>
+          <w:szCs w:val="28"/>
+          <w:lang w:val="en-US"/>
+        </w:rPr>
+        <w:t xml:space="preserve"> section). So if you paste voices on banks 5 to 7 </w:t>
+      </w:r>
+      <w:r>
+        <w:rPr>
+          <w:sz w:val="28"/>
+          <w:szCs w:val="28"/>
+          <w:lang w:val="en-US"/>
+        </w:rPr>
+        <w:t>or</w:t>
+      </w:r>
+      <w:r>
+        <w:rPr>
+          <w:sz w:val="28"/>
+          <w:szCs w:val="28"/>
+          <w:lang w:val="en-US"/>
+        </w:rPr>
+        <w:t xml:space="preserve"> </w:t>
+      </w:r>
+      <w:r>
+        <w:rPr>
+          <w:sz w:val="28"/>
+          <w:szCs w:val="28"/>
+          <w:lang w:val="en-US"/>
+        </w:rPr>
+        <w:t>if you change</w:t>
+      </w:r>
+      <w:r>
+        <w:rPr>
+          <w:sz w:val="28"/>
+          <w:szCs w:val="28"/>
+          <w:lang w:val="en-US"/>
+        </w:rPr>
+        <w:t xml:space="preserve"> them accidently in the editor</w:t>
+      </w:r>
+      <w:r>
+        <w:rPr>
+          <w:sz w:val="28"/>
+          <w:szCs w:val="28"/>
+          <w:lang w:val="en-US"/>
+        </w:rPr>
+        <w:t>,</w:t>
+      </w:r>
+      <w:r>
+        <w:rPr>
+          <w:sz w:val="28"/>
+          <w:szCs w:val="28"/>
+          <w:lang w:val="en-US"/>
+        </w:rPr>
+        <w:t xml:space="preserve"> </w:t>
+      </w:r>
+      <w:r>
+        <w:rPr>
+          <w:sz w:val="28"/>
+          <w:szCs w:val="28"/>
+          <w:lang w:val="en-US"/>
+        </w:rPr>
+        <w:t xml:space="preserve">do not worry, </w:t>
+      </w:r>
+      <w:r>
+        <w:rPr>
+          <w:sz w:val="28"/>
+          <w:szCs w:val="28"/>
+          <w:lang w:val="en-US"/>
+        </w:rPr>
+        <w:t xml:space="preserve">these modifications will never be sent </w:t>
+      </w:r>
+      <w:r>
+        <w:rPr>
+          <w:sz w:val="28"/>
+          <w:szCs w:val="28"/>
+          <w:lang w:val="en-US"/>
+        </w:rPr>
+        <w:t xml:space="preserve">to the sound module </w:t>
+      </w:r>
+      <w:r>
+        <w:rPr>
+          <w:sz w:val="28"/>
+          <w:szCs w:val="28"/>
+          <w:lang w:val="en-US"/>
+        </w:rPr>
+        <w:t>and even if they were</w:t>
+      </w:r>
+      <w:r>
+        <w:rPr>
+          <w:sz w:val="28"/>
+          <w:szCs w:val="28"/>
+          <w:lang w:val="en-US"/>
+        </w:rPr>
+        <w:t>,</w:t>
+      </w:r>
+      <w:r>
+        <w:rPr>
+          <w:sz w:val="28"/>
+          <w:szCs w:val="28"/>
+          <w:lang w:val="en-US"/>
+        </w:rPr>
+        <w:t xml:space="preserve"> the FB01 w</w:t>
+      </w:r>
+      <w:r>
+        <w:rPr>
+          <w:sz w:val="28"/>
+          <w:szCs w:val="28"/>
+          <w:lang w:val="en-US"/>
+        </w:rPr>
+        <w:t>ould</w:t>
+      </w:r>
+      <w:r>
+        <w:rPr>
+          <w:sz w:val="28"/>
+          <w:szCs w:val="28"/>
+          <w:lang w:val="en-US"/>
+        </w:rPr>
+        <w:t xml:space="preserve"> not take them in account.</w:t>
       </w:r>
     </w:p>
     <w:p>
@@ -1886,31 +2540,6 @@
           <w:szCs w:val="28"/>
           <w:lang w:val="en-US"/>
         </w:rPr>
-        <w:lastRenderedPageBreak/>
-        <w:t>The FB01 set is a kind of mixing console</w:t>
-      </w:r>
-      <w:r>
-        <w:rPr>
-          <w:sz w:val="28"/>
-          <w:szCs w:val="28"/>
-          <w:lang w:val="en-US"/>
-        </w:rPr>
-        <w:t xml:space="preserve">. This console has up to eight channels </w:t>
-      </w:r>
-      <w:r>
-        <w:rPr>
-          <w:sz w:val="28"/>
-          <w:szCs w:val="28"/>
-          <w:lang w:val="en-US"/>
-        </w:rPr>
-        <w:t>each</w:t>
-      </w:r>
-      <w:r>
-        <w:rPr>
-          <w:sz w:val="28"/>
-          <w:szCs w:val="28"/>
-          <w:lang w:val="en-US"/>
-        </w:rPr>
         <w:t xml:space="preserve"> </w:t>
       </w:r>
       <w:r>
@@ -1919,1328 +2548,15 @@
           <w:szCs w:val="28"/>
           <w:lang w:val="en-US"/>
         </w:rPr>
-        <w:t>one connected to a voice.</w:t>
-      </w:r>
-      <w:r>
-        <w:rPr>
-          <w:sz w:val="28"/>
-          <w:szCs w:val="28"/>
-          <w:lang w:val="en-US"/>
-        </w:rPr>
-        <w:t xml:space="preserve"> To go further and learn more about every set’s parameters meaning, you should read the A1 annex.</w:t>
-      </w:r>
-    </w:p>
-    <w:p>
-      <w:pPr>
-        <w:rPr>
-          <w:sz w:val="28"/>
-          <w:szCs w:val="28"/>
-          <w:lang w:val="en-US"/>
-        </w:rPr>
-      </w:pPr>
-      <w:r>
-        <w:rPr>
-          <w:sz w:val="28"/>
-          <w:szCs w:val="28"/>
-          <w:lang w:val="en-US"/>
-        </w:rPr>
-        <w:t>In the</w:t>
-      </w:r>
-      <w:r>
-        <w:rPr>
-          <w:i/>
-          <w:sz w:val="28"/>
-          <w:szCs w:val="28"/>
-          <w:lang w:val="en-US"/>
-        </w:rPr>
-        <w:t xml:space="preserve"> configuration</w:t>
-      </w:r>
-      <w:r>
-        <w:rPr>
-          <w:sz w:val="28"/>
-          <w:szCs w:val="28"/>
-          <w:lang w:val="en-US"/>
-        </w:rPr>
-        <w:t xml:space="preserve"> </w:t>
-      </w:r>
-      <w:r>
-        <w:rPr>
-          <w:sz w:val="28"/>
-          <w:szCs w:val="28"/>
-          <w:lang w:val="en-US"/>
-        </w:rPr>
-        <w:t>tab</w:t>
-      </w:r>
-      <w:r>
-        <w:rPr>
-          <w:sz w:val="28"/>
-          <w:szCs w:val="28"/>
-          <w:lang w:val="en-US"/>
-        </w:rPr>
-        <w:t>, the</w:t>
-      </w:r>
-      <w:r>
-        <w:rPr>
-          <w:sz w:val="28"/>
-          <w:szCs w:val="28"/>
-          <w:lang w:val="en-US"/>
-        </w:rPr>
-        <w:t>re are global parameters for the</w:t>
-      </w:r>
-      <w:r>
-        <w:rPr>
-          <w:sz w:val="28"/>
-          <w:szCs w:val="28"/>
-          <w:lang w:val="en-US"/>
-        </w:rPr>
-        <w:t xml:space="preserve"> set</w:t>
-      </w:r>
-      <w:r>
-        <w:rPr>
-          <w:sz w:val="28"/>
-          <w:szCs w:val="28"/>
-          <w:lang w:val="en-US"/>
-        </w:rPr>
-        <w:t xml:space="preserve">. They define the set </w:t>
-      </w:r>
-      <w:r>
-        <w:rPr>
-          <w:i/>
-          <w:sz w:val="28"/>
-          <w:szCs w:val="28"/>
-          <w:lang w:val="en-US"/>
-        </w:rPr>
-        <w:t>name</w:t>
-      </w:r>
-      <w:r>
-        <w:rPr>
-          <w:sz w:val="28"/>
-          <w:szCs w:val="28"/>
-          <w:lang w:val="en-US"/>
-        </w:rPr>
-        <w:t>, the way it</w:t>
-      </w:r>
-      <w:r>
-        <w:rPr>
-          <w:sz w:val="28"/>
-          <w:szCs w:val="28"/>
-          <w:lang w:val="en-US"/>
-        </w:rPr>
-        <w:t xml:space="preserve"> </w:t>
-      </w:r>
-      <w:r>
-        <w:rPr>
-          <w:sz w:val="28"/>
-          <w:szCs w:val="28"/>
-          <w:lang w:val="en-US"/>
-        </w:rPr>
-        <w:t>receive</w:t>
-      </w:r>
-      <w:r>
-        <w:rPr>
-          <w:sz w:val="28"/>
-          <w:szCs w:val="28"/>
-          <w:lang w:val="en-US"/>
-        </w:rPr>
-        <w:t xml:space="preserve">s MIDI </w:t>
-      </w:r>
-      <w:r>
-        <w:rPr>
-          <w:sz w:val="28"/>
-          <w:szCs w:val="28"/>
-          <w:lang w:val="en-US"/>
-        </w:rPr>
-        <w:t>notes</w:t>
-      </w:r>
-      <w:r>
-        <w:rPr>
-          <w:sz w:val="28"/>
-          <w:szCs w:val="28"/>
-          <w:lang w:val="en-US"/>
-        </w:rPr>
-        <w:t xml:space="preserve"> </w:t>
-      </w:r>
-      <w:r>
-        <w:rPr>
-          <w:sz w:val="28"/>
-          <w:szCs w:val="28"/>
-          <w:lang w:val="en-US"/>
-        </w:rPr>
-        <w:t xml:space="preserve">and the </w:t>
-      </w:r>
-      <w:r>
-        <w:rPr>
-          <w:sz w:val="28"/>
-          <w:szCs w:val="28"/>
-          <w:lang w:val="en-US"/>
-        </w:rPr>
-        <w:t xml:space="preserve">LFO </w:t>
-      </w:r>
-      <w:r>
-        <w:rPr>
-          <w:sz w:val="28"/>
-          <w:szCs w:val="28"/>
-          <w:lang w:val="en-US"/>
-        </w:rPr>
-        <w:t>configuration</w:t>
-      </w:r>
-      <w:r>
-        <w:rPr>
-          <w:sz w:val="28"/>
-          <w:szCs w:val="28"/>
-          <w:lang w:val="en-US"/>
-        </w:rPr>
-        <w:t>.</w:t>
-      </w:r>
-      <w:r>
-        <w:rPr>
-          <w:sz w:val="28"/>
-          <w:szCs w:val="28"/>
-          <w:lang w:val="en-US"/>
-        </w:rPr>
-        <w:br/>
-        <w:t xml:space="preserve">The </w:t>
-      </w:r>
-      <w:r>
-        <w:rPr>
-          <w:i/>
-          <w:sz w:val="28"/>
-          <w:szCs w:val="28"/>
-          <w:lang w:val="en-US"/>
-        </w:rPr>
-        <w:t>combine mode</w:t>
-      </w:r>
-      <w:r>
-        <w:rPr>
-          <w:sz w:val="28"/>
-          <w:szCs w:val="28"/>
-          <w:lang w:val="en-US"/>
-        </w:rPr>
-        <w:t xml:space="preserve"> button tells the sound module to take in account some particular parameters from the voice loaded rather than the same name parameters from the instrument. It works like a </w:t>
-      </w:r>
-      <w:r>
-        <w:rPr>
-          <w:sz w:val="28"/>
-          <w:szCs w:val="28"/>
-          <w:lang w:val="en-US"/>
-        </w:rPr>
-        <w:t xml:space="preserve">preference choice </w:t>
-      </w:r>
-      <w:r>
-        <w:rPr>
-          <w:sz w:val="28"/>
-          <w:szCs w:val="28"/>
-          <w:lang w:val="en-US"/>
-        </w:rPr>
-        <w:t>for the voice parameter</w:t>
-      </w:r>
-      <w:r>
-        <w:rPr>
-          <w:sz w:val="28"/>
-          <w:szCs w:val="28"/>
-          <w:lang w:val="en-US"/>
-        </w:rPr>
-        <w:t>s when it is activated and a preference</w:t>
-      </w:r>
-      <w:r>
-        <w:rPr>
-          <w:sz w:val="28"/>
-          <w:szCs w:val="28"/>
-          <w:lang w:val="en-US"/>
-        </w:rPr>
-        <w:t xml:space="preserve"> choice</w:t>
-      </w:r>
-      <w:r>
-        <w:rPr>
-          <w:sz w:val="28"/>
-          <w:szCs w:val="28"/>
-          <w:lang w:val="en-US"/>
-        </w:rPr>
-        <w:t xml:space="preserve"> for the instrument parameter when not. The parameters </w:t>
-      </w:r>
-      <w:r>
-        <w:rPr>
-          <w:sz w:val="28"/>
-          <w:szCs w:val="28"/>
-          <w:lang w:val="en-US"/>
-        </w:rPr>
-        <w:t>managed</w:t>
-      </w:r>
-      <w:r>
-        <w:rPr>
-          <w:sz w:val="28"/>
-          <w:szCs w:val="28"/>
-          <w:lang w:val="en-US"/>
-        </w:rPr>
-        <w:t xml:space="preserve"> by the </w:t>
-      </w:r>
-      <w:r>
-        <w:rPr>
-          <w:i/>
-          <w:sz w:val="28"/>
-          <w:szCs w:val="28"/>
-          <w:lang w:val="en-US"/>
-        </w:rPr>
-        <w:t>combine mode</w:t>
-      </w:r>
-      <w:r>
-        <w:rPr>
-          <w:sz w:val="28"/>
-          <w:szCs w:val="28"/>
-          <w:lang w:val="en-US"/>
-        </w:rPr>
-        <w:t xml:space="preserve"> are the </w:t>
-      </w:r>
-      <w:r>
-        <w:rPr>
-          <w:i/>
-          <w:sz w:val="28"/>
-          <w:szCs w:val="28"/>
-          <w:lang w:val="en-US"/>
-        </w:rPr>
-        <w:t>Mono / Poly</w:t>
-      </w:r>
-      <w:r>
-        <w:rPr>
-          <w:sz w:val="28"/>
-          <w:szCs w:val="28"/>
-          <w:lang w:val="en-US"/>
-        </w:rPr>
-        <w:t xml:space="preserve">, the </w:t>
-      </w:r>
-      <w:proofErr w:type="spellStart"/>
-      <w:r>
-        <w:rPr>
-          <w:i/>
-          <w:sz w:val="28"/>
-          <w:szCs w:val="28"/>
-          <w:lang w:val="en-US"/>
-        </w:rPr>
-        <w:t>porta</w:t>
-      </w:r>
-      <w:proofErr w:type="spellEnd"/>
-      <w:r>
-        <w:rPr>
-          <w:i/>
-          <w:sz w:val="28"/>
-          <w:szCs w:val="28"/>
-          <w:lang w:val="en-US"/>
-        </w:rPr>
-        <w:t xml:space="preserve">. </w:t>
-      </w:r>
-      <w:proofErr w:type="gramStart"/>
-      <w:r>
-        <w:rPr>
-          <w:i/>
-          <w:sz w:val="28"/>
-          <w:szCs w:val="28"/>
-          <w:lang w:val="en-US"/>
-        </w:rPr>
-        <w:t>time</w:t>
-      </w:r>
-      <w:proofErr w:type="gramEnd"/>
-      <w:r>
-        <w:rPr>
-          <w:sz w:val="28"/>
-          <w:szCs w:val="28"/>
-          <w:lang w:val="en-US"/>
-        </w:rPr>
-        <w:t xml:space="preserve">, the </w:t>
-      </w:r>
-      <w:r>
-        <w:rPr>
-          <w:i/>
-          <w:sz w:val="28"/>
-          <w:szCs w:val="28"/>
-          <w:lang w:val="en-US"/>
-        </w:rPr>
-        <w:t>pitch bender</w:t>
-      </w:r>
-      <w:r>
-        <w:rPr>
-          <w:sz w:val="28"/>
-          <w:szCs w:val="28"/>
-          <w:lang w:val="en-US"/>
-        </w:rPr>
-        <w:t xml:space="preserve"> and the </w:t>
-      </w:r>
-      <w:r>
-        <w:rPr>
-          <w:i/>
-          <w:sz w:val="28"/>
-          <w:szCs w:val="28"/>
-          <w:lang w:val="en-US"/>
-        </w:rPr>
-        <w:t>PMD control.</w:t>
-      </w:r>
-      <w:r>
-        <w:rPr>
-          <w:sz w:val="28"/>
-          <w:szCs w:val="28"/>
-          <w:lang w:val="en-US"/>
-        </w:rPr>
-        <w:t xml:space="preserve"> </w:t>
-      </w:r>
-      <w:proofErr w:type="gramStart"/>
-      <w:r>
-        <w:rPr>
-          <w:sz w:val="28"/>
-          <w:szCs w:val="28"/>
-          <w:lang w:val="en-US"/>
-        </w:rPr>
-        <w:t>parameters</w:t>
-      </w:r>
-      <w:proofErr w:type="gramEnd"/>
-      <w:r>
-        <w:rPr>
-          <w:i/>
-          <w:sz w:val="28"/>
-          <w:szCs w:val="28"/>
-          <w:lang w:val="en-US"/>
-        </w:rPr>
-        <w:t xml:space="preserve"> </w:t>
-      </w:r>
-      <w:r>
-        <w:rPr>
-          <w:sz w:val="28"/>
-          <w:szCs w:val="28"/>
-          <w:lang w:val="en-US"/>
-        </w:rPr>
-        <w:t>from</w:t>
-      </w:r>
-      <w:r>
-        <w:rPr>
-          <w:sz w:val="28"/>
-          <w:szCs w:val="28"/>
-          <w:lang w:val="en-US"/>
-        </w:rPr>
-        <w:t xml:space="preserve"> </w:t>
-      </w:r>
-      <w:r>
-        <w:rPr>
-          <w:sz w:val="28"/>
-          <w:szCs w:val="28"/>
-          <w:lang w:val="en-US"/>
-        </w:rPr>
-        <w:t>the voice</w:t>
-      </w:r>
-      <w:r>
-        <w:rPr>
-          <w:sz w:val="28"/>
-          <w:szCs w:val="28"/>
-          <w:lang w:val="en-US"/>
-        </w:rPr>
-        <w:t xml:space="preserve"> configuration</w:t>
-      </w:r>
-      <w:r>
-        <w:rPr>
-          <w:sz w:val="28"/>
-          <w:szCs w:val="28"/>
-          <w:lang w:val="en-US"/>
-        </w:rPr>
-        <w:t>.</w:t>
-      </w:r>
-    </w:p>
-    <w:p>
-      <w:pPr>
-        <w:rPr>
-          <w:sz w:val="28"/>
-          <w:szCs w:val="28"/>
-          <w:lang w:val="en-US"/>
-        </w:rPr>
-      </w:pPr>
-      <w:r>
-        <w:rPr>
-          <w:sz w:val="28"/>
-          <w:szCs w:val="28"/>
-          <w:lang w:val="en-US"/>
-        </w:rPr>
-        <w:t xml:space="preserve">The </w:t>
-      </w:r>
-      <w:r>
-        <w:rPr>
-          <w:i/>
-          <w:sz w:val="28"/>
-          <w:szCs w:val="28"/>
-          <w:lang w:val="en-US"/>
-        </w:rPr>
-        <w:t>reception</w:t>
-      </w:r>
-      <w:r>
-        <w:rPr>
-          <w:i/>
-          <w:sz w:val="28"/>
-          <w:szCs w:val="28"/>
-          <w:lang w:val="en-US"/>
-        </w:rPr>
-        <w:t xml:space="preserve"> </w:t>
-      </w:r>
-      <w:r>
-        <w:rPr>
-          <w:i/>
-          <w:sz w:val="28"/>
-          <w:szCs w:val="28"/>
-          <w:lang w:val="en-US"/>
-        </w:rPr>
-        <w:t>mode</w:t>
-      </w:r>
-      <w:r>
-        <w:rPr>
-          <w:sz w:val="28"/>
-          <w:szCs w:val="28"/>
-          <w:lang w:val="en-US"/>
-        </w:rPr>
-        <w:t xml:space="preserve"> tells the sound module which MIDI notes it has to play. This feature allows you to easily double the polyphony if you own two FB01 sound modules. In that case one module should have this parameter set to odd, the over to even and they should share the same system channel. On normal operation, this parameter should be set to all.</w:t>
-      </w:r>
-    </w:p>
-    <w:p>
-      <w:pPr>
-        <w:rPr>
-          <w:sz w:val="28"/>
-          <w:szCs w:val="28"/>
-          <w:lang w:val="en-US"/>
-        </w:rPr>
-      </w:pPr>
-      <w:r>
-        <w:rPr>
-          <w:sz w:val="28"/>
-          <w:szCs w:val="28"/>
-          <w:lang w:val="en-US"/>
-        </w:rPr>
-        <w:t xml:space="preserve">The </w:t>
-      </w:r>
-      <w:r>
-        <w:rPr>
-          <w:i/>
-          <w:sz w:val="28"/>
-          <w:szCs w:val="28"/>
-          <w:lang w:val="en-US"/>
-        </w:rPr>
-        <w:t>LFO speed</w:t>
-      </w:r>
-      <w:r>
-        <w:rPr>
-          <w:sz w:val="28"/>
-          <w:szCs w:val="28"/>
-          <w:lang w:val="en-US"/>
-        </w:rPr>
-        <w:t xml:space="preserve"> represent</w:t>
-      </w:r>
-      <w:r>
-        <w:rPr>
-          <w:sz w:val="28"/>
-          <w:szCs w:val="28"/>
-          <w:lang w:val="en-US"/>
-        </w:rPr>
-        <w:t>s</w:t>
-      </w:r>
-      <w:r>
-        <w:rPr>
-          <w:sz w:val="28"/>
-          <w:szCs w:val="28"/>
-          <w:lang w:val="en-US"/>
-        </w:rPr>
-        <w:t xml:space="preserve"> the frequency of the LFO and the </w:t>
-      </w:r>
-      <w:r>
-        <w:rPr>
-          <w:i/>
-          <w:sz w:val="28"/>
-          <w:szCs w:val="28"/>
-          <w:lang w:val="en-US"/>
-        </w:rPr>
-        <w:t>LFO waveform</w:t>
-      </w:r>
-      <w:r>
-        <w:rPr>
-          <w:i/>
-          <w:sz w:val="28"/>
-          <w:szCs w:val="28"/>
-          <w:lang w:val="en-US"/>
-        </w:rPr>
-        <w:t xml:space="preserve"> </w:t>
-      </w:r>
-      <w:r>
-        <w:rPr>
-          <w:sz w:val="28"/>
-          <w:szCs w:val="28"/>
-          <w:lang w:val="en-US"/>
-        </w:rPr>
-        <w:t>the</w:t>
-      </w:r>
-      <w:r>
-        <w:rPr>
-          <w:sz w:val="28"/>
-          <w:szCs w:val="28"/>
-          <w:lang w:val="en-US"/>
-        </w:rPr>
-        <w:t xml:space="preserve"> curb of the LFO output signal. </w:t>
-      </w:r>
-      <w:r>
-        <w:rPr>
-          <w:i/>
-          <w:sz w:val="28"/>
-          <w:szCs w:val="28"/>
-          <w:lang w:val="en-US"/>
-        </w:rPr>
-        <w:t>AMD</w:t>
-      </w:r>
-      <w:r>
-        <w:rPr>
-          <w:sz w:val="28"/>
-          <w:szCs w:val="28"/>
-          <w:lang w:val="en-US"/>
-        </w:rPr>
-        <w:t xml:space="preserve"> parameter stands for Amplitude Modulation Depth and </w:t>
-      </w:r>
-      <w:r>
-        <w:rPr>
-          <w:i/>
-          <w:sz w:val="28"/>
-          <w:szCs w:val="28"/>
-          <w:lang w:val="en-US"/>
-        </w:rPr>
-        <w:t>PMD</w:t>
-      </w:r>
-      <w:r>
-        <w:rPr>
-          <w:sz w:val="28"/>
-          <w:szCs w:val="28"/>
-          <w:lang w:val="en-US"/>
-        </w:rPr>
-        <w:t xml:space="preserve"> parameter for Pitch Modulation Depth. These two values set how deeply the LFO </w:t>
-      </w:r>
-      <w:r>
-        <w:rPr>
-          <w:sz w:val="28"/>
-          <w:szCs w:val="28"/>
-          <w:lang w:val="en-US"/>
-        </w:rPr>
-        <w:t>influences</w:t>
-      </w:r>
-      <w:r>
-        <w:rPr>
-          <w:sz w:val="28"/>
-          <w:szCs w:val="28"/>
-          <w:lang w:val="en-US"/>
-        </w:rPr>
-        <w:t xml:space="preserve"> the amplitude and the pitch of </w:t>
-      </w:r>
-      <w:r>
-        <w:rPr>
-          <w:sz w:val="28"/>
-          <w:szCs w:val="28"/>
-          <w:lang w:val="en-US"/>
-        </w:rPr>
-        <w:t xml:space="preserve">the instrument sounds if their respective </w:t>
-      </w:r>
-      <w:r>
-        <w:rPr>
-          <w:i/>
-          <w:sz w:val="28"/>
-          <w:szCs w:val="28"/>
-          <w:lang w:val="en-US"/>
-        </w:rPr>
-        <w:t>LFO enable</w:t>
-      </w:r>
-      <w:r>
-        <w:rPr>
-          <w:sz w:val="28"/>
-          <w:szCs w:val="28"/>
-          <w:lang w:val="en-US"/>
-        </w:rPr>
-        <w:t xml:space="preserve"> are activated</w:t>
-      </w:r>
-      <w:r>
-        <w:rPr>
-          <w:sz w:val="28"/>
-          <w:szCs w:val="28"/>
-          <w:lang w:val="en-US"/>
-        </w:rPr>
-        <w:t>.</w:t>
-      </w:r>
-    </w:p>
-    <w:p>
-      <w:pPr>
-        <w:rPr>
-          <w:sz w:val="28"/>
-          <w:szCs w:val="28"/>
-          <w:lang w:val="en-US"/>
-        </w:rPr>
-      </w:pPr>
-      <w:r>
-        <w:rPr>
-          <w:sz w:val="28"/>
-          <w:szCs w:val="28"/>
-          <w:lang w:val="en-US"/>
-        </w:rPr>
-        <w:t xml:space="preserve"> </w:t>
-      </w:r>
-      <w:r>
-        <w:rPr>
-          <w:sz w:val="28"/>
-          <w:szCs w:val="28"/>
-          <w:lang w:val="en-US"/>
-        </w:rPr>
-        <w:t xml:space="preserve">In the </w:t>
-      </w:r>
-      <w:r>
-        <w:rPr>
-          <w:i/>
-          <w:sz w:val="28"/>
-          <w:szCs w:val="28"/>
-          <w:lang w:val="en-US"/>
-        </w:rPr>
-        <w:t>current set</w:t>
-      </w:r>
-      <w:r>
-        <w:rPr>
-          <w:sz w:val="28"/>
-          <w:szCs w:val="28"/>
-          <w:lang w:val="en-US"/>
-        </w:rPr>
-        <w:t xml:space="preserve"> section you find your virtual mixing console. A console part is called an instrument. Each instrument can reserve from one to eight </w:t>
-      </w:r>
-      <w:r>
-        <w:rPr>
-          <w:sz w:val="28"/>
-          <w:szCs w:val="28"/>
-          <w:lang w:val="en-US"/>
-        </w:rPr>
-        <w:t>notes</w:t>
-      </w:r>
-      <w:r>
-        <w:rPr>
-          <w:sz w:val="28"/>
-          <w:szCs w:val="28"/>
-          <w:lang w:val="en-US"/>
-        </w:rPr>
-        <w:t xml:space="preserve"> considering one rule, the sum of the number of </w:t>
-      </w:r>
-      <w:r>
-        <w:rPr>
-          <w:sz w:val="28"/>
-          <w:szCs w:val="28"/>
-          <w:lang w:val="en-US"/>
-        </w:rPr>
-        <w:t xml:space="preserve">notes </w:t>
-      </w:r>
-      <w:r>
-        <w:rPr>
-          <w:sz w:val="28"/>
-          <w:szCs w:val="28"/>
-          <w:lang w:val="en-US"/>
-        </w:rPr>
-        <w:t>reserved by</w:t>
-      </w:r>
-      <w:r>
-        <w:rPr>
-          <w:sz w:val="28"/>
-          <w:szCs w:val="28"/>
-          <w:lang w:val="en-US"/>
-        </w:rPr>
-        <w:t xml:space="preserve"> all</w:t>
-      </w:r>
-      <w:r>
-        <w:rPr>
-          <w:sz w:val="28"/>
-          <w:szCs w:val="28"/>
-          <w:lang w:val="en-US"/>
-        </w:rPr>
-        <w:t xml:space="preserve"> the instruments must not exceed the eight </w:t>
-      </w:r>
-      <w:r>
-        <w:rPr>
-          <w:sz w:val="28"/>
-          <w:szCs w:val="28"/>
-          <w:lang w:val="en-US"/>
-        </w:rPr>
-        <w:t>notes</w:t>
-      </w:r>
-      <w:r>
-        <w:rPr>
-          <w:sz w:val="28"/>
-          <w:szCs w:val="28"/>
-          <w:lang w:val="en-US"/>
-        </w:rPr>
-        <w:t xml:space="preserve"> limit.</w:t>
-      </w:r>
-      <w:r>
-        <w:rPr>
-          <w:sz w:val="28"/>
-          <w:szCs w:val="28"/>
-          <w:lang w:val="en-US"/>
-        </w:rPr>
-        <w:t xml:space="preserve"> You can reserve the notes with the </w:t>
-      </w:r>
-      <w:r>
-        <w:rPr>
-          <w:i/>
-          <w:sz w:val="28"/>
-          <w:szCs w:val="28"/>
-          <w:lang w:val="en-US"/>
-        </w:rPr>
-        <w:t>num</w:t>
-      </w:r>
-      <w:r>
-        <w:rPr>
-          <w:i/>
-          <w:sz w:val="28"/>
-          <w:szCs w:val="28"/>
-          <w:lang w:val="en-US"/>
-        </w:rPr>
-        <w:t>.</w:t>
-      </w:r>
-      <w:r>
-        <w:rPr>
-          <w:i/>
-          <w:sz w:val="28"/>
-          <w:szCs w:val="28"/>
-          <w:lang w:val="en-US"/>
-        </w:rPr>
-        <w:t xml:space="preserve"> of notes</w:t>
-      </w:r>
-      <w:r>
-        <w:rPr>
-          <w:sz w:val="28"/>
-          <w:szCs w:val="28"/>
-          <w:lang w:val="en-US"/>
-        </w:rPr>
-        <w:t xml:space="preserve"> button. Each instrument responds to one </w:t>
-      </w:r>
-      <w:r>
-        <w:rPr>
-          <w:i/>
-          <w:sz w:val="28"/>
-          <w:szCs w:val="28"/>
-          <w:lang w:val="en-US"/>
-        </w:rPr>
-        <w:t>MIDI channel</w:t>
-      </w:r>
-      <w:r>
-        <w:rPr>
-          <w:i/>
-          <w:sz w:val="28"/>
-          <w:szCs w:val="28"/>
-          <w:lang w:val="en-US"/>
-        </w:rPr>
-        <w:t>.</w:t>
-      </w:r>
-      <w:r>
-        <w:rPr>
-          <w:sz w:val="28"/>
-          <w:szCs w:val="28"/>
-          <w:lang w:val="en-US"/>
-        </w:rPr>
-        <w:t xml:space="preserve"> To place different voices on a keyboard scale you can configure the </w:t>
-      </w:r>
-      <w:r>
-        <w:rPr>
-          <w:i/>
-          <w:sz w:val="28"/>
-          <w:szCs w:val="28"/>
-          <w:lang w:val="en-US"/>
-        </w:rPr>
-        <w:t>Upper limit</w:t>
-      </w:r>
-      <w:r>
-        <w:rPr>
-          <w:sz w:val="28"/>
-          <w:szCs w:val="28"/>
-          <w:lang w:val="en-US"/>
-        </w:rPr>
-        <w:t xml:space="preserve"> value and the </w:t>
-      </w:r>
-      <w:r>
-        <w:rPr>
-          <w:i/>
-          <w:sz w:val="28"/>
-          <w:szCs w:val="28"/>
-          <w:lang w:val="en-US"/>
-        </w:rPr>
-        <w:t xml:space="preserve">Lower limit </w:t>
-      </w:r>
-      <w:r>
-        <w:rPr>
-          <w:sz w:val="28"/>
-          <w:szCs w:val="28"/>
-          <w:lang w:val="en-US"/>
-        </w:rPr>
-        <w:t xml:space="preserve">value. Only the notes received inside this interval will be played by the instrument. The </w:t>
-      </w:r>
-      <w:r>
-        <w:rPr>
-          <w:i/>
-          <w:sz w:val="28"/>
-          <w:szCs w:val="28"/>
-          <w:lang w:val="en-US"/>
-        </w:rPr>
-        <w:t>bank</w:t>
-      </w:r>
-      <w:r>
-        <w:rPr>
-          <w:sz w:val="28"/>
-          <w:szCs w:val="28"/>
-          <w:lang w:val="en-US"/>
-        </w:rPr>
-        <w:t xml:space="preserve"> and </w:t>
-      </w:r>
-      <w:r>
-        <w:rPr>
-          <w:i/>
-          <w:sz w:val="28"/>
-          <w:szCs w:val="28"/>
-          <w:lang w:val="en-US"/>
-        </w:rPr>
-        <w:t>voice</w:t>
-      </w:r>
-      <w:r>
-        <w:rPr>
-          <w:sz w:val="28"/>
-          <w:szCs w:val="28"/>
-          <w:lang w:val="en-US"/>
-        </w:rPr>
-        <w:t xml:space="preserve"> parameters set together the voice associated with the instrument. To retrieve a particular voice and its position inside memory, you might use either the bank manager or the front panel of the sound module.</w:t>
-      </w:r>
-      <w:r>
-        <w:rPr>
-          <w:sz w:val="28"/>
-          <w:szCs w:val="28"/>
-          <w:lang w:val="en-US"/>
-        </w:rPr>
-        <w:t xml:space="preserve"> The </w:t>
-      </w:r>
-      <w:r>
-        <w:rPr>
-          <w:i/>
-          <w:sz w:val="28"/>
-          <w:szCs w:val="28"/>
-          <w:lang w:val="en-US"/>
-        </w:rPr>
-        <w:t>transpose</w:t>
-      </w:r>
-      <w:r>
-        <w:rPr>
-          <w:i/>
-          <w:sz w:val="28"/>
-          <w:szCs w:val="28"/>
-          <w:lang w:val="en-US"/>
-        </w:rPr>
-        <w:t xml:space="preserve"> </w:t>
-      </w:r>
-      <w:r>
-        <w:rPr>
-          <w:sz w:val="28"/>
-          <w:szCs w:val="28"/>
-          <w:lang w:val="en-US"/>
-        </w:rPr>
-        <w:t xml:space="preserve">parameter sets the degree of </w:t>
-      </w:r>
-      <w:r>
-        <w:rPr>
-          <w:sz w:val="28"/>
-          <w:szCs w:val="28"/>
-          <w:lang w:val="en-US"/>
-        </w:rPr>
-        <w:lastRenderedPageBreak/>
-        <w:t xml:space="preserve">transposition in octaves and the </w:t>
-      </w:r>
-      <w:r>
-        <w:rPr>
-          <w:i/>
-          <w:sz w:val="28"/>
-          <w:szCs w:val="28"/>
-          <w:lang w:val="en-US"/>
-        </w:rPr>
-        <w:t>detune</w:t>
-      </w:r>
-      <w:r>
-        <w:rPr>
-          <w:sz w:val="28"/>
-          <w:szCs w:val="28"/>
-          <w:lang w:val="en-US"/>
-        </w:rPr>
-        <w:t xml:space="preserve"> parameter sets the fine tuning of the instrument. The </w:t>
-      </w:r>
-      <w:r>
-        <w:rPr>
-          <w:i/>
-          <w:sz w:val="28"/>
-          <w:szCs w:val="28"/>
-          <w:lang w:val="en-US"/>
-        </w:rPr>
-        <w:t>enable LFO</w:t>
-      </w:r>
-      <w:r>
-        <w:rPr>
-          <w:i/>
-          <w:sz w:val="28"/>
-          <w:szCs w:val="28"/>
-          <w:lang w:val="en-US"/>
-        </w:rPr>
-        <w:t xml:space="preserve"> </w:t>
-      </w:r>
-      <w:r>
-        <w:rPr>
-          <w:sz w:val="28"/>
-          <w:szCs w:val="28"/>
-          <w:lang w:val="en-US"/>
-        </w:rPr>
-        <w:t>button</w:t>
-      </w:r>
-      <w:r>
-        <w:rPr>
-          <w:sz w:val="28"/>
-          <w:szCs w:val="28"/>
-          <w:lang w:val="en-US"/>
-        </w:rPr>
-        <w:t xml:space="preserve"> allows </w:t>
-      </w:r>
-      <w:r>
-        <w:rPr>
-          <w:sz w:val="28"/>
-          <w:szCs w:val="28"/>
-          <w:lang w:val="en-US"/>
-        </w:rPr>
-        <w:t xml:space="preserve">the LFO to modulate the pitch and the amplitude of the instrument sound. The </w:t>
-      </w:r>
-      <w:r>
-        <w:rPr>
-          <w:i/>
-          <w:sz w:val="28"/>
-          <w:szCs w:val="28"/>
-          <w:lang w:val="en-US"/>
-        </w:rPr>
-        <w:t>Mono</w:t>
-      </w:r>
-      <w:r>
-        <w:rPr>
-          <w:i/>
-          <w:sz w:val="28"/>
-          <w:szCs w:val="28"/>
-          <w:lang w:val="en-US"/>
-        </w:rPr>
-        <w:t xml:space="preserve"> </w:t>
-      </w:r>
-      <w:r>
-        <w:rPr>
-          <w:i/>
-          <w:sz w:val="28"/>
-          <w:szCs w:val="28"/>
-          <w:lang w:val="en-US"/>
-        </w:rPr>
-        <w:t>/</w:t>
-      </w:r>
-      <w:r>
-        <w:rPr>
-          <w:i/>
-          <w:sz w:val="28"/>
-          <w:szCs w:val="28"/>
-          <w:lang w:val="en-US"/>
-        </w:rPr>
-        <w:t xml:space="preserve"> </w:t>
-      </w:r>
-      <w:r>
-        <w:rPr>
-          <w:i/>
-          <w:sz w:val="28"/>
-          <w:szCs w:val="28"/>
-          <w:lang w:val="en-US"/>
-        </w:rPr>
-        <w:t>Poly</w:t>
-      </w:r>
-      <w:r>
-        <w:rPr>
-          <w:i/>
-          <w:sz w:val="28"/>
-          <w:szCs w:val="28"/>
-          <w:lang w:val="en-US"/>
-        </w:rPr>
-        <w:t xml:space="preserve"> </w:t>
-      </w:r>
-      <w:r>
-        <w:rPr>
-          <w:sz w:val="28"/>
-          <w:szCs w:val="28"/>
-          <w:lang w:val="en-US"/>
-        </w:rPr>
-        <w:t>button</w:t>
-      </w:r>
-      <w:r>
-        <w:rPr>
-          <w:i/>
-          <w:sz w:val="28"/>
-          <w:szCs w:val="28"/>
-          <w:lang w:val="en-US"/>
-        </w:rPr>
-        <w:t xml:space="preserve"> </w:t>
-      </w:r>
-      <w:r>
-        <w:rPr>
-          <w:sz w:val="28"/>
-          <w:szCs w:val="28"/>
-          <w:lang w:val="en-US"/>
-        </w:rPr>
-        <w:t xml:space="preserve">determines the </w:t>
-      </w:r>
-      <w:r>
-        <w:rPr>
-          <w:sz w:val="28"/>
-          <w:szCs w:val="28"/>
-          <w:lang w:val="en-US"/>
-        </w:rPr>
-        <w:t xml:space="preserve">instrument response to a multiple notes play. </w:t>
-      </w:r>
-      <w:proofErr w:type="gramStart"/>
-      <w:r>
-        <w:rPr>
-          <w:sz w:val="28"/>
-          <w:szCs w:val="28"/>
-          <w:lang w:val="en-US"/>
-        </w:rPr>
-        <w:t xml:space="preserve">The </w:t>
-      </w:r>
-      <w:proofErr w:type="spellStart"/>
-      <w:r>
-        <w:rPr>
-          <w:i/>
-          <w:sz w:val="28"/>
-          <w:szCs w:val="28"/>
-          <w:lang w:val="en-US"/>
-        </w:rPr>
-        <w:t>Porta</w:t>
-      </w:r>
-      <w:proofErr w:type="spellEnd"/>
-      <w:r>
-        <w:rPr>
-          <w:i/>
-          <w:sz w:val="28"/>
-          <w:szCs w:val="28"/>
-          <w:lang w:val="en-US"/>
-        </w:rPr>
-        <w:t>.</w:t>
-      </w:r>
-      <w:proofErr w:type="gramEnd"/>
-      <w:r>
-        <w:rPr>
-          <w:i/>
-          <w:sz w:val="28"/>
-          <w:szCs w:val="28"/>
-          <w:lang w:val="en-US"/>
-        </w:rPr>
-        <w:t xml:space="preserve"> </w:t>
-      </w:r>
-      <w:proofErr w:type="gramStart"/>
-      <w:r>
-        <w:rPr>
-          <w:i/>
-          <w:sz w:val="28"/>
-          <w:szCs w:val="28"/>
-          <w:lang w:val="en-US"/>
-        </w:rPr>
-        <w:t>time</w:t>
-      </w:r>
-      <w:proofErr w:type="gramEnd"/>
-      <w:r>
-        <w:rPr>
-          <w:sz w:val="28"/>
-          <w:szCs w:val="28"/>
-          <w:lang w:val="en-US"/>
-        </w:rPr>
-        <w:t xml:space="preserve"> value represents the duration of the pitch glide between the first note held to the next pressed simultaneously. To set the amplitude in semitone of the pitch controller, also called the </w:t>
-      </w:r>
-      <w:r>
-        <w:rPr>
-          <w:i/>
-          <w:sz w:val="28"/>
-          <w:szCs w:val="28"/>
-          <w:lang w:val="en-US"/>
-        </w:rPr>
-        <w:t xml:space="preserve">PMD </w:t>
-      </w:r>
-      <w:proofErr w:type="gramStart"/>
-      <w:r>
-        <w:rPr>
-          <w:i/>
-          <w:sz w:val="28"/>
-          <w:szCs w:val="28"/>
-          <w:lang w:val="en-US"/>
-        </w:rPr>
-        <w:t>control</w:t>
-      </w:r>
-      <w:r>
-        <w:rPr>
-          <w:i/>
-          <w:sz w:val="28"/>
-          <w:szCs w:val="28"/>
-          <w:lang w:val="en-US"/>
-        </w:rPr>
-        <w:t>.,</w:t>
-      </w:r>
-      <w:proofErr w:type="gramEnd"/>
-      <w:r>
-        <w:rPr>
-          <w:sz w:val="28"/>
-          <w:szCs w:val="28"/>
-          <w:lang w:val="en-US"/>
-        </w:rPr>
-        <w:t xml:space="preserve"> you have to edit the </w:t>
-      </w:r>
-      <w:r>
-        <w:rPr>
-          <w:i/>
-          <w:sz w:val="28"/>
-          <w:szCs w:val="28"/>
-          <w:lang w:val="en-US"/>
-        </w:rPr>
-        <w:t>pitch bender</w:t>
-      </w:r>
-      <w:r>
-        <w:rPr>
-          <w:sz w:val="28"/>
-          <w:szCs w:val="28"/>
-          <w:lang w:val="en-US"/>
-        </w:rPr>
-        <w:t xml:space="preserve"> parameter . The two last buttons </w:t>
-      </w:r>
-      <w:r>
-        <w:rPr>
-          <w:i/>
-          <w:sz w:val="28"/>
-          <w:szCs w:val="28"/>
-          <w:lang w:val="en-US"/>
-        </w:rPr>
-        <w:t>volume</w:t>
-      </w:r>
-      <w:r>
-        <w:rPr>
-          <w:sz w:val="28"/>
-          <w:szCs w:val="28"/>
-          <w:lang w:val="en-US"/>
-        </w:rPr>
-        <w:t xml:space="preserve"> and </w:t>
-      </w:r>
-      <w:r>
-        <w:rPr>
-          <w:i/>
-          <w:sz w:val="28"/>
-          <w:szCs w:val="28"/>
-          <w:lang w:val="en-US"/>
-        </w:rPr>
-        <w:t>pan</w:t>
-      </w:r>
-      <w:r>
-        <w:rPr>
-          <w:i/>
-          <w:sz w:val="28"/>
-          <w:szCs w:val="28"/>
-          <w:lang w:val="en-US"/>
-        </w:rPr>
-        <w:t xml:space="preserve"> </w:t>
-      </w:r>
-      <w:r>
-        <w:rPr>
-          <w:sz w:val="28"/>
-          <w:szCs w:val="28"/>
-          <w:lang w:val="en-US"/>
-        </w:rPr>
-        <w:t>are</w:t>
-      </w:r>
-      <w:r>
-        <w:rPr>
-          <w:sz w:val="28"/>
-          <w:szCs w:val="28"/>
-          <w:lang w:val="en-US"/>
-        </w:rPr>
-        <w:t xml:space="preserve"> the instrument</w:t>
-      </w:r>
-      <w:r>
-        <w:rPr>
-          <w:sz w:val="28"/>
-          <w:szCs w:val="28"/>
-          <w:lang w:val="en-US"/>
-        </w:rPr>
-        <w:t>’s</w:t>
-      </w:r>
-      <w:r>
-        <w:rPr>
-          <w:sz w:val="28"/>
-          <w:szCs w:val="28"/>
-          <w:lang w:val="en-US"/>
-        </w:rPr>
-        <w:t xml:space="preserve"> volume and p</w:t>
-      </w:r>
-      <w:r>
-        <w:rPr>
-          <w:sz w:val="28"/>
-          <w:szCs w:val="28"/>
-          <w:lang w:val="en-US"/>
-        </w:rPr>
-        <w:t>osition in stereophony</w:t>
-      </w:r>
-      <w:r>
-        <w:rPr>
-          <w:sz w:val="28"/>
-          <w:szCs w:val="28"/>
-          <w:lang w:val="en-US"/>
-        </w:rPr>
-        <w:t>.</w:t>
-      </w:r>
-      <w:r>
-        <w:rPr>
-          <w:sz w:val="28"/>
-          <w:szCs w:val="28"/>
-          <w:lang w:val="en-US"/>
-        </w:rPr>
-        <w:br/>
-      </w:r>
-      <w:r>
-        <w:rPr>
-          <w:sz w:val="28"/>
-          <w:szCs w:val="28"/>
-          <w:lang w:val="en-US"/>
-        </w:rPr>
-        <w:br/>
-      </w:r>
-      <w:r>
-        <w:rPr>
-          <w:sz w:val="28"/>
-          <w:szCs w:val="28"/>
-          <w:lang w:val="en-US"/>
-        </w:rPr>
-        <w:t>5</w:t>
-      </w:r>
-      <w:r>
-        <w:rPr>
-          <w:sz w:val="28"/>
-          <w:szCs w:val="28"/>
-          <w:lang w:val="en-US"/>
-        </w:rPr>
-        <w:t xml:space="preserve">)  </w:t>
-      </w:r>
-      <w:r>
-        <w:rPr>
-          <w:sz w:val="28"/>
-          <w:szCs w:val="28"/>
-          <w:lang w:val="en-US"/>
-        </w:rPr>
-        <w:t xml:space="preserve">Tweaking and creating </w:t>
-      </w:r>
-      <w:r>
-        <w:rPr>
-          <w:sz w:val="28"/>
-          <w:szCs w:val="28"/>
-          <w:lang w:val="en-US"/>
-        </w:rPr>
-        <w:t xml:space="preserve">new </w:t>
-      </w:r>
-      <w:r>
-        <w:rPr>
-          <w:sz w:val="28"/>
-          <w:szCs w:val="28"/>
-          <w:lang w:val="en-US"/>
-        </w:rPr>
-        <w:t>voices</w:t>
+        <w:t>4)  Directing</w:t>
+      </w:r>
+      <w:r>
+        <w:rPr>
+          <w:sz w:val="28"/>
+          <w:szCs w:val="28"/>
+          <w:lang w:val="en-US"/>
+        </w:rPr>
+        <w:t xml:space="preserve"> the set</w:t>
       </w:r>
     </w:p>
     <w:p>
@@ -3258,6 +2574,1370 @@
           <w:szCs w:val="28"/>
           <w:lang w:val="en-US"/>
         </w:rPr>
+        <w:t>The FB01 set is a kind of mixing console</w:t>
+      </w:r>
+      <w:r>
+        <w:rPr>
+          <w:sz w:val="28"/>
+          <w:szCs w:val="28"/>
+          <w:lang w:val="en-US"/>
+        </w:rPr>
+        <w:t xml:space="preserve">. This console has up to eight channels </w:t>
+      </w:r>
+      <w:r>
+        <w:rPr>
+          <w:sz w:val="28"/>
+          <w:szCs w:val="28"/>
+          <w:lang w:val="en-US"/>
+        </w:rPr>
+        <w:t>each</w:t>
+      </w:r>
+      <w:r>
+        <w:rPr>
+          <w:sz w:val="28"/>
+          <w:szCs w:val="28"/>
+          <w:lang w:val="en-US"/>
+        </w:rPr>
+        <w:t xml:space="preserve"> </w:t>
+      </w:r>
+      <w:r>
+        <w:rPr>
+          <w:sz w:val="28"/>
+          <w:szCs w:val="28"/>
+          <w:lang w:val="en-US"/>
+        </w:rPr>
+        <w:t>one connected to a voice.</w:t>
+      </w:r>
+      <w:r>
+        <w:rPr>
+          <w:sz w:val="28"/>
+          <w:szCs w:val="28"/>
+          <w:lang w:val="en-US"/>
+        </w:rPr>
+        <w:t xml:space="preserve"> To go further and learn more about every set’s parameters meaning, you should read the A1 annex.</w:t>
+      </w:r>
+    </w:p>
+    <w:p>
+      <w:pPr>
+        <w:rPr>
+          <w:sz w:val="28"/>
+          <w:szCs w:val="28"/>
+          <w:lang w:val="en-US"/>
+        </w:rPr>
+      </w:pPr>
+      <w:r>
+        <w:rPr>
+          <w:sz w:val="28"/>
+          <w:szCs w:val="28"/>
+          <w:lang w:val="en-US"/>
+        </w:rPr>
+        <w:t>In the</w:t>
+      </w:r>
+      <w:r>
+        <w:rPr>
+          <w:i/>
+          <w:sz w:val="28"/>
+          <w:szCs w:val="28"/>
+          <w:lang w:val="en-US"/>
+        </w:rPr>
+        <w:t xml:space="preserve"> configuration</w:t>
+      </w:r>
+      <w:r>
+        <w:rPr>
+          <w:sz w:val="28"/>
+          <w:szCs w:val="28"/>
+          <w:lang w:val="en-US"/>
+        </w:rPr>
+        <w:t xml:space="preserve"> </w:t>
+      </w:r>
+      <w:r>
+        <w:rPr>
+          <w:sz w:val="28"/>
+          <w:szCs w:val="28"/>
+          <w:lang w:val="en-US"/>
+        </w:rPr>
+        <w:t>tab</w:t>
+      </w:r>
+      <w:r>
+        <w:rPr>
+          <w:sz w:val="28"/>
+          <w:szCs w:val="28"/>
+          <w:lang w:val="en-US"/>
+        </w:rPr>
+        <w:t>, the</w:t>
+      </w:r>
+      <w:r>
+        <w:rPr>
+          <w:sz w:val="28"/>
+          <w:szCs w:val="28"/>
+          <w:lang w:val="en-US"/>
+        </w:rPr>
+        <w:t>re are global parameters for the</w:t>
+      </w:r>
+      <w:r>
+        <w:rPr>
+          <w:sz w:val="28"/>
+          <w:szCs w:val="28"/>
+          <w:lang w:val="en-US"/>
+        </w:rPr>
+        <w:t xml:space="preserve"> set</w:t>
+      </w:r>
+      <w:r>
+        <w:rPr>
+          <w:sz w:val="28"/>
+          <w:szCs w:val="28"/>
+          <w:lang w:val="en-US"/>
+        </w:rPr>
+        <w:t xml:space="preserve">. They define the set </w:t>
+      </w:r>
+      <w:r>
+        <w:rPr>
+          <w:i/>
+          <w:sz w:val="28"/>
+          <w:szCs w:val="28"/>
+          <w:lang w:val="en-US"/>
+        </w:rPr>
+        <w:t>name</w:t>
+      </w:r>
+      <w:r>
+        <w:rPr>
+          <w:sz w:val="28"/>
+          <w:szCs w:val="28"/>
+          <w:lang w:val="en-US"/>
+        </w:rPr>
+        <w:t>, the way it</w:t>
+      </w:r>
+      <w:r>
+        <w:rPr>
+          <w:sz w:val="28"/>
+          <w:szCs w:val="28"/>
+          <w:lang w:val="en-US"/>
+        </w:rPr>
+        <w:t xml:space="preserve"> </w:t>
+      </w:r>
+      <w:r>
+        <w:rPr>
+          <w:sz w:val="28"/>
+          <w:szCs w:val="28"/>
+          <w:lang w:val="en-US"/>
+        </w:rPr>
+        <w:t>receive</w:t>
+      </w:r>
+      <w:r>
+        <w:rPr>
+          <w:sz w:val="28"/>
+          <w:szCs w:val="28"/>
+          <w:lang w:val="en-US"/>
+        </w:rPr>
+        <w:t xml:space="preserve">s MIDI </w:t>
+      </w:r>
+      <w:r>
+        <w:rPr>
+          <w:sz w:val="28"/>
+          <w:szCs w:val="28"/>
+          <w:lang w:val="en-US"/>
+        </w:rPr>
+        <w:t>notes</w:t>
+      </w:r>
+      <w:r>
+        <w:rPr>
+          <w:sz w:val="28"/>
+          <w:szCs w:val="28"/>
+          <w:lang w:val="en-US"/>
+        </w:rPr>
+        <w:t xml:space="preserve"> </w:t>
+      </w:r>
+      <w:r>
+        <w:rPr>
+          <w:sz w:val="28"/>
+          <w:szCs w:val="28"/>
+          <w:lang w:val="en-US"/>
+        </w:rPr>
+        <w:t xml:space="preserve">and the </w:t>
+      </w:r>
+      <w:r>
+        <w:rPr>
+          <w:sz w:val="28"/>
+          <w:szCs w:val="28"/>
+          <w:lang w:val="en-US"/>
+        </w:rPr>
+        <w:t xml:space="preserve">LFO </w:t>
+      </w:r>
+      <w:r>
+        <w:rPr>
+          <w:sz w:val="28"/>
+          <w:szCs w:val="28"/>
+          <w:lang w:val="en-US"/>
+        </w:rPr>
+        <w:t>configuration</w:t>
+      </w:r>
+      <w:r>
+        <w:rPr>
+          <w:sz w:val="28"/>
+          <w:szCs w:val="28"/>
+          <w:lang w:val="en-US"/>
+        </w:rPr>
+        <w:t>.</w:t>
+      </w:r>
+      <w:r>
+        <w:rPr>
+          <w:sz w:val="28"/>
+          <w:szCs w:val="28"/>
+          <w:lang w:val="en-US"/>
+        </w:rPr>
+        <w:br/>
+        <w:t xml:space="preserve">The </w:t>
+      </w:r>
+      <w:r>
+        <w:rPr>
+          <w:i/>
+          <w:sz w:val="28"/>
+          <w:szCs w:val="28"/>
+          <w:lang w:val="en-US"/>
+        </w:rPr>
+        <w:t>combine mode</w:t>
+      </w:r>
+      <w:r>
+        <w:rPr>
+          <w:sz w:val="28"/>
+          <w:szCs w:val="28"/>
+          <w:lang w:val="en-US"/>
+        </w:rPr>
+        <w:t xml:space="preserve"> button tells the sound module to take in account some particular parameters from the voice loaded rather than the same name parameters from the instrument. It works like a </w:t>
+      </w:r>
+      <w:r>
+        <w:rPr>
+          <w:sz w:val="28"/>
+          <w:szCs w:val="28"/>
+          <w:lang w:val="en-US"/>
+        </w:rPr>
+        <w:t xml:space="preserve">preference choice </w:t>
+      </w:r>
+      <w:r>
+        <w:rPr>
+          <w:sz w:val="28"/>
+          <w:szCs w:val="28"/>
+          <w:lang w:val="en-US"/>
+        </w:rPr>
+        <w:t>for the voice parameter</w:t>
+      </w:r>
+      <w:r>
+        <w:rPr>
+          <w:sz w:val="28"/>
+          <w:szCs w:val="28"/>
+          <w:lang w:val="en-US"/>
+        </w:rPr>
+        <w:t>s when it is activated and a preference</w:t>
+      </w:r>
+      <w:r>
+        <w:rPr>
+          <w:sz w:val="28"/>
+          <w:szCs w:val="28"/>
+          <w:lang w:val="en-US"/>
+        </w:rPr>
+        <w:t xml:space="preserve"> choice</w:t>
+      </w:r>
+      <w:r>
+        <w:rPr>
+          <w:sz w:val="28"/>
+          <w:szCs w:val="28"/>
+          <w:lang w:val="en-US"/>
+        </w:rPr>
+        <w:t xml:space="preserve"> for the instrument parameter when not. The parameters </w:t>
+      </w:r>
+      <w:r>
+        <w:rPr>
+          <w:sz w:val="28"/>
+          <w:szCs w:val="28"/>
+          <w:lang w:val="en-US"/>
+        </w:rPr>
+        <w:t>managed</w:t>
+      </w:r>
+      <w:r>
+        <w:rPr>
+          <w:sz w:val="28"/>
+          <w:szCs w:val="28"/>
+          <w:lang w:val="en-US"/>
+        </w:rPr>
+        <w:t xml:space="preserve"> by the </w:t>
+      </w:r>
+      <w:r>
+        <w:rPr>
+          <w:i/>
+          <w:sz w:val="28"/>
+          <w:szCs w:val="28"/>
+          <w:lang w:val="en-US"/>
+        </w:rPr>
+        <w:t>combine mode</w:t>
+      </w:r>
+      <w:r>
+        <w:rPr>
+          <w:sz w:val="28"/>
+          <w:szCs w:val="28"/>
+          <w:lang w:val="en-US"/>
+        </w:rPr>
+        <w:t xml:space="preserve"> are the </w:t>
+      </w:r>
+      <w:r>
+        <w:rPr>
+          <w:i/>
+          <w:sz w:val="28"/>
+          <w:szCs w:val="28"/>
+          <w:lang w:val="en-US"/>
+        </w:rPr>
+        <w:lastRenderedPageBreak/>
+        <w:t>Mono / Poly</w:t>
+      </w:r>
+      <w:r>
+        <w:rPr>
+          <w:sz w:val="28"/>
+          <w:szCs w:val="28"/>
+          <w:lang w:val="en-US"/>
+        </w:rPr>
+        <w:t xml:space="preserve">, the </w:t>
+      </w:r>
+      <w:proofErr w:type="spellStart"/>
+      <w:r>
+        <w:rPr>
+          <w:i/>
+          <w:sz w:val="28"/>
+          <w:szCs w:val="28"/>
+          <w:lang w:val="en-US"/>
+        </w:rPr>
+        <w:t>porta</w:t>
+      </w:r>
+      <w:proofErr w:type="spellEnd"/>
+      <w:r>
+        <w:rPr>
+          <w:i/>
+          <w:sz w:val="28"/>
+          <w:szCs w:val="28"/>
+          <w:lang w:val="en-US"/>
+        </w:rPr>
+        <w:t xml:space="preserve">. </w:t>
+      </w:r>
+      <w:proofErr w:type="gramStart"/>
+      <w:r>
+        <w:rPr>
+          <w:i/>
+          <w:sz w:val="28"/>
+          <w:szCs w:val="28"/>
+          <w:lang w:val="en-US"/>
+        </w:rPr>
+        <w:t>time</w:t>
+      </w:r>
+      <w:proofErr w:type="gramEnd"/>
+      <w:r>
+        <w:rPr>
+          <w:sz w:val="28"/>
+          <w:szCs w:val="28"/>
+          <w:lang w:val="en-US"/>
+        </w:rPr>
+        <w:t xml:space="preserve">, the </w:t>
+      </w:r>
+      <w:r>
+        <w:rPr>
+          <w:i/>
+          <w:sz w:val="28"/>
+          <w:szCs w:val="28"/>
+          <w:lang w:val="en-US"/>
+        </w:rPr>
+        <w:t>pitch bender</w:t>
+      </w:r>
+      <w:r>
+        <w:rPr>
+          <w:sz w:val="28"/>
+          <w:szCs w:val="28"/>
+          <w:lang w:val="en-US"/>
+        </w:rPr>
+        <w:t xml:space="preserve"> and the </w:t>
+      </w:r>
+      <w:r>
+        <w:rPr>
+          <w:i/>
+          <w:sz w:val="28"/>
+          <w:szCs w:val="28"/>
+          <w:lang w:val="en-US"/>
+        </w:rPr>
+        <w:t>PMD control.</w:t>
+      </w:r>
+      <w:r>
+        <w:rPr>
+          <w:sz w:val="28"/>
+          <w:szCs w:val="28"/>
+          <w:lang w:val="en-US"/>
+        </w:rPr>
+        <w:t xml:space="preserve"> </w:t>
+      </w:r>
+      <w:proofErr w:type="gramStart"/>
+      <w:r>
+        <w:rPr>
+          <w:sz w:val="28"/>
+          <w:szCs w:val="28"/>
+          <w:lang w:val="en-US"/>
+        </w:rPr>
+        <w:t>parameters</w:t>
+      </w:r>
+      <w:proofErr w:type="gramEnd"/>
+      <w:r>
+        <w:rPr>
+          <w:i/>
+          <w:sz w:val="28"/>
+          <w:szCs w:val="28"/>
+          <w:lang w:val="en-US"/>
+        </w:rPr>
+        <w:t xml:space="preserve"> </w:t>
+      </w:r>
+      <w:r>
+        <w:rPr>
+          <w:sz w:val="28"/>
+          <w:szCs w:val="28"/>
+          <w:lang w:val="en-US"/>
+        </w:rPr>
+        <w:t>from</w:t>
+      </w:r>
+      <w:r>
+        <w:rPr>
+          <w:sz w:val="28"/>
+          <w:szCs w:val="28"/>
+          <w:lang w:val="en-US"/>
+        </w:rPr>
+        <w:t xml:space="preserve"> </w:t>
+      </w:r>
+      <w:r>
+        <w:rPr>
+          <w:sz w:val="28"/>
+          <w:szCs w:val="28"/>
+          <w:lang w:val="en-US"/>
+        </w:rPr>
+        <w:t>the voice</w:t>
+      </w:r>
+      <w:r>
+        <w:rPr>
+          <w:sz w:val="28"/>
+          <w:szCs w:val="28"/>
+          <w:lang w:val="en-US"/>
+        </w:rPr>
+        <w:t xml:space="preserve"> configuration</w:t>
+      </w:r>
+      <w:r>
+        <w:rPr>
+          <w:sz w:val="28"/>
+          <w:szCs w:val="28"/>
+          <w:lang w:val="en-US"/>
+        </w:rPr>
+        <w:t>.</w:t>
+      </w:r>
+    </w:p>
+    <w:p>
+      <w:pPr>
+        <w:rPr>
+          <w:sz w:val="28"/>
+          <w:szCs w:val="28"/>
+          <w:lang w:val="en-US"/>
+        </w:rPr>
+      </w:pPr>
+      <w:r>
+        <w:rPr>
+          <w:sz w:val="28"/>
+          <w:szCs w:val="28"/>
+          <w:lang w:val="en-US"/>
+        </w:rPr>
+        <w:t xml:space="preserve">The </w:t>
+      </w:r>
+      <w:r>
+        <w:rPr>
+          <w:i/>
+          <w:sz w:val="28"/>
+          <w:szCs w:val="28"/>
+          <w:lang w:val="en-US"/>
+        </w:rPr>
+        <w:t>reception</w:t>
+      </w:r>
+      <w:r>
+        <w:rPr>
+          <w:i/>
+          <w:sz w:val="28"/>
+          <w:szCs w:val="28"/>
+          <w:lang w:val="en-US"/>
+        </w:rPr>
+        <w:t xml:space="preserve"> </w:t>
+      </w:r>
+      <w:r>
+        <w:rPr>
+          <w:i/>
+          <w:sz w:val="28"/>
+          <w:szCs w:val="28"/>
+          <w:lang w:val="en-US"/>
+        </w:rPr>
+        <w:t>mode</w:t>
+      </w:r>
+      <w:r>
+        <w:rPr>
+          <w:sz w:val="28"/>
+          <w:szCs w:val="28"/>
+          <w:lang w:val="en-US"/>
+        </w:rPr>
+        <w:t xml:space="preserve"> tells the sound module which MIDI notes it has to play. This feature allows you to easily double the polyphony if you own two FB01 sound modules. In that case one module should have this parameter set to odd, the over to even and they should share the same system channel. On normal operation, this parameter should be set to all.</w:t>
+      </w:r>
+    </w:p>
+    <w:p>
+      <w:pPr>
+        <w:rPr>
+          <w:sz w:val="28"/>
+          <w:szCs w:val="28"/>
+          <w:lang w:val="en-US"/>
+        </w:rPr>
+      </w:pPr>
+      <w:r>
+        <w:rPr>
+          <w:sz w:val="28"/>
+          <w:szCs w:val="28"/>
+          <w:lang w:val="en-US"/>
+        </w:rPr>
+        <w:t xml:space="preserve">The </w:t>
+      </w:r>
+      <w:r>
+        <w:rPr>
+          <w:i/>
+          <w:sz w:val="28"/>
+          <w:szCs w:val="28"/>
+          <w:lang w:val="en-US"/>
+        </w:rPr>
+        <w:t>LFO speed</w:t>
+      </w:r>
+      <w:r>
+        <w:rPr>
+          <w:sz w:val="28"/>
+          <w:szCs w:val="28"/>
+          <w:lang w:val="en-US"/>
+        </w:rPr>
+        <w:t xml:space="preserve"> represent</w:t>
+      </w:r>
+      <w:r>
+        <w:rPr>
+          <w:sz w:val="28"/>
+          <w:szCs w:val="28"/>
+          <w:lang w:val="en-US"/>
+        </w:rPr>
+        <w:t>s</w:t>
+      </w:r>
+      <w:r>
+        <w:rPr>
+          <w:sz w:val="28"/>
+          <w:szCs w:val="28"/>
+          <w:lang w:val="en-US"/>
+        </w:rPr>
+        <w:t xml:space="preserve"> the frequency of the LFO and the </w:t>
+      </w:r>
+      <w:r>
+        <w:rPr>
+          <w:i/>
+          <w:sz w:val="28"/>
+          <w:szCs w:val="28"/>
+          <w:lang w:val="en-US"/>
+        </w:rPr>
+        <w:t>LFO waveform</w:t>
+      </w:r>
+      <w:r>
+        <w:rPr>
+          <w:i/>
+          <w:sz w:val="28"/>
+          <w:szCs w:val="28"/>
+          <w:lang w:val="en-US"/>
+        </w:rPr>
+        <w:t xml:space="preserve"> </w:t>
+      </w:r>
+      <w:r>
+        <w:rPr>
+          <w:sz w:val="28"/>
+          <w:szCs w:val="28"/>
+          <w:lang w:val="en-US"/>
+        </w:rPr>
+        <w:t>the</w:t>
+      </w:r>
+      <w:r>
+        <w:rPr>
+          <w:sz w:val="28"/>
+          <w:szCs w:val="28"/>
+          <w:lang w:val="en-US"/>
+        </w:rPr>
+        <w:t xml:space="preserve"> curb of the LFO output signal. </w:t>
+      </w:r>
+      <w:r>
+        <w:rPr>
+          <w:i/>
+          <w:sz w:val="28"/>
+          <w:szCs w:val="28"/>
+          <w:lang w:val="en-US"/>
+        </w:rPr>
+        <w:t>AMD</w:t>
+      </w:r>
+      <w:r>
+        <w:rPr>
+          <w:sz w:val="28"/>
+          <w:szCs w:val="28"/>
+          <w:lang w:val="en-US"/>
+        </w:rPr>
+        <w:t xml:space="preserve"> parameter stands for Amplitude Modulation Depth and </w:t>
+      </w:r>
+      <w:r>
+        <w:rPr>
+          <w:i/>
+          <w:sz w:val="28"/>
+          <w:szCs w:val="28"/>
+          <w:lang w:val="en-US"/>
+        </w:rPr>
+        <w:t>PMD</w:t>
+      </w:r>
+      <w:r>
+        <w:rPr>
+          <w:sz w:val="28"/>
+          <w:szCs w:val="28"/>
+          <w:lang w:val="en-US"/>
+        </w:rPr>
+        <w:t xml:space="preserve"> parameter for Pitch Modulation Depth. These two values set how deeply the LFO </w:t>
+      </w:r>
+      <w:r>
+        <w:rPr>
+          <w:sz w:val="28"/>
+          <w:szCs w:val="28"/>
+          <w:lang w:val="en-US"/>
+        </w:rPr>
+        <w:t>influences</w:t>
+      </w:r>
+      <w:r>
+        <w:rPr>
+          <w:sz w:val="28"/>
+          <w:szCs w:val="28"/>
+          <w:lang w:val="en-US"/>
+        </w:rPr>
+        <w:t xml:space="preserve"> the amplitude and the pitch of </w:t>
+      </w:r>
+      <w:r>
+        <w:rPr>
+          <w:sz w:val="28"/>
+          <w:szCs w:val="28"/>
+          <w:lang w:val="en-US"/>
+        </w:rPr>
+        <w:t xml:space="preserve">the instrument sounds if their respective </w:t>
+      </w:r>
+      <w:r>
+        <w:rPr>
+          <w:i/>
+          <w:sz w:val="28"/>
+          <w:szCs w:val="28"/>
+          <w:lang w:val="en-US"/>
+        </w:rPr>
+        <w:t>LFO enable</w:t>
+      </w:r>
+      <w:r>
+        <w:rPr>
+          <w:sz w:val="28"/>
+          <w:szCs w:val="28"/>
+          <w:lang w:val="en-US"/>
+        </w:rPr>
+        <w:t xml:space="preserve"> are activated</w:t>
+      </w:r>
+      <w:r>
+        <w:rPr>
+          <w:sz w:val="28"/>
+          <w:szCs w:val="28"/>
+          <w:lang w:val="en-US"/>
+        </w:rPr>
+        <w:t>.</w:t>
+      </w:r>
+    </w:p>
+    <w:p>
+      <w:pPr>
+        <w:rPr>
+          <w:sz w:val="28"/>
+          <w:szCs w:val="28"/>
+          <w:lang w:val="en-US"/>
+        </w:rPr>
+      </w:pPr>
+      <w:r>
+        <w:rPr>
+          <w:sz w:val="28"/>
+          <w:szCs w:val="28"/>
+          <w:lang w:val="en-US"/>
+        </w:rPr>
+        <w:t xml:space="preserve"> </w:t>
+      </w:r>
+      <w:r>
+        <w:rPr>
+          <w:sz w:val="28"/>
+          <w:szCs w:val="28"/>
+          <w:lang w:val="en-US"/>
+        </w:rPr>
+        <w:t xml:space="preserve">In the </w:t>
+      </w:r>
+      <w:r>
+        <w:rPr>
+          <w:i/>
+          <w:sz w:val="28"/>
+          <w:szCs w:val="28"/>
+          <w:lang w:val="en-US"/>
+        </w:rPr>
+        <w:t>current set</w:t>
+      </w:r>
+      <w:r>
+        <w:rPr>
+          <w:sz w:val="28"/>
+          <w:szCs w:val="28"/>
+          <w:lang w:val="en-US"/>
+        </w:rPr>
+        <w:t xml:space="preserve"> section you find your virtual mixing console. A console part is called an instrument. Each instrument can reserve from one to eight </w:t>
+      </w:r>
+      <w:r>
+        <w:rPr>
+          <w:sz w:val="28"/>
+          <w:szCs w:val="28"/>
+          <w:lang w:val="en-US"/>
+        </w:rPr>
+        <w:t>notes</w:t>
+      </w:r>
+      <w:r>
+        <w:rPr>
+          <w:sz w:val="28"/>
+          <w:szCs w:val="28"/>
+          <w:lang w:val="en-US"/>
+        </w:rPr>
+        <w:t xml:space="preserve"> considering one rule, the sum of the number of </w:t>
+      </w:r>
+      <w:r>
+        <w:rPr>
+          <w:sz w:val="28"/>
+          <w:szCs w:val="28"/>
+          <w:lang w:val="en-US"/>
+        </w:rPr>
+        <w:t xml:space="preserve">notes </w:t>
+      </w:r>
+      <w:r>
+        <w:rPr>
+          <w:sz w:val="28"/>
+          <w:szCs w:val="28"/>
+          <w:lang w:val="en-US"/>
+        </w:rPr>
+        <w:t>reserved by</w:t>
+      </w:r>
+      <w:r>
+        <w:rPr>
+          <w:sz w:val="28"/>
+          <w:szCs w:val="28"/>
+          <w:lang w:val="en-US"/>
+        </w:rPr>
+        <w:t xml:space="preserve"> all</w:t>
+      </w:r>
+      <w:r>
+        <w:rPr>
+          <w:sz w:val="28"/>
+          <w:szCs w:val="28"/>
+          <w:lang w:val="en-US"/>
+        </w:rPr>
+        <w:t xml:space="preserve"> the instruments must not exceed the eight </w:t>
+      </w:r>
+      <w:r>
+        <w:rPr>
+          <w:sz w:val="28"/>
+          <w:szCs w:val="28"/>
+          <w:lang w:val="en-US"/>
+        </w:rPr>
+        <w:t>notes</w:t>
+      </w:r>
+      <w:r>
+        <w:rPr>
+          <w:sz w:val="28"/>
+          <w:szCs w:val="28"/>
+          <w:lang w:val="en-US"/>
+        </w:rPr>
+        <w:t xml:space="preserve"> limit.</w:t>
+      </w:r>
+      <w:r>
+        <w:rPr>
+          <w:sz w:val="28"/>
+          <w:szCs w:val="28"/>
+          <w:lang w:val="en-US"/>
+        </w:rPr>
+        <w:t xml:space="preserve"> You can reserve the notes with the </w:t>
+      </w:r>
+      <w:r>
+        <w:rPr>
+          <w:i/>
+          <w:sz w:val="28"/>
+          <w:szCs w:val="28"/>
+          <w:lang w:val="en-US"/>
+        </w:rPr>
+        <w:t>num</w:t>
+      </w:r>
+      <w:r>
+        <w:rPr>
+          <w:i/>
+          <w:sz w:val="28"/>
+          <w:szCs w:val="28"/>
+          <w:lang w:val="en-US"/>
+        </w:rPr>
+        <w:t>.</w:t>
+      </w:r>
+      <w:r>
+        <w:rPr>
+          <w:i/>
+          <w:sz w:val="28"/>
+          <w:szCs w:val="28"/>
+          <w:lang w:val="en-US"/>
+        </w:rPr>
+        <w:t xml:space="preserve"> of notes</w:t>
+      </w:r>
+      <w:r>
+        <w:rPr>
+          <w:sz w:val="28"/>
+          <w:szCs w:val="28"/>
+          <w:lang w:val="en-US"/>
+        </w:rPr>
+        <w:t xml:space="preserve"> button. Each instrument responds to one </w:t>
+      </w:r>
+      <w:r>
+        <w:rPr>
+          <w:i/>
+          <w:sz w:val="28"/>
+          <w:szCs w:val="28"/>
+          <w:lang w:val="en-US"/>
+        </w:rPr>
+        <w:t>MIDI channel</w:t>
+      </w:r>
+      <w:r>
+        <w:rPr>
+          <w:i/>
+          <w:sz w:val="28"/>
+          <w:szCs w:val="28"/>
+          <w:lang w:val="en-US"/>
+        </w:rPr>
+        <w:t>.</w:t>
+      </w:r>
+      <w:r>
+        <w:rPr>
+          <w:sz w:val="28"/>
+          <w:szCs w:val="28"/>
+          <w:lang w:val="en-US"/>
+        </w:rPr>
+        <w:t xml:space="preserve"> To place different voices on a keyboard scale you can configure the </w:t>
+      </w:r>
+      <w:r>
+        <w:rPr>
+          <w:i/>
+          <w:sz w:val="28"/>
+          <w:szCs w:val="28"/>
+          <w:lang w:val="en-US"/>
+        </w:rPr>
+        <w:t>Upper limit</w:t>
+      </w:r>
+      <w:r>
+        <w:rPr>
+          <w:sz w:val="28"/>
+          <w:szCs w:val="28"/>
+          <w:lang w:val="en-US"/>
+        </w:rPr>
+        <w:t xml:space="preserve"> value and the </w:t>
+      </w:r>
+      <w:r>
+        <w:rPr>
+          <w:i/>
+          <w:sz w:val="28"/>
+          <w:szCs w:val="28"/>
+          <w:lang w:val="en-US"/>
+        </w:rPr>
+        <w:t xml:space="preserve">Lower limit </w:t>
+      </w:r>
+      <w:r>
+        <w:rPr>
+          <w:sz w:val="28"/>
+          <w:szCs w:val="28"/>
+          <w:lang w:val="en-US"/>
+        </w:rPr>
+        <w:t xml:space="preserve">value. Only the notes received inside this interval will be played by the instrument. The </w:t>
+      </w:r>
+      <w:r>
+        <w:rPr>
+          <w:i/>
+          <w:sz w:val="28"/>
+          <w:szCs w:val="28"/>
+          <w:lang w:val="en-US"/>
+        </w:rPr>
+        <w:t>bank</w:t>
+      </w:r>
+      <w:r>
+        <w:rPr>
+          <w:sz w:val="28"/>
+          <w:szCs w:val="28"/>
+          <w:lang w:val="en-US"/>
+        </w:rPr>
+        <w:t xml:space="preserve"> and </w:t>
+      </w:r>
+      <w:r>
+        <w:rPr>
+          <w:i/>
+          <w:sz w:val="28"/>
+          <w:szCs w:val="28"/>
+          <w:lang w:val="en-US"/>
+        </w:rPr>
+        <w:t>voice</w:t>
+      </w:r>
+      <w:r>
+        <w:rPr>
+          <w:sz w:val="28"/>
+          <w:szCs w:val="28"/>
+          <w:lang w:val="en-US"/>
+        </w:rPr>
+        <w:t xml:space="preserve"> parameters set together the voice associated with the instrument. To retrieve a particular voice and its position inside memory, you might use either the bank manager or the front panel of the sound module.</w:t>
+      </w:r>
+      <w:r>
+        <w:rPr>
+          <w:sz w:val="28"/>
+          <w:szCs w:val="28"/>
+          <w:lang w:val="en-US"/>
+        </w:rPr>
+        <w:t xml:space="preserve"> The </w:t>
+      </w:r>
+      <w:r>
+        <w:rPr>
+          <w:i/>
+          <w:sz w:val="28"/>
+          <w:szCs w:val="28"/>
+          <w:lang w:val="en-US"/>
+        </w:rPr>
+        <w:t>transpose</w:t>
+      </w:r>
+      <w:r>
+        <w:rPr>
+          <w:i/>
+          <w:sz w:val="28"/>
+          <w:szCs w:val="28"/>
+          <w:lang w:val="en-US"/>
+        </w:rPr>
+        <w:t xml:space="preserve"> </w:t>
+      </w:r>
+      <w:r>
+        <w:rPr>
+          <w:sz w:val="28"/>
+          <w:szCs w:val="28"/>
+          <w:lang w:val="en-US"/>
+        </w:rPr>
+        <w:t xml:space="preserve">parameter sets the degree of transposition in octaves and the </w:t>
+      </w:r>
+      <w:r>
+        <w:rPr>
+          <w:i/>
+          <w:sz w:val="28"/>
+          <w:szCs w:val="28"/>
+          <w:lang w:val="en-US"/>
+        </w:rPr>
+        <w:t>detune</w:t>
+      </w:r>
+      <w:r>
+        <w:rPr>
+          <w:sz w:val="28"/>
+          <w:szCs w:val="28"/>
+          <w:lang w:val="en-US"/>
+        </w:rPr>
+        <w:t xml:space="preserve"> parameter sets the fine tuning of the instrument. The </w:t>
+      </w:r>
+      <w:r>
+        <w:rPr>
+          <w:i/>
+          <w:sz w:val="28"/>
+          <w:szCs w:val="28"/>
+          <w:lang w:val="en-US"/>
+        </w:rPr>
+        <w:t>enable LFO</w:t>
+      </w:r>
+      <w:r>
+        <w:rPr>
+          <w:i/>
+          <w:sz w:val="28"/>
+          <w:szCs w:val="28"/>
+          <w:lang w:val="en-US"/>
+        </w:rPr>
+        <w:t xml:space="preserve"> </w:t>
+      </w:r>
+      <w:r>
+        <w:rPr>
+          <w:sz w:val="28"/>
+          <w:szCs w:val="28"/>
+          <w:lang w:val="en-US"/>
+        </w:rPr>
+        <w:t>button</w:t>
+      </w:r>
+      <w:r>
+        <w:rPr>
+          <w:sz w:val="28"/>
+          <w:szCs w:val="28"/>
+          <w:lang w:val="en-US"/>
+        </w:rPr>
+        <w:t xml:space="preserve"> allows </w:t>
+      </w:r>
+      <w:r>
+        <w:rPr>
+          <w:sz w:val="28"/>
+          <w:szCs w:val="28"/>
+          <w:lang w:val="en-US"/>
+        </w:rPr>
+        <w:t xml:space="preserve">the LFO to modulate the pitch and the amplitude of the instrument sound. The </w:t>
+      </w:r>
+      <w:r>
+        <w:rPr>
+          <w:i/>
+          <w:sz w:val="28"/>
+          <w:szCs w:val="28"/>
+          <w:lang w:val="en-US"/>
+        </w:rPr>
+        <w:t>Mono</w:t>
+      </w:r>
+      <w:r>
+        <w:rPr>
+          <w:i/>
+          <w:sz w:val="28"/>
+          <w:szCs w:val="28"/>
+          <w:lang w:val="en-US"/>
+        </w:rPr>
+        <w:t xml:space="preserve"> </w:t>
+      </w:r>
+      <w:r>
+        <w:rPr>
+          <w:i/>
+          <w:sz w:val="28"/>
+          <w:szCs w:val="28"/>
+          <w:lang w:val="en-US"/>
+        </w:rPr>
+        <w:t>/</w:t>
+      </w:r>
+      <w:r>
+        <w:rPr>
+          <w:i/>
+          <w:sz w:val="28"/>
+          <w:szCs w:val="28"/>
+          <w:lang w:val="en-US"/>
+        </w:rPr>
+        <w:t xml:space="preserve"> </w:t>
+      </w:r>
+      <w:r>
+        <w:rPr>
+          <w:i/>
+          <w:sz w:val="28"/>
+          <w:szCs w:val="28"/>
+          <w:lang w:val="en-US"/>
+        </w:rPr>
+        <w:t>Poly</w:t>
+      </w:r>
+      <w:r>
+        <w:rPr>
+          <w:i/>
+          <w:sz w:val="28"/>
+          <w:szCs w:val="28"/>
+          <w:lang w:val="en-US"/>
+        </w:rPr>
+        <w:t xml:space="preserve"> </w:t>
+      </w:r>
+      <w:r>
+        <w:rPr>
+          <w:sz w:val="28"/>
+          <w:szCs w:val="28"/>
+          <w:lang w:val="en-US"/>
+        </w:rPr>
+        <w:t>button</w:t>
+      </w:r>
+      <w:r>
+        <w:rPr>
+          <w:i/>
+          <w:sz w:val="28"/>
+          <w:szCs w:val="28"/>
+          <w:lang w:val="en-US"/>
+        </w:rPr>
+        <w:t xml:space="preserve"> </w:t>
+      </w:r>
+      <w:r>
+        <w:rPr>
+          <w:sz w:val="28"/>
+          <w:szCs w:val="28"/>
+          <w:lang w:val="en-US"/>
+        </w:rPr>
+        <w:t xml:space="preserve">determines the </w:t>
+      </w:r>
+      <w:r>
+        <w:rPr>
+          <w:sz w:val="28"/>
+          <w:szCs w:val="28"/>
+          <w:lang w:val="en-US"/>
+        </w:rPr>
+        <w:t xml:space="preserve">instrument response to a multiple notes play. </w:t>
+      </w:r>
+      <w:proofErr w:type="gramStart"/>
+      <w:r>
+        <w:rPr>
+          <w:sz w:val="28"/>
+          <w:szCs w:val="28"/>
+          <w:lang w:val="en-US"/>
+        </w:rPr>
+        <w:t xml:space="preserve">The </w:t>
+      </w:r>
+      <w:proofErr w:type="spellStart"/>
+      <w:r>
+        <w:rPr>
+          <w:i/>
+          <w:sz w:val="28"/>
+          <w:szCs w:val="28"/>
+          <w:lang w:val="en-US"/>
+        </w:rPr>
+        <w:t>Porta</w:t>
+      </w:r>
+      <w:proofErr w:type="spellEnd"/>
+      <w:r>
+        <w:rPr>
+          <w:i/>
+          <w:sz w:val="28"/>
+          <w:szCs w:val="28"/>
+          <w:lang w:val="en-US"/>
+        </w:rPr>
+        <w:t>.</w:t>
+      </w:r>
+      <w:proofErr w:type="gramEnd"/>
+      <w:r>
+        <w:rPr>
+          <w:i/>
+          <w:sz w:val="28"/>
+          <w:szCs w:val="28"/>
+          <w:lang w:val="en-US"/>
+        </w:rPr>
+        <w:t xml:space="preserve"> </w:t>
+      </w:r>
+      <w:proofErr w:type="gramStart"/>
+      <w:r>
+        <w:rPr>
+          <w:i/>
+          <w:sz w:val="28"/>
+          <w:szCs w:val="28"/>
+          <w:lang w:val="en-US"/>
+        </w:rPr>
+        <w:t>time</w:t>
+      </w:r>
+      <w:proofErr w:type="gramEnd"/>
+      <w:r>
+        <w:rPr>
+          <w:sz w:val="28"/>
+          <w:szCs w:val="28"/>
+          <w:lang w:val="en-US"/>
+        </w:rPr>
+        <w:t xml:space="preserve"> value represents the duration of the pitch glide between the first note held to the next pressed simultaneously. To set the amplitude in semitone of the pitch controller, also called the </w:t>
+      </w:r>
+      <w:r>
+        <w:rPr>
+          <w:i/>
+          <w:sz w:val="28"/>
+          <w:szCs w:val="28"/>
+          <w:lang w:val="en-US"/>
+        </w:rPr>
+        <w:t xml:space="preserve">PMD </w:t>
+      </w:r>
+      <w:proofErr w:type="gramStart"/>
+      <w:r>
+        <w:rPr>
+          <w:i/>
+          <w:sz w:val="28"/>
+          <w:szCs w:val="28"/>
+          <w:lang w:val="en-US"/>
+        </w:rPr>
+        <w:t>control</w:t>
+      </w:r>
+      <w:r>
+        <w:rPr>
+          <w:i/>
+          <w:sz w:val="28"/>
+          <w:szCs w:val="28"/>
+          <w:lang w:val="en-US"/>
+        </w:rPr>
+        <w:t>.,</w:t>
+      </w:r>
+      <w:proofErr w:type="gramEnd"/>
+      <w:r>
+        <w:rPr>
+          <w:sz w:val="28"/>
+          <w:szCs w:val="28"/>
+          <w:lang w:val="en-US"/>
+        </w:rPr>
+        <w:t xml:space="preserve"> you have to edit the </w:t>
+      </w:r>
+      <w:r>
+        <w:rPr>
+          <w:i/>
+          <w:sz w:val="28"/>
+          <w:szCs w:val="28"/>
+          <w:lang w:val="en-US"/>
+        </w:rPr>
+        <w:t>pitch bender</w:t>
+      </w:r>
+      <w:r>
+        <w:rPr>
+          <w:sz w:val="28"/>
+          <w:szCs w:val="28"/>
+          <w:lang w:val="en-US"/>
+        </w:rPr>
+        <w:t xml:space="preserve"> parameter . The two last buttons </w:t>
+      </w:r>
+      <w:r>
+        <w:rPr>
+          <w:i/>
+          <w:sz w:val="28"/>
+          <w:szCs w:val="28"/>
+          <w:lang w:val="en-US"/>
+        </w:rPr>
+        <w:t>volume</w:t>
+      </w:r>
+      <w:r>
+        <w:rPr>
+          <w:sz w:val="28"/>
+          <w:szCs w:val="28"/>
+          <w:lang w:val="en-US"/>
+        </w:rPr>
+        <w:t xml:space="preserve"> and </w:t>
+      </w:r>
+      <w:r>
+        <w:rPr>
+          <w:i/>
+          <w:sz w:val="28"/>
+          <w:szCs w:val="28"/>
+          <w:lang w:val="en-US"/>
+        </w:rPr>
+        <w:t>pan</w:t>
+      </w:r>
+      <w:r>
+        <w:rPr>
+          <w:i/>
+          <w:sz w:val="28"/>
+          <w:szCs w:val="28"/>
+          <w:lang w:val="en-US"/>
+        </w:rPr>
+        <w:t xml:space="preserve"> </w:t>
+      </w:r>
+      <w:r>
+        <w:rPr>
+          <w:sz w:val="28"/>
+          <w:szCs w:val="28"/>
+          <w:lang w:val="en-US"/>
+        </w:rPr>
+        <w:t>are</w:t>
+      </w:r>
+      <w:r>
+        <w:rPr>
+          <w:sz w:val="28"/>
+          <w:szCs w:val="28"/>
+          <w:lang w:val="en-US"/>
+        </w:rPr>
+        <w:t xml:space="preserve"> the instrument</w:t>
+      </w:r>
+      <w:r>
+        <w:rPr>
+          <w:sz w:val="28"/>
+          <w:szCs w:val="28"/>
+          <w:lang w:val="en-US"/>
+        </w:rPr>
+        <w:t>’s</w:t>
+      </w:r>
+      <w:r>
+        <w:rPr>
+          <w:sz w:val="28"/>
+          <w:szCs w:val="28"/>
+          <w:lang w:val="en-US"/>
+        </w:rPr>
+        <w:t xml:space="preserve"> volume and p</w:t>
+      </w:r>
+      <w:r>
+        <w:rPr>
+          <w:sz w:val="28"/>
+          <w:szCs w:val="28"/>
+          <w:lang w:val="en-US"/>
+        </w:rPr>
+        <w:t>osition in stereophony</w:t>
+      </w:r>
+      <w:r>
+        <w:rPr>
+          <w:sz w:val="28"/>
+          <w:szCs w:val="28"/>
+          <w:lang w:val="en-US"/>
+        </w:rPr>
+        <w:t>.</w:t>
+      </w:r>
+      <w:r>
+        <w:rPr>
+          <w:sz w:val="28"/>
+          <w:szCs w:val="28"/>
+          <w:lang w:val="en-US"/>
+        </w:rPr>
+        <w:br/>
+      </w:r>
+      <w:r>
+        <w:rPr>
+          <w:sz w:val="28"/>
+          <w:szCs w:val="28"/>
+          <w:lang w:val="en-US"/>
+        </w:rPr>
+        <w:br/>
+      </w:r>
+      <w:r>
+        <w:rPr>
+          <w:sz w:val="28"/>
+          <w:szCs w:val="28"/>
+          <w:lang w:val="en-US"/>
+        </w:rPr>
+        <w:t>5</w:t>
+      </w:r>
+      <w:r>
+        <w:rPr>
+          <w:sz w:val="28"/>
+          <w:szCs w:val="28"/>
+          <w:lang w:val="en-US"/>
+        </w:rPr>
+        <w:t xml:space="preserve">)  </w:t>
+      </w:r>
+      <w:r>
+        <w:rPr>
+          <w:sz w:val="28"/>
+          <w:szCs w:val="28"/>
+          <w:lang w:val="en-US"/>
+        </w:rPr>
+        <w:t xml:space="preserve">Tweaking and creating </w:t>
+      </w:r>
+      <w:r>
+        <w:rPr>
+          <w:sz w:val="28"/>
+          <w:szCs w:val="28"/>
+          <w:lang w:val="en-US"/>
+        </w:rPr>
+        <w:t xml:space="preserve">new </w:t>
+      </w:r>
+      <w:r>
+        <w:rPr>
+          <w:sz w:val="28"/>
+          <w:szCs w:val="28"/>
+          <w:lang w:val="en-US"/>
+        </w:rPr>
+        <w:t>voices</w:t>
+      </w:r>
+    </w:p>
+    <w:p>
+      <w:pPr>
+        <w:ind w:firstLine="708"/>
+        <w:rPr>
+          <w:sz w:val="28"/>
+          <w:szCs w:val="28"/>
+          <w:lang w:val="en-US"/>
+        </w:rPr>
+      </w:pPr>
+      <w:r>
+        <w:rPr>
+          <w:sz w:val="28"/>
+          <w:szCs w:val="28"/>
+          <w:lang w:val="en-US"/>
+        </w:rPr>
+        <w:lastRenderedPageBreak/>
         <w:t xml:space="preserve">This is funniest and the most interesting part of the FM synthesis process, sadly, it is also the most difficult part to understand. One advice, keep it simple </w:t>
       </w:r>
       <w:r>
@@ -3947,7 +4627,6 @@
           <w:szCs w:val="28"/>
           <w:lang w:val="en-US"/>
         </w:rPr>
-        <w:lastRenderedPageBreak/>
         <w:t xml:space="preserve">The </w:t>
       </w:r>
       <w:r>
@@ -4126,7 +4805,16 @@
           <w:szCs w:val="28"/>
           <w:lang w:val="en-US"/>
         </w:rPr>
-        <w:t xml:space="preserve"> fields are not parameters from the sound module and therefore they are not stored in its memory. These parameters are only here to help the user to classify his sounds and remember their intended use. Consider that this fields are only stored in editor files.</w:t>
+        <w:t xml:space="preserve"> fields are not parameters from the sound module and therefore they are not stored in its memory. These parameters are only here to help the user to classify his sounds and </w:t>
+      </w:r>
+      <w:r>
+        <w:rPr>
+          <w:sz w:val="28"/>
+          <w:szCs w:val="28"/>
+          <w:lang w:val="en-US"/>
+        </w:rPr>
+        <w:lastRenderedPageBreak/>
+        <w:t>remember their intended use. Consider that this fields are only stored in editor files.</w:t>
       </w:r>
     </w:p>
     <w:p>
@@ -4644,16 +5332,7 @@
           <w:szCs w:val="28"/>
           <w:lang w:val="en-US"/>
         </w:rPr>
-        <w:t xml:space="preserve"> and Amplitude Modulation Sensitivity. They are the limits of modulation intensity for pitch and volume. To clarify the difference </w:t>
-      </w:r>
-      <w:r>
-        <w:rPr>
-          <w:sz w:val="28"/>
-          <w:szCs w:val="28"/>
-          <w:lang w:val="en-US"/>
-        </w:rPr>
-        <w:lastRenderedPageBreak/>
-        <w:t xml:space="preserve">between the </w:t>
+        <w:t xml:space="preserve"> and Amplitude Modulation Sensitivity. They are the limits of modulation intensity for pitch and volume. To clarify the difference between the </w:t>
       </w:r>
       <w:r>
         <w:rPr>
@@ -4980,6 +5659,7 @@
           <w:szCs w:val="28"/>
           <w:lang w:val="en-US"/>
         </w:rPr>
+        <w:lastRenderedPageBreak/>
         <w:t xml:space="preserve">The </w:t>
       </w:r>
       <w:proofErr w:type="spellStart"/>
@@ -5686,7 +6366,6 @@
           <w:szCs w:val="28"/>
           <w:lang w:val="en-US"/>
         </w:rPr>
-        <w:lastRenderedPageBreak/>
         <w:br/>
       </w:r>
       <w:r>
@@ -5927,6 +6606,7 @@
           <w:szCs w:val="28"/>
           <w:lang w:val="en-US"/>
         </w:rPr>
+        <w:lastRenderedPageBreak/>
         <w:t>Once you have</w:t>
       </w:r>
       <w:r>
@@ -6189,7 +6869,6 @@
           <w:szCs w:val="28"/>
           <w:lang w:val="en-US"/>
         </w:rPr>
-        <w:lastRenderedPageBreak/>
         <w:t xml:space="preserve"> </w:t>
       </w:r>
       <w:r>
@@ -6421,7 +7100,16 @@
           <w:szCs w:val="28"/>
           <w:lang w:val="en-US"/>
         </w:rPr>
-        <w:t>The way the input and output ranges work is the following one: every value coming from the MIDI controller which lies inside the input range is scaled to fit the output range. If the input value is lower than the input range, the output value will be the lower bound</w:t>
+        <w:t xml:space="preserve">The way the input and output ranges work is the following one: every value coming from the MIDI controller which lies inside the input range is scaled to fit </w:t>
+      </w:r>
+      <w:r>
+        <w:rPr>
+          <w:sz w:val="28"/>
+          <w:szCs w:val="28"/>
+          <w:lang w:val="en-US"/>
+        </w:rPr>
+        <w:lastRenderedPageBreak/>
+        <w:t>the output range. If the input value is lower than the input range, the output value will be the lower bound</w:t>
       </w:r>
       <w:r>
         <w:rPr>
@@ -6961,7 +7649,6 @@
           <w:szCs w:val="28"/>
           <w:lang w:val="en-US"/>
         </w:rPr>
-        <w:lastRenderedPageBreak/>
         <w:br/>
         <w:t>9)  Copying, pasting and exchanging</w:t>
       </w:r>
@@ -7030,7 +7717,16 @@
           <w:szCs w:val="28"/>
           <w:lang w:val="en-US"/>
         </w:rPr>
-        <w:t xml:space="preserve">. It stores parameters in a temporary buffer when copying and then it loads it back when pasting. The exchange feature swaps the buffer content with the parameters selected to be exchanged. For example, if you need to exchange the parameters of two operators, first </w:t>
+        <w:t xml:space="preserve">. It stores parameters in a temporary buffer when copying and then it loads it back when pasting. The exchange feature swaps the </w:t>
+      </w:r>
+      <w:r>
+        <w:rPr>
+          <w:sz w:val="28"/>
+          <w:szCs w:val="28"/>
+          <w:lang w:val="en-US"/>
+        </w:rPr>
+        <w:lastRenderedPageBreak/>
+        <w:t xml:space="preserve">buffer content with the parameters selected to be exchanged. For example, if you need to exchange the parameters of two operators, first </w:t>
       </w:r>
       <w:r>
         <w:rPr>
@@ -7148,145 +7844,7 @@
           <w:lang w:val="en-US"/>
         </w:rPr>
         <w:br/>
-        <w:t>10)  Developer’s notes</w:t>
-      </w:r>
-    </w:p>
-    <w:p>
-      <w:pPr>
-        <w:rPr>
-          <w:sz w:val="28"/>
-          <w:szCs w:val="28"/>
-          <w:lang w:val="en-US"/>
-        </w:rPr>
-      </w:pPr>
-      <w:r>
-        <w:rPr>
-          <w:sz w:val="28"/>
-          <w:szCs w:val="28"/>
-          <w:lang w:val="en-US"/>
-        </w:rPr>
-        <w:tab/>
-        <w:t>The editor files format</w:t>
-      </w:r>
-      <w:r>
-        <w:rPr>
-          <w:sz w:val="28"/>
-          <w:szCs w:val="28"/>
-          <w:lang w:val="en-US"/>
-        </w:rPr>
-        <w:t xml:space="preserve"> changed slightly since the first</w:t>
-      </w:r>
-      <w:r>
-        <w:rPr>
-          <w:sz w:val="28"/>
-          <w:szCs w:val="28"/>
-          <w:lang w:val="en-US"/>
-        </w:rPr>
-        <w:t xml:space="preserve"> release </w:t>
-      </w:r>
-      <w:r>
-        <w:rPr>
-          <w:sz w:val="28"/>
-          <w:szCs w:val="28"/>
-          <w:lang w:val="en-US"/>
-        </w:rPr>
-        <w:t xml:space="preserve">because of some </w:t>
-      </w:r>
-      <w:r>
-        <w:rPr>
-          <w:sz w:val="28"/>
-          <w:szCs w:val="28"/>
-          <w:lang w:val="en-US"/>
-        </w:rPr>
-        <w:t>oversights</w:t>
-      </w:r>
-      <w:r>
-        <w:rPr>
-          <w:sz w:val="28"/>
-          <w:szCs w:val="28"/>
-          <w:lang w:val="en-US"/>
-        </w:rPr>
-        <w:t xml:space="preserve"> and</w:t>
-      </w:r>
-      <w:r>
-        <w:rPr>
-          <w:sz w:val="28"/>
-          <w:szCs w:val="28"/>
-          <w:lang w:val="en-US"/>
-        </w:rPr>
-        <w:t xml:space="preserve"> </w:t>
-      </w:r>
-      <w:r>
-        <w:rPr>
-          <w:sz w:val="28"/>
-          <w:szCs w:val="28"/>
-          <w:lang w:val="en-US"/>
-        </w:rPr>
-        <w:t xml:space="preserve">therefore </w:t>
-      </w:r>
-      <w:r>
-        <w:rPr>
-          <w:sz w:val="28"/>
-          <w:szCs w:val="28"/>
-          <w:lang w:val="en-US"/>
-        </w:rPr>
-        <w:t xml:space="preserve">the compatibility with the </w:t>
-      </w:r>
-      <w:r>
-        <w:rPr>
-          <w:sz w:val="28"/>
-          <w:szCs w:val="28"/>
-          <w:lang w:val="en-US"/>
-        </w:rPr>
-        <w:t>older</w:t>
-      </w:r>
-      <w:r>
-        <w:rPr>
-          <w:sz w:val="28"/>
-          <w:szCs w:val="28"/>
-          <w:lang w:val="en-US"/>
-        </w:rPr>
-        <w:t xml:space="preserve"> version</w:t>
-      </w:r>
-      <w:r>
-        <w:rPr>
-          <w:sz w:val="28"/>
-          <w:szCs w:val="28"/>
-          <w:lang w:val="en-US"/>
-        </w:rPr>
-        <w:t xml:space="preserve"> files</w:t>
-      </w:r>
-      <w:r>
-        <w:rPr>
-          <w:sz w:val="28"/>
-          <w:szCs w:val="28"/>
-          <w:lang w:val="en-US"/>
-        </w:rPr>
-        <w:t xml:space="preserve"> is </w:t>
-      </w:r>
-      <w:r>
-        <w:rPr>
-          <w:sz w:val="28"/>
-          <w:szCs w:val="28"/>
-          <w:lang w:val="en-US"/>
-        </w:rPr>
-        <w:t>not supported yet</w:t>
-      </w:r>
-      <w:r>
-        <w:rPr>
-          <w:sz w:val="28"/>
-          <w:szCs w:val="28"/>
-          <w:lang w:val="en-US"/>
-        </w:rPr>
-        <w:t>.</w:t>
-      </w:r>
-      <w:r>
-        <w:rPr>
-          <w:sz w:val="28"/>
-          <w:szCs w:val="28"/>
-          <w:lang w:val="en-US"/>
-        </w:rPr>
-        <w:t xml:space="preserve"> I will try to do something if some people really need it.</w:t>
+        <w:t>10)  Virtual keyboard layout</w:t>
       </w:r>
     </w:p>
     <w:p>
@@ -7304,6 +7862,572 @@
           <w:szCs w:val="28"/>
           <w:lang w:val="en-US"/>
         </w:rPr>
+        <w:t xml:space="preserve">The virtual keyboard at the bottom of the interface can trigger notes so you can </w:t>
+      </w:r>
+      <w:r>
+        <w:rPr>
+          <w:sz w:val="28"/>
+          <w:szCs w:val="28"/>
+          <w:lang w:val="en-US"/>
+        </w:rPr>
+        <w:t>immediately hear</w:t>
+      </w:r>
+      <w:r>
+        <w:rPr>
+          <w:sz w:val="28"/>
+          <w:szCs w:val="28"/>
+          <w:lang w:val="en-US"/>
+        </w:rPr>
+        <w:t xml:space="preserve"> what your sound </w:t>
+      </w:r>
+      <w:r>
+        <w:rPr>
+          <w:sz w:val="28"/>
+          <w:szCs w:val="28"/>
+          <w:lang w:val="en-US"/>
+        </w:rPr>
+        <w:t xml:space="preserve">does look like, without having a MIDI keyboard configured as a MIDI controller. You can play single notes using the mouse but this is going to be very useless as soon as you will want to play a chord. Moreover, it is handier to use the mouse solely to change the editor parameters while using the keyboard to play notes at the same time. For the best playing experience, you will have to choose your keyboard layout in the </w:t>
+      </w:r>
+      <w:r>
+        <w:rPr>
+          <w:i/>
+          <w:sz w:val="28"/>
+          <w:szCs w:val="28"/>
+          <w:lang w:val="en-US"/>
+        </w:rPr>
+        <w:t>Configuration</w:t>
+      </w:r>
+      <w:r>
+        <w:rPr>
+          <w:sz w:val="28"/>
+          <w:szCs w:val="28"/>
+          <w:lang w:val="en-US"/>
+        </w:rPr>
+        <w:t xml:space="preserve"> tab, only QWERTY and AZERTY keyboard are supported yet. If your personal keyboard does not belong to these layouts try to switch your system keyboard configuration to QWERTY and then choose the QWERTY layout. If none of the </w:t>
+      </w:r>
+      <w:r>
+        <w:rPr>
+          <w:i/>
+          <w:sz w:val="28"/>
+          <w:szCs w:val="28"/>
+          <w:lang w:val="en-US"/>
+        </w:rPr>
+        <w:t>QWERTY</w:t>
+      </w:r>
+      <w:r>
+        <w:rPr>
+          <w:sz w:val="28"/>
+          <w:szCs w:val="28"/>
+          <w:lang w:val="en-US"/>
+        </w:rPr>
+        <w:t xml:space="preserve"> or </w:t>
+      </w:r>
+      <w:r>
+        <w:rPr>
+          <w:i/>
+          <w:sz w:val="28"/>
+          <w:szCs w:val="28"/>
+          <w:lang w:val="en-US"/>
+        </w:rPr>
+        <w:t>AZERTY</w:t>
+      </w:r>
+      <w:r>
+        <w:rPr>
+          <w:sz w:val="28"/>
+          <w:szCs w:val="28"/>
+          <w:lang w:val="en-US"/>
+        </w:rPr>
+        <w:t xml:space="preserve"> buttons</w:t>
+      </w:r>
+      <w:r>
+        <w:rPr>
+          <w:sz w:val="28"/>
+          <w:szCs w:val="28"/>
+          <w:lang w:val="en-US"/>
+        </w:rPr>
+        <w:t xml:space="preserve"> are activated, the virtual keyboard feature will be disabled and you will have to rely only on your mouse.</w:t>
+      </w:r>
+    </w:p>
+    <w:p>
+      <w:pPr>
+        <w:rPr>
+          <w:sz w:val="28"/>
+          <w:szCs w:val="28"/>
+          <w:lang w:val="en-US"/>
+        </w:rPr>
+      </w:pPr>
+      <w:r>
+        <w:rPr>
+          <w:sz w:val="28"/>
+          <w:szCs w:val="28"/>
+          <w:lang w:val="en-US"/>
+        </w:rPr>
+        <w:t>This is the key layout for the QWERTY configuration:</w:t>
+      </w:r>
+    </w:p>
+    <w:p>
+      <w:pPr>
+        <w:rPr>
+          <w:sz w:val="28"/>
+          <w:szCs w:val="28"/>
+          <w:lang w:val="en-US"/>
+        </w:rPr>
+      </w:pPr>
+      <w:r>
+        <w:rPr>
+          <w:sz w:val="28"/>
+          <w:szCs w:val="28"/>
+          <w:lang w:val="en-US"/>
+        </w:rPr>
+        <w:t xml:space="preserve">Octave 3: </w:t>
+      </w:r>
+      <w:r>
+        <w:rPr>
+          <w:sz w:val="28"/>
+          <w:szCs w:val="28"/>
+          <w:lang w:val="en-US"/>
+        </w:rPr>
+        <w:t>Q:C, 2:C#, W:D, 3:Eb, E: E, R:F, 5:F#, T:G, 6:G#, Y:A, 7:Bb, U:B</w:t>
+      </w:r>
+      <w:r>
+        <w:rPr>
+          <w:sz w:val="28"/>
+          <w:szCs w:val="28"/>
+          <w:lang w:val="en-US"/>
+        </w:rPr>
+        <w:br/>
+      </w:r>
+      <w:r>
+        <w:rPr>
+          <w:sz w:val="28"/>
+          <w:szCs w:val="28"/>
+          <w:lang w:val="en-US"/>
+        </w:rPr>
+        <w:t xml:space="preserve">Octave 4: </w:t>
+      </w:r>
+      <w:r>
+        <w:rPr>
+          <w:sz w:val="28"/>
+          <w:szCs w:val="28"/>
+          <w:lang w:val="en-US"/>
+        </w:rPr>
+        <w:t xml:space="preserve">Z:C, S:C#, X:D, D:Eb, C: E, V:F, G:F#, B:G, </w:t>
+      </w:r>
+      <w:r>
+        <w:rPr>
+          <w:sz w:val="28"/>
+          <w:szCs w:val="28"/>
+          <w:lang w:val="en-US"/>
+        </w:rPr>
+        <w:t>H</w:t>
+      </w:r>
+      <w:r>
+        <w:rPr>
+          <w:sz w:val="28"/>
+          <w:szCs w:val="28"/>
+          <w:lang w:val="en-US"/>
+        </w:rPr>
+        <w:t xml:space="preserve">:G#, </w:t>
+      </w:r>
+      <w:r>
+        <w:rPr>
+          <w:sz w:val="28"/>
+          <w:szCs w:val="28"/>
+          <w:lang w:val="en-US"/>
+        </w:rPr>
+        <w:t>N</w:t>
+      </w:r>
+      <w:r>
+        <w:rPr>
+          <w:sz w:val="28"/>
+          <w:szCs w:val="28"/>
+          <w:lang w:val="en-US"/>
+        </w:rPr>
+        <w:t xml:space="preserve">:A, </w:t>
+      </w:r>
+      <w:r>
+        <w:rPr>
+          <w:sz w:val="28"/>
+          <w:szCs w:val="28"/>
+          <w:lang w:val="en-US"/>
+        </w:rPr>
+        <w:t>J</w:t>
+      </w:r>
+      <w:r>
+        <w:rPr>
+          <w:sz w:val="28"/>
+          <w:szCs w:val="28"/>
+          <w:lang w:val="en-US"/>
+        </w:rPr>
+        <w:t xml:space="preserve">:Bb, </w:t>
+      </w:r>
+      <w:r>
+        <w:rPr>
+          <w:sz w:val="28"/>
+          <w:szCs w:val="28"/>
+          <w:lang w:val="en-US"/>
+        </w:rPr>
+        <w:t>M</w:t>
+      </w:r>
+      <w:r>
+        <w:rPr>
+          <w:sz w:val="28"/>
+          <w:szCs w:val="28"/>
+          <w:lang w:val="en-US"/>
+        </w:rPr>
+        <w:t>:B</w:t>
+      </w:r>
+      <w:r>
+        <w:rPr>
+          <w:sz w:val="28"/>
+          <w:szCs w:val="28"/>
+          <w:lang w:val="en-US"/>
+        </w:rPr>
+        <w:br/>
+        <w:t>Shift: + 1 Octave, Control: - 1 Octave</w:t>
+      </w:r>
+    </w:p>
+    <w:p>
+      <w:pPr>
+        <w:rPr>
+          <w:sz w:val="28"/>
+          <w:szCs w:val="28"/>
+          <w:lang w:val="en-US"/>
+        </w:rPr>
+      </w:pPr>
+      <w:r>
+        <w:rPr>
+          <w:sz w:val="28"/>
+          <w:szCs w:val="28"/>
+          <w:lang w:val="en-US"/>
+        </w:rPr>
+        <w:t>This is the key layout for the AZERTY configuration:</w:t>
+      </w:r>
+    </w:p>
+    <w:p>
+      <w:pPr>
+        <w:rPr>
+          <w:sz w:val="28"/>
+          <w:szCs w:val="28"/>
+          <w:lang w:val="en-US"/>
+        </w:rPr>
+      </w:pPr>
+      <w:r>
+        <w:rPr>
+          <w:sz w:val="28"/>
+          <w:szCs w:val="28"/>
+          <w:lang w:val="en-US"/>
+        </w:rPr>
+        <w:t>Octave 3: A</w:t>
+      </w:r>
+      <w:r>
+        <w:rPr>
+          <w:sz w:val="28"/>
+          <w:szCs w:val="28"/>
+          <w:lang w:val="en-US"/>
+        </w:rPr>
+        <w:t xml:space="preserve">:C, 2:C#, </w:t>
+      </w:r>
+      <w:r>
+        <w:rPr>
+          <w:sz w:val="28"/>
+          <w:szCs w:val="28"/>
+          <w:lang w:val="en-US"/>
+        </w:rPr>
+        <w:t>Z</w:t>
+      </w:r>
+      <w:r>
+        <w:rPr>
+          <w:sz w:val="28"/>
+          <w:szCs w:val="28"/>
+          <w:lang w:val="en-US"/>
+        </w:rPr>
+        <w:t>:D, 3:Eb, E: E, R:F, 5:F#, T:G, 6:G#, Y:A, 7:Bb, U:B</w:t>
+      </w:r>
+      <w:r>
+        <w:rPr>
+          <w:sz w:val="28"/>
+          <w:szCs w:val="28"/>
+          <w:lang w:val="en-US"/>
+        </w:rPr>
+        <w:br/>
+      </w:r>
+      <w:r>
+        <w:rPr>
+          <w:sz w:val="28"/>
+          <w:szCs w:val="28"/>
+          <w:lang w:val="en-US"/>
+        </w:rPr>
+        <w:t>Octave 4: W</w:t>
+      </w:r>
+      <w:r>
+        <w:rPr>
+          <w:sz w:val="28"/>
+          <w:szCs w:val="28"/>
+          <w:lang w:val="en-US"/>
+        </w:rPr>
+        <w:t xml:space="preserve">:C, S:C#, X:D, D:Eb, C: E, V:F, G:F#, B:G, </w:t>
+      </w:r>
+      <w:r>
+        <w:rPr>
+          <w:sz w:val="28"/>
+          <w:szCs w:val="28"/>
+          <w:lang w:val="en-US"/>
+        </w:rPr>
+        <w:t>H</w:t>
+      </w:r>
+      <w:r>
+        <w:rPr>
+          <w:sz w:val="28"/>
+          <w:szCs w:val="28"/>
+          <w:lang w:val="en-US"/>
+        </w:rPr>
+        <w:t xml:space="preserve">:G#, </w:t>
+      </w:r>
+      <w:r>
+        <w:rPr>
+          <w:sz w:val="28"/>
+          <w:szCs w:val="28"/>
+          <w:lang w:val="en-US"/>
+        </w:rPr>
+        <w:t>N</w:t>
+      </w:r>
+      <w:r>
+        <w:rPr>
+          <w:sz w:val="28"/>
+          <w:szCs w:val="28"/>
+          <w:lang w:val="en-US"/>
+        </w:rPr>
+        <w:t xml:space="preserve">:A, </w:t>
+      </w:r>
+      <w:r>
+        <w:rPr>
+          <w:sz w:val="28"/>
+          <w:szCs w:val="28"/>
+          <w:lang w:val="en-US"/>
+        </w:rPr>
+        <w:t>J</w:t>
+      </w:r>
+      <w:r>
+        <w:rPr>
+          <w:sz w:val="28"/>
+          <w:szCs w:val="28"/>
+          <w:lang w:val="en-US"/>
+        </w:rPr>
+        <w:t xml:space="preserve">:Bb, </w:t>
+      </w:r>
+      <w:r>
+        <w:rPr>
+          <w:sz w:val="28"/>
+          <w:szCs w:val="28"/>
+          <w:lang w:val="en-US"/>
+        </w:rPr>
+        <w:t>,</w:t>
+      </w:r>
+      <w:r>
+        <w:rPr>
+          <w:sz w:val="28"/>
+          <w:szCs w:val="28"/>
+          <w:lang w:val="en-US"/>
+        </w:rPr>
+        <w:t>:B</w:t>
+      </w:r>
+      <w:r>
+        <w:rPr>
+          <w:sz w:val="28"/>
+          <w:szCs w:val="28"/>
+          <w:lang w:val="en-US"/>
+        </w:rPr>
+        <w:br/>
+        <w:t>Shift: + 1 Octave, Control: - 1 Octave</w:t>
+      </w:r>
+      <w:r>
+        <w:rPr>
+          <w:sz w:val="28"/>
+          <w:szCs w:val="28"/>
+          <w:lang w:val="en-US"/>
+        </w:rPr>
+        <w:br/>
+      </w:r>
+      <w:r>
+        <w:rPr>
+          <w:sz w:val="28"/>
+          <w:szCs w:val="28"/>
+          <w:lang w:val="en-US"/>
+        </w:rPr>
+        <w:br/>
+      </w:r>
+      <w:r>
+        <w:rPr>
+          <w:sz w:val="28"/>
+          <w:szCs w:val="28"/>
+          <w:lang w:val="en-US"/>
+        </w:rPr>
+        <w:t>11</w:t>
+      </w:r>
+      <w:r>
+        <w:rPr>
+          <w:sz w:val="28"/>
+          <w:szCs w:val="28"/>
+          <w:lang w:val="en-US"/>
+        </w:rPr>
+        <w:t>)  Developer’s notes</w:t>
+      </w:r>
+    </w:p>
+    <w:p>
+      <w:pPr>
+        <w:rPr>
+          <w:sz w:val="28"/>
+          <w:szCs w:val="28"/>
+          <w:lang w:val="en-US"/>
+        </w:rPr>
+      </w:pPr>
+      <w:r>
+        <w:rPr>
+          <w:sz w:val="28"/>
+          <w:szCs w:val="28"/>
+          <w:lang w:val="en-US"/>
+        </w:rPr>
+        <w:tab/>
+        <w:t>The editor files format</w:t>
+      </w:r>
+      <w:r>
+        <w:rPr>
+          <w:sz w:val="28"/>
+          <w:szCs w:val="28"/>
+          <w:lang w:val="en-US"/>
+        </w:rPr>
+        <w:t xml:space="preserve"> changed slightly since the first</w:t>
+      </w:r>
+      <w:r>
+        <w:rPr>
+          <w:sz w:val="28"/>
+          <w:szCs w:val="28"/>
+          <w:lang w:val="en-US"/>
+        </w:rPr>
+        <w:t xml:space="preserve"> release </w:t>
+      </w:r>
+      <w:r>
+        <w:rPr>
+          <w:sz w:val="28"/>
+          <w:szCs w:val="28"/>
+          <w:lang w:val="en-US"/>
+        </w:rPr>
+        <w:t xml:space="preserve">because of some </w:t>
+      </w:r>
+      <w:r>
+        <w:rPr>
+          <w:sz w:val="28"/>
+          <w:szCs w:val="28"/>
+          <w:lang w:val="en-US"/>
+        </w:rPr>
+        <w:t>oversights</w:t>
+      </w:r>
+      <w:r>
+        <w:rPr>
+          <w:sz w:val="28"/>
+          <w:szCs w:val="28"/>
+          <w:lang w:val="en-US"/>
+        </w:rPr>
+        <w:t xml:space="preserve"> and</w:t>
+      </w:r>
+      <w:r>
+        <w:rPr>
+          <w:sz w:val="28"/>
+          <w:szCs w:val="28"/>
+          <w:lang w:val="en-US"/>
+        </w:rPr>
+        <w:t xml:space="preserve"> </w:t>
+      </w:r>
+      <w:r>
+        <w:rPr>
+          <w:sz w:val="28"/>
+          <w:szCs w:val="28"/>
+          <w:lang w:val="en-US"/>
+        </w:rPr>
+        <w:t xml:space="preserve">therefore </w:t>
+      </w:r>
+      <w:r>
+        <w:rPr>
+          <w:sz w:val="28"/>
+          <w:szCs w:val="28"/>
+          <w:lang w:val="en-US"/>
+        </w:rPr>
+        <w:t xml:space="preserve">the compatibility with the </w:t>
+      </w:r>
+      <w:r>
+        <w:rPr>
+          <w:sz w:val="28"/>
+          <w:szCs w:val="28"/>
+          <w:lang w:val="en-US"/>
+        </w:rPr>
+        <w:t>older</w:t>
+      </w:r>
+      <w:r>
+        <w:rPr>
+          <w:sz w:val="28"/>
+          <w:szCs w:val="28"/>
+          <w:lang w:val="en-US"/>
+        </w:rPr>
+        <w:t xml:space="preserve"> version</w:t>
+      </w:r>
+      <w:r>
+        <w:rPr>
+          <w:sz w:val="28"/>
+          <w:szCs w:val="28"/>
+          <w:lang w:val="en-US"/>
+        </w:rPr>
+        <w:t xml:space="preserve"> files</w:t>
+      </w:r>
+      <w:r>
+        <w:rPr>
+          <w:sz w:val="28"/>
+          <w:szCs w:val="28"/>
+          <w:lang w:val="en-US"/>
+        </w:rPr>
+        <w:t xml:space="preserve"> is </w:t>
+      </w:r>
+      <w:r>
+        <w:rPr>
+          <w:sz w:val="28"/>
+          <w:szCs w:val="28"/>
+          <w:lang w:val="en-US"/>
+        </w:rPr>
+        <w:t>not supported yet</w:t>
+      </w:r>
+      <w:r>
+        <w:rPr>
+          <w:sz w:val="28"/>
+          <w:szCs w:val="28"/>
+          <w:lang w:val="en-US"/>
+        </w:rPr>
+        <w:t>.</w:t>
+      </w:r>
+      <w:r>
+        <w:rPr>
+          <w:sz w:val="28"/>
+          <w:szCs w:val="28"/>
+          <w:lang w:val="en-US"/>
+        </w:rPr>
+        <w:t xml:space="preserve"> I will try to do something if some people really need it.</w:t>
+      </w:r>
+    </w:p>
+    <w:p>
+      <w:pPr>
+        <w:ind w:firstLine="708"/>
+        <w:rPr>
+          <w:sz w:val="28"/>
+          <w:szCs w:val="28"/>
+          <w:lang w:val="en-US"/>
+        </w:rPr>
+      </w:pPr>
+      <w:r>
+        <w:rPr>
+          <w:sz w:val="28"/>
+          <w:szCs w:val="28"/>
+          <w:lang w:val="en-US"/>
+        </w:rPr>
+        <w:lastRenderedPageBreak/>
         <w:t xml:space="preserve">If you find some imprecise, inaccurate information or even </w:t>
       </w:r>
       <w:r>
@@ -7813,6 +8937,7 @@
   <w:style w:type="character" w:default="1" w:styleId="Policepardfaut">
     <w:name w:val="Default Paragraph Font"/>
     <w:uiPriority w:val="1"/>
+    <w:semiHidden/>
     <w:unhideWhenUsed/>
   </w:style>
   <w:style w:type="table" w:default="1" w:styleId="TableauNormal">
@@ -8167,7 +9292,7 @@
 </file>
 
 <file path=customXml/itemProps1.xml><?xml version="1.0" encoding="utf-8"?>
-<ds:datastoreItem xmlns:ds="http://schemas.openxmlformats.org/officeDocument/2006/customXml" ds:itemID="{C12D4CAE-9FEA-4EBB-9D43-9B2FE34099E7}">
+<ds:datastoreItem xmlns:ds="http://schemas.openxmlformats.org/officeDocument/2006/customXml" ds:itemID="{9DD628B9-D824-4FC7-93BF-2D89884611DA}">
   <ds:schemaRefs>
     <ds:schemaRef ds:uri="http://schemas.openxmlformats.org/officeDocument/2006/bibliography"/>
   </ds:schemaRefs>

</xml_diff>